<commit_message>
further development: documentation changed
</commit_message>
<xml_diff>
--- a/Documentation/Филипюк Курсовая.docx
+++ b/Documentation/Филипюк Курсовая.docx
@@ -1904,31 +1904,16 @@
           </w:r>
         </w:p>
         <w:p>
-          <w:r>
-            <w:fldChar w:fldCharType="begin"/>
-          </w:r>
-          <w:r>
-            <w:instrText xml:space="preserve"> TOC \o "1-3" \h \z \u </w:instrText>
-          </w:r>
-          <w:r>
-            <w:fldChar w:fldCharType="separate"/>
-          </w:r>
-          <w:r>
-            <w:rPr>
-              <w:b/>
-              <w:bCs/>
-              <w:noProof/>
-            </w:rPr>
-            <w:t>Элементы оглавления не найдены.</w:t>
-          </w:r>
-          <w:r>
-            <w:rPr>
-              <w:b/>
-              <w:bCs/>
-              <w:noProof/>
-            </w:rPr>
-            <w:fldChar w:fldCharType="end"/>
-          </w:r>
+          <w:fldSimple w:instr=" TOC \o &quot;1-3&quot; \h \z \u ">
+            <w:r>
+              <w:rPr>
+                <w:b/>
+                <w:bCs/>
+                <w:noProof/>
+              </w:rPr>
+              <w:t>Элементы оглавления не найдены.</w:t>
+            </w:r>
+          </w:fldSimple>
         </w:p>
       </w:sdtContent>
     </w:sdt>
@@ -3402,6 +3387,14 @@
           <w:sz w:val="28"/>
           <w:szCs w:val="28"/>
         </w:rPr>
+        <w:t xml:space="preserve"> операции</w:t>
+      </w:r>
+      <w:r>
+        <w:rPr>
+          <w:rFonts w:ascii="Times New Roman" w:hAnsi="Times New Roman" w:cs="Times New Roman"/>
+          <w:sz w:val="28"/>
+          <w:szCs w:val="28"/>
+        </w:rPr>
         <w:t xml:space="preserve"> </w:t>
       </w:r>
       <w:r>
@@ -3991,7 +3984,39 @@
           <w:sz w:val="28"/>
           <w:szCs w:val="28"/>
         </w:rPr>
-        <w:t>поддерживает только примитивные типы данных. Они описаны ниже в таблице 1.2.</w:t>
+        <w:t xml:space="preserve">поддерживает </w:t>
+      </w:r>
+      <w:r>
+        <w:rPr>
+          <w:rFonts w:ascii="Times New Roman" w:hAnsi="Times New Roman" w:cs="Times New Roman"/>
+          <w:sz w:val="28"/>
+          <w:szCs w:val="28"/>
+        </w:rPr>
+        <w:t>как</w:t>
+      </w:r>
+      <w:r>
+        <w:rPr>
+          <w:rFonts w:ascii="Times New Roman" w:hAnsi="Times New Roman" w:cs="Times New Roman"/>
+          <w:sz w:val="28"/>
+          <w:szCs w:val="28"/>
+        </w:rPr>
+        <w:t xml:space="preserve"> примитивные</w:t>
+      </w:r>
+      <w:r>
+        <w:rPr>
+          <w:rFonts w:ascii="Times New Roman" w:hAnsi="Times New Roman" w:cs="Times New Roman"/>
+          <w:sz w:val="28"/>
+          <w:szCs w:val="28"/>
+        </w:rPr>
+        <w:t>, так и пользовательские</w:t>
+      </w:r>
+      <w:r>
+        <w:rPr>
+          <w:rFonts w:ascii="Times New Roman" w:hAnsi="Times New Roman" w:cs="Times New Roman"/>
+          <w:sz w:val="28"/>
+          <w:szCs w:val="28"/>
+        </w:rPr>
+        <w:t xml:space="preserve"> типы данных. Они описаны ниже в таблице 1.2.</w:t>
       </w:r>
       <w:r>
         <w:rPr>
@@ -4497,6 +4522,154 @@
           </w:p>
         </w:tc>
       </w:tr>
+      <w:tr>
+        <w:trPr>
+          <w:trHeight w:val="1360"/>
+        </w:trPr>
+        <w:tc>
+          <w:tcPr>
+            <w:tcW w:w="2087" w:type="dxa"/>
+            <w:vAlign w:val="center"/>
+          </w:tcPr>
+          <w:p>
+            <w:pPr>
+              <w:pStyle w:val="a4"/>
+              <w:shd w:val="clear" w:color="auto" w:fill="FFFFFF" w:themeFill="background1"/>
+              <w:jc w:val="both"/>
+              <w:rPr>
+                <w:rFonts w:ascii="Times New Roman" w:hAnsi="Times New Roman" w:cs="Times New Roman"/>
+                <w:sz w:val="28"/>
+                <w:szCs w:val="28"/>
+                <w:lang w:val="en-US"/>
+              </w:rPr>
+            </w:pPr>
+            <w:r>
+              <w:rPr>
+                <w:rFonts w:ascii="Times New Roman" w:hAnsi="Times New Roman" w:cs="Times New Roman"/>
+                <w:sz w:val="28"/>
+                <w:szCs w:val="28"/>
+              </w:rPr>
+              <w:t xml:space="preserve">Строковый тип данных </w:t>
+            </w:r>
+            <w:r>
+              <w:rPr>
+                <w:rFonts w:ascii="Times New Roman" w:hAnsi="Times New Roman" w:cs="Times New Roman"/>
+                <w:sz w:val="28"/>
+                <w:szCs w:val="28"/>
+                <w:lang w:val="en-US"/>
+              </w:rPr>
+              <w:t>str</w:t>
+            </w:r>
+          </w:p>
+        </w:tc>
+        <w:tc>
+          <w:tcPr>
+            <w:tcW w:w="7978" w:type="dxa"/>
+          </w:tcPr>
+          <w:p>
+            <w:pPr>
+              <w:pStyle w:val="a4"/>
+              <w:shd w:val="clear" w:color="auto" w:fill="FFFFFF" w:themeFill="background1"/>
+              <w:jc w:val="both"/>
+              <w:rPr>
+                <w:rFonts w:ascii="Times New Roman" w:hAnsi="Times New Roman" w:cs="Times New Roman"/>
+                <w:sz w:val="28"/>
+                <w:szCs w:val="28"/>
+              </w:rPr>
+            </w:pPr>
+            <w:r>
+              <w:rPr>
+                <w:rFonts w:ascii="Times New Roman" w:hAnsi="Times New Roman" w:cs="Times New Roman"/>
+                <w:sz w:val="28"/>
+                <w:szCs w:val="28"/>
+              </w:rPr>
+              <w:t xml:space="preserve">Примитивный тип данных. Используется для работы с символьными строками. В памяти (!) байт. Инициализация по умолчанию: </w:t>
+            </w:r>
+            <w:r>
+              <w:rPr>
+                <w:rFonts w:ascii="Times New Roman" w:hAnsi="Times New Roman" w:cs="Times New Roman"/>
+                <w:sz w:val="28"/>
+                <w:szCs w:val="28"/>
+              </w:rPr>
+              <w:t xml:space="preserve">символ конца строки </w:t>
+            </w:r>
+            <w:r>
+              <w:rPr>
+                <w:rFonts w:ascii="Times New Roman" w:hAnsi="Times New Roman" w:cs="Times New Roman"/>
+                <w:sz w:val="28"/>
+                <w:szCs w:val="28"/>
+              </w:rPr>
+              <w:t>“\0”.</w:t>
+            </w:r>
+          </w:p>
+        </w:tc>
+      </w:tr>
+      <w:tr>
+        <w:trPr>
+          <w:trHeight w:val="1360"/>
+        </w:trPr>
+        <w:tc>
+          <w:tcPr>
+            <w:tcW w:w="2087" w:type="dxa"/>
+            <w:vAlign w:val="center"/>
+          </w:tcPr>
+          <w:p>
+            <w:pPr>
+              <w:pStyle w:val="a4"/>
+              <w:shd w:val="clear" w:color="auto" w:fill="FFFFFF" w:themeFill="background1"/>
+              <w:jc w:val="both"/>
+              <w:rPr>
+                <w:rFonts w:ascii="Times New Roman" w:hAnsi="Times New Roman" w:cs="Times New Roman"/>
+                <w:sz w:val="28"/>
+                <w:szCs w:val="28"/>
+                <w:lang w:val="en-US"/>
+              </w:rPr>
+            </w:pPr>
+            <w:r>
+              <w:rPr>
+                <w:rFonts w:ascii="Times New Roman" w:hAnsi="Times New Roman" w:cs="Times New Roman"/>
+                <w:sz w:val="28"/>
+                <w:szCs w:val="28"/>
+              </w:rPr>
+              <w:t xml:space="preserve">Массив </w:t>
+            </w:r>
+            <w:r>
+              <w:rPr>
+                <w:rFonts w:ascii="Times New Roman" w:hAnsi="Times New Roman" w:cs="Times New Roman"/>
+                <w:sz w:val="28"/>
+                <w:szCs w:val="28"/>
+                <w:lang w:val="en-US"/>
+              </w:rPr>
+              <w:t>arr</w:t>
+            </w:r>
+          </w:p>
+        </w:tc>
+        <w:tc>
+          <w:tcPr>
+            <w:tcW w:w="7978" w:type="dxa"/>
+          </w:tcPr>
+          <w:p>
+            <w:pPr>
+              <w:pStyle w:val="a4"/>
+              <w:shd w:val="clear" w:color="auto" w:fill="FFFFFF" w:themeFill="background1"/>
+              <w:jc w:val="both"/>
+              <w:rPr>
+                <w:rFonts w:ascii="Times New Roman" w:hAnsi="Times New Roman" w:cs="Times New Roman"/>
+                <w:sz w:val="28"/>
+                <w:szCs w:val="28"/>
+              </w:rPr>
+            </w:pPr>
+            <w:r>
+              <w:rPr>
+                <w:rFonts w:ascii="Times New Roman" w:hAnsi="Times New Roman" w:cs="Times New Roman"/>
+                <w:sz w:val="28"/>
+                <w:szCs w:val="28"/>
+              </w:rPr>
+              <w:t>Пользовательский тип данных. Используется для работы с группой значений одного из допустимых в языке типов данных. В памяти занимает (!) байт. Инициализация по умолчанию: Каждый из элементов массива инициализируется значением по умолчанию согласно типу данных значений, содержащихся в массиве.</w:t>
+            </w:r>
+          </w:p>
+        </w:tc>
+      </w:tr>
     </w:tbl>
     <w:p>
       <w:pPr>
@@ -4684,6 +4857,28 @@
     </w:p>
     <w:p>
       <w:pPr>
+        <w:ind w:firstLine="709"/>
+        <w:jc w:val="both"/>
+        <w:rPr>
+          <w:rFonts w:ascii="Times New Roman" w:hAnsi="Times New Roman" w:cs="Times New Roman"/>
+          <w:sz w:val="28"/>
+          <w:szCs w:val="28"/>
+        </w:rPr>
+      </w:pPr>
+    </w:p>
+    <w:p>
+      <w:pPr>
+        <w:ind w:firstLine="709"/>
+        <w:jc w:val="both"/>
+        <w:rPr>
+          <w:rFonts w:ascii="Times New Roman" w:hAnsi="Times New Roman" w:cs="Times New Roman"/>
+          <w:sz w:val="28"/>
+          <w:szCs w:val="28"/>
+        </w:rPr>
+      </w:pPr>
+    </w:p>
+    <w:p>
+      <w:pPr>
         <w:jc w:val="both"/>
         <w:rPr>
           <w:rFonts w:ascii="Times New Roman" w:hAnsi="Times New Roman" w:cs="Times New Roman"/>
@@ -4701,6 +4896,7 @@
           <w:sz w:val="28"/>
           <w:szCs w:val="28"/>
         </w:rPr>
+        <w:lastRenderedPageBreak/>
         <w:t>1.8 Литералы</w:t>
       </w:r>
     </w:p>
@@ -4814,6 +5010,16 @@
         </w:rPr>
         <w:t>Более подробно они описаны в таблице 1.3:</w:t>
       </w:r>
+    </w:p>
+    <w:p>
+      <w:pPr>
+        <w:spacing w:before="240" w:after="0" w:line="240" w:lineRule="auto"/>
+        <w:rPr>
+          <w:rFonts w:ascii="Times New Roman" w:hAnsi="Times New Roman" w:cs="Times New Roman"/>
+          <w:sz w:val="28"/>
+          <w:szCs w:val="28"/>
+        </w:rPr>
+      </w:pPr>
     </w:p>
     <w:p>
       <w:pPr>
@@ -5012,7 +5218,6 @@
                 <w:sz w:val="28"/>
                 <w:szCs w:val="28"/>
               </w:rPr>
-              <w:lastRenderedPageBreak/>
               <w:t>При выходе за пределы допустимости</w:t>
             </w:r>
             <w:r>
@@ -5108,7 +5313,6 @@
                 <w:szCs w:val="28"/>
                 <w:lang w:eastAsia="ru-RU"/>
               </w:rPr>
-              <w:lastRenderedPageBreak/>
               <w:t>Логический</w:t>
             </w:r>
           </w:p>
@@ -5721,7 +5925,16 @@
           <w:sz w:val="28"/>
           <w:szCs w:val="28"/>
         </w:rPr>
-        <w:t>, после которого идет тип данных возвращаемого значения, а в круглых скобках указываются параметры функции( или не указывается ничего, если функция не принимает параметров).</w:t>
+        <w:t xml:space="preserve">, после которого идет тип данных возвращаемого значения, а в круглых </w:t>
+      </w:r>
+      <w:r>
+        <w:rPr>
+          <w:rFonts w:ascii="Times New Roman" w:hAnsi="Times New Roman" w:cs="Times New Roman"/>
+          <w:sz w:val="28"/>
+          <w:szCs w:val="28"/>
+        </w:rPr>
+        <w:lastRenderedPageBreak/>
+        <w:t>скобках указываются параметры функции( или не указывается ничего, если функция не принимает параметров).</w:t>
       </w:r>
     </w:p>
     <w:p>
@@ -5880,7 +6093,6 @@
           <w:sz w:val="28"/>
           <w:szCs w:val="28"/>
         </w:rPr>
-        <w:lastRenderedPageBreak/>
         <w:t>Переменные можно инициализировать только тем типом данных, которым они объявлены. Исключением является присвоение символьному типу данных целочисленного значения и наоборот</w:t>
       </w:r>
       <w:r>
@@ -6707,6 +6919,7 @@
                 <w:sz w:val="28"/>
                 <w:szCs w:val="28"/>
               </w:rPr>
+              <w:lastRenderedPageBreak/>
               <w:t>Оператор цикла</w:t>
             </w:r>
           </w:p>
@@ -7164,7 +7377,6 @@
           <w:sz w:val="28"/>
           <w:szCs w:val="28"/>
         </w:rPr>
-        <w:lastRenderedPageBreak/>
         <w:t>1.12 Операции язык</w:t>
       </w:r>
       <w:r>
@@ -7546,31 +7758,7 @@
                 <w:sz w:val="28"/>
                 <w:szCs w:val="28"/>
               </w:rPr>
-              <w:t xml:space="preserve">Арифметическая операция </w:t>
-            </w:r>
-            <w:r>
-              <w:rPr>
-                <w:rFonts w:ascii="Times New Roman" w:hAnsi="Times New Roman" w:cs="Times New Roman"/>
-                <w:sz w:val="28"/>
-                <w:szCs w:val="28"/>
-              </w:rPr>
-              <w:t>вычитания</w:t>
-            </w:r>
-            <w:r>
-              <w:rPr>
-                <w:rFonts w:ascii="Times New Roman" w:hAnsi="Times New Roman" w:cs="Times New Roman"/>
-                <w:sz w:val="28"/>
-                <w:szCs w:val="28"/>
-              </w:rPr>
-              <w:t>. Коммутативная, ассоциативная</w:t>
-            </w:r>
-            <w:r>
-              <w:rPr>
-                <w:rFonts w:ascii="Times New Roman" w:hAnsi="Times New Roman" w:cs="Times New Roman"/>
-                <w:sz w:val="28"/>
-                <w:szCs w:val="28"/>
-              </w:rPr>
-              <w:t>, не дистрибутивная</w:t>
+              <w:t>Арифметическая операция вычитания. Коммутативная, ассоциативная, не дистрибутивная</w:t>
             </w:r>
           </w:p>
         </w:tc>
@@ -7792,7 +7980,16 @@
                 <w:sz w:val="28"/>
                 <w:szCs w:val="28"/>
               </w:rPr>
-              <w:t>Арифметическая операция умножения. Не коммутативная, не ассоциативная, дистрибутивная</w:t>
+              <w:t xml:space="preserve">Арифметическая операция умножения. Не </w:t>
+            </w:r>
+            <w:r>
+              <w:rPr>
+                <w:rFonts w:ascii="Times New Roman" w:hAnsi="Times New Roman" w:cs="Times New Roman"/>
+                <w:sz w:val="28"/>
+                <w:szCs w:val="28"/>
+              </w:rPr>
+              <w:lastRenderedPageBreak/>
+              <w:t>коммутативная, не ассоциативная, дистрибутивная</w:t>
             </w:r>
           </w:p>
         </w:tc>
@@ -7817,6 +8014,7 @@
                 <w:sz w:val="28"/>
                 <w:szCs w:val="28"/>
               </w:rPr>
+              <w:lastRenderedPageBreak/>
               <w:t>2</w:t>
             </w:r>
           </w:p>
@@ -8012,16 +8210,7 @@
                 <w:sz w:val="28"/>
                 <w:szCs w:val="28"/>
               </w:rPr>
-              <w:t xml:space="preserve">Операция сдвига вправо. Правоассоциативная, не коммутативная, </w:t>
-            </w:r>
-            <w:r>
-              <w:rPr>
-                <w:rFonts w:ascii="Times New Roman" w:hAnsi="Times New Roman" w:cs="Times New Roman"/>
-                <w:sz w:val="28"/>
-                <w:szCs w:val="28"/>
-              </w:rPr>
-              <w:lastRenderedPageBreak/>
-              <w:t>не ассоциативная, не дистрибутивная</w:t>
+              <w:t>Операция сдвига вправо. Правоассоциативная, не коммутативная, не ассоциативная, не дистрибутивная</w:t>
             </w:r>
           </w:p>
         </w:tc>
@@ -8046,7 +8235,6 @@
                 <w:sz w:val="28"/>
                 <w:szCs w:val="28"/>
               </w:rPr>
-              <w:lastRenderedPageBreak/>
               <w:t>2</w:t>
             </w:r>
           </w:p>
@@ -8466,6 +8654,7 @@
           <w:sz w:val="28"/>
           <w:szCs w:val="28"/>
         </w:rPr>
+        <w:lastRenderedPageBreak/>
         <w:t>1.14</w:t>
       </w:r>
       <w:r>
@@ -8857,7 +9046,6 @@
                 <w:sz w:val="28"/>
                 <w:szCs w:val="28"/>
               </w:rPr>
-              <w:lastRenderedPageBreak/>
               <w:t>Функция</w:t>
             </w:r>
           </w:p>
@@ -9282,7 +9470,6 @@
           <w:rFonts w:ascii="Times New Roman" w:hAnsi="Times New Roman" w:cs="Times New Roman"/>
           <w:sz w:val="28"/>
           <w:szCs w:val="28"/>
-          <w:lang w:val="en-US"/>
         </w:rPr>
         <w:tab/>
       </w:r>
@@ -9602,6 +9789,7 @@
                 <w:sz w:val="28"/>
                 <w:szCs w:val="28"/>
               </w:rPr>
+              <w:lastRenderedPageBreak/>
               <w:t>и обязательно вне функций и любых блоков кода. Переменные, объявленные таким образом видны в любой точке программы.</w:t>
             </w:r>
           </w:p>
@@ -9627,6 +9815,7 @@
                 <w:sz w:val="28"/>
                 <w:szCs w:val="28"/>
               </w:rPr>
+              <w:lastRenderedPageBreak/>
               <w:t>На уровне функции</w:t>
             </w:r>
           </w:p>
@@ -9675,7 +9864,6 @@
                 <w:sz w:val="28"/>
                 <w:szCs w:val="28"/>
               </w:rPr>
-              <w:lastRenderedPageBreak/>
               <w:t>На уровне блока кода</w:t>
             </w:r>
           </w:p>
@@ -9700,6 +9888,455 @@
                 <w:szCs w:val="28"/>
               </w:rPr>
               <w:t>Переменные, объявленные в конструкциях тернарных операторов и операторов цикла. Такие переменные видны только внутри оператора, где они объявлены.</w:t>
+            </w:r>
+          </w:p>
+        </w:tc>
+      </w:tr>
+    </w:tbl>
+    <w:p>
+      <w:pPr>
+        <w:jc w:val="center"/>
+        <w:rPr>
+          <w:rFonts w:ascii="Times New Roman" w:hAnsi="Times New Roman" w:cs="Times New Roman"/>
+          <w:sz w:val="28"/>
+          <w:szCs w:val="28"/>
+        </w:rPr>
+      </w:pPr>
+      <w:r>
+        <w:rPr>
+          <w:rFonts w:ascii="Times New Roman" w:hAnsi="Times New Roman" w:cs="Times New Roman"/>
+          <w:sz w:val="28"/>
+          <w:szCs w:val="28"/>
+        </w:rPr>
+        <w:t xml:space="preserve">Таблица 1.7 – Область видимости идентификаторов языка </w:t>
+      </w:r>
+      <w:r>
+        <w:rPr>
+          <w:rFonts w:ascii="Times New Roman" w:hAnsi="Times New Roman" w:cs="Times New Roman"/>
+          <w:sz w:val="28"/>
+          <w:szCs w:val="28"/>
+          <w:lang w:val="en-US"/>
+        </w:rPr>
+        <w:t>FIA</w:t>
+      </w:r>
+      <w:r>
+        <w:rPr>
+          <w:rFonts w:ascii="Times New Roman" w:hAnsi="Times New Roman" w:cs="Times New Roman"/>
+          <w:sz w:val="28"/>
+          <w:szCs w:val="28"/>
+        </w:rPr>
+        <w:t>-2024</w:t>
+      </w:r>
+    </w:p>
+    <w:p>
+      <w:pPr>
+        <w:jc w:val="both"/>
+        <w:rPr>
+          <w:rFonts w:ascii="Times New Roman" w:hAnsi="Times New Roman" w:cs="Times New Roman"/>
+          <w:sz w:val="28"/>
+          <w:szCs w:val="28"/>
+        </w:rPr>
+      </w:pPr>
+    </w:p>
+    <w:p>
+      <w:pPr>
+        <w:jc w:val="both"/>
+        <w:rPr>
+          <w:rFonts w:ascii="Times New Roman" w:hAnsi="Times New Roman" w:cs="Times New Roman"/>
+          <w:b/>
+          <w:bCs/>
+          <w:sz w:val="28"/>
+          <w:szCs w:val="28"/>
+        </w:rPr>
+      </w:pPr>
+      <w:r>
+        <w:rPr>
+          <w:rFonts w:ascii="Times New Roman" w:hAnsi="Times New Roman" w:cs="Times New Roman"/>
+          <w:b/>
+          <w:bCs/>
+          <w:sz w:val="28"/>
+          <w:szCs w:val="28"/>
+          <w:lang w:val="en-US"/>
+        </w:rPr>
+        <w:t>1</w:t>
+      </w:r>
+      <w:r>
+        <w:rPr>
+          <w:rFonts w:ascii="Times New Roman" w:hAnsi="Times New Roman" w:cs="Times New Roman"/>
+          <w:b/>
+          <w:bCs/>
+          <w:sz w:val="28"/>
+          <w:szCs w:val="28"/>
+        </w:rPr>
+        <w:t>.16 Семантические проверки</w:t>
+      </w:r>
+    </w:p>
+    <w:p>
+      <w:pPr>
+        <w:jc w:val="both"/>
+        <w:rPr>
+          <w:rFonts w:ascii="Times New Roman" w:hAnsi="Times New Roman" w:cs="Times New Roman"/>
+          <w:sz w:val="28"/>
+          <w:szCs w:val="28"/>
+        </w:rPr>
+      </w:pPr>
+      <w:r>
+        <w:rPr>
+          <w:rFonts w:ascii="Times New Roman" w:hAnsi="Times New Roman" w:cs="Times New Roman"/>
+          <w:b/>
+          <w:bCs/>
+          <w:sz w:val="28"/>
+          <w:szCs w:val="28"/>
+        </w:rPr>
+        <w:tab/>
+      </w:r>
+      <w:r>
+        <w:rPr>
+          <w:rFonts w:ascii="Times New Roman" w:hAnsi="Times New Roman" w:cs="Times New Roman"/>
+          <w:sz w:val="28"/>
+          <w:szCs w:val="28"/>
+        </w:rPr>
+        <w:t xml:space="preserve">Язык </w:t>
+      </w:r>
+      <w:r>
+        <w:rPr>
+          <w:rFonts w:ascii="Times New Roman" w:hAnsi="Times New Roman" w:cs="Times New Roman"/>
+          <w:sz w:val="28"/>
+          <w:szCs w:val="28"/>
+          <w:lang w:val="en-US"/>
+        </w:rPr>
+        <w:t>FIA</w:t>
+      </w:r>
+      <w:r>
+        <w:rPr>
+          <w:rFonts w:ascii="Times New Roman" w:hAnsi="Times New Roman" w:cs="Times New Roman"/>
+          <w:sz w:val="28"/>
+          <w:szCs w:val="28"/>
+        </w:rPr>
+        <w:t xml:space="preserve">-2024 </w:t>
+      </w:r>
+      <w:r>
+        <w:rPr>
+          <w:rFonts w:ascii="Times New Roman" w:hAnsi="Times New Roman" w:cs="Times New Roman"/>
+          <w:sz w:val="28"/>
+          <w:szCs w:val="28"/>
+        </w:rPr>
+        <w:t>осуществляет семантические проверки во всех местах, где могут возникнуть ошибки компиляции. А именно, проверяется следующее:</w:t>
+      </w:r>
+    </w:p>
+    <w:p>
+      <w:pPr>
+        <w:jc w:val="both"/>
+        <w:rPr>
+          <w:rFonts w:ascii="Times New Roman" w:hAnsi="Times New Roman" w:cs="Times New Roman"/>
+          <w:sz w:val="28"/>
+          <w:szCs w:val="28"/>
+        </w:rPr>
+      </w:pPr>
+      <w:r>
+        <w:rPr>
+          <w:rFonts w:ascii="Times New Roman" w:hAnsi="Times New Roman" w:cs="Times New Roman"/>
+          <w:sz w:val="28"/>
+          <w:szCs w:val="28"/>
+        </w:rPr>
+        <w:tab/>
+        <w:t>-  единственное объявление главной функции;</w:t>
+      </w:r>
+    </w:p>
+    <w:p>
+      <w:pPr>
+        <w:jc w:val="both"/>
+        <w:rPr>
+          <w:rFonts w:ascii="Times New Roman" w:hAnsi="Times New Roman" w:cs="Times New Roman"/>
+          <w:sz w:val="28"/>
+          <w:szCs w:val="28"/>
+        </w:rPr>
+      </w:pPr>
+      <w:r>
+        <w:rPr>
+          <w:rFonts w:ascii="Times New Roman" w:hAnsi="Times New Roman" w:cs="Times New Roman"/>
+          <w:sz w:val="28"/>
+          <w:szCs w:val="28"/>
+        </w:rPr>
+        <w:tab/>
+        <w:t>- объявление главной функции после всех остальных функций и глобальных переменных;</w:t>
+      </w:r>
+    </w:p>
+    <w:p>
+      <w:pPr>
+        <w:jc w:val="both"/>
+        <w:rPr>
+          <w:rFonts w:ascii="Times New Roman" w:hAnsi="Times New Roman" w:cs="Times New Roman"/>
+          <w:sz w:val="28"/>
+          <w:szCs w:val="28"/>
+        </w:rPr>
+      </w:pPr>
+      <w:r>
+        <w:rPr>
+          <w:rFonts w:ascii="Times New Roman" w:hAnsi="Times New Roman" w:cs="Times New Roman"/>
+          <w:sz w:val="28"/>
+          <w:szCs w:val="28"/>
+        </w:rPr>
+        <w:tab/>
+        <w:t>- преобразование типов данных;</w:t>
+      </w:r>
+    </w:p>
+    <w:p>
+      <w:pPr>
+        <w:jc w:val="both"/>
+        <w:rPr>
+          <w:rFonts w:ascii="Times New Roman" w:hAnsi="Times New Roman" w:cs="Times New Roman"/>
+          <w:sz w:val="28"/>
+          <w:szCs w:val="28"/>
+        </w:rPr>
+      </w:pPr>
+      <w:r>
+        <w:rPr>
+          <w:rFonts w:ascii="Times New Roman" w:hAnsi="Times New Roman" w:cs="Times New Roman"/>
+          <w:sz w:val="28"/>
+          <w:szCs w:val="28"/>
+        </w:rPr>
+        <w:tab/>
+        <w:t>- объявление и инициализация идентификаторов;</w:t>
+      </w:r>
+    </w:p>
+    <w:p>
+      <w:pPr>
+        <w:jc w:val="both"/>
+        <w:rPr>
+          <w:rFonts w:ascii="Times New Roman" w:hAnsi="Times New Roman" w:cs="Times New Roman"/>
+          <w:sz w:val="28"/>
+          <w:szCs w:val="28"/>
+        </w:rPr>
+      </w:pPr>
+      <w:r>
+        <w:rPr>
+          <w:rFonts w:ascii="Times New Roman" w:hAnsi="Times New Roman" w:cs="Times New Roman"/>
+          <w:sz w:val="28"/>
+          <w:szCs w:val="28"/>
+        </w:rPr>
+        <w:tab/>
+        <w:t>- правильность постановки символов, закрывающих блоки кода или функции (фигурные скобки и точки с запятой);</w:t>
+      </w:r>
+    </w:p>
+    <w:p>
+      <w:pPr>
+        <w:jc w:val="both"/>
+        <w:rPr>
+          <w:rFonts w:ascii="Times New Roman" w:hAnsi="Times New Roman" w:cs="Times New Roman"/>
+          <w:sz w:val="28"/>
+          <w:szCs w:val="28"/>
+        </w:rPr>
+      </w:pPr>
+      <w:r>
+        <w:rPr>
+          <w:rFonts w:ascii="Times New Roman" w:hAnsi="Times New Roman" w:cs="Times New Roman"/>
+          <w:sz w:val="28"/>
+          <w:szCs w:val="28"/>
+        </w:rPr>
+        <w:tab/>
+        <w:t xml:space="preserve">- </w:t>
+      </w:r>
+      <w:r>
+        <w:rPr>
+          <w:rFonts w:ascii="Times New Roman" w:hAnsi="Times New Roman" w:cs="Times New Roman"/>
+          <w:sz w:val="28"/>
+          <w:szCs w:val="28"/>
+        </w:rPr>
+        <w:t>правильность написания выражений;</w:t>
+      </w:r>
+    </w:p>
+    <w:p>
+      <w:pPr>
+        <w:jc w:val="both"/>
+        <w:rPr>
+          <w:rFonts w:ascii="Times New Roman" w:hAnsi="Times New Roman" w:cs="Times New Roman"/>
+          <w:sz w:val="28"/>
+          <w:szCs w:val="28"/>
+        </w:rPr>
+      </w:pPr>
+      <w:r>
+        <w:rPr>
+          <w:rFonts w:ascii="Times New Roman" w:hAnsi="Times New Roman" w:cs="Times New Roman"/>
+          <w:sz w:val="28"/>
+          <w:szCs w:val="28"/>
+        </w:rPr>
+        <w:tab/>
+        <w:t>- правильность передачи данных в функцию и возврата данных функцией;</w:t>
+      </w:r>
+    </w:p>
+    <w:p>
+      <w:pPr>
+        <w:jc w:val="both"/>
+        <w:rPr>
+          <w:rFonts w:ascii="Times New Roman" w:hAnsi="Times New Roman" w:cs="Times New Roman"/>
+          <w:sz w:val="28"/>
+          <w:szCs w:val="28"/>
+        </w:rPr>
+      </w:pPr>
+    </w:p>
+    <w:p>
+      <w:pPr>
+        <w:jc w:val="both"/>
+        <w:rPr>
+          <w:rFonts w:ascii="Times New Roman" w:hAnsi="Times New Roman" w:cs="Times New Roman"/>
+          <w:b/>
+          <w:bCs/>
+          <w:sz w:val="28"/>
+          <w:szCs w:val="28"/>
+        </w:rPr>
+      </w:pPr>
+      <w:r>
+        <w:rPr>
+          <w:rFonts w:ascii="Times New Roman" w:hAnsi="Times New Roman" w:cs="Times New Roman"/>
+          <w:b/>
+          <w:bCs/>
+          <w:sz w:val="28"/>
+          <w:szCs w:val="28"/>
+        </w:rPr>
+        <w:lastRenderedPageBreak/>
+        <w:t>1.17 Распределение оперативной памяти на этапе выполнения</w:t>
+      </w:r>
+    </w:p>
+    <w:p>
+      <w:pPr>
+        <w:jc w:val="both"/>
+        <w:rPr>
+          <w:rFonts w:ascii="Times New Roman" w:hAnsi="Times New Roman" w:cs="Times New Roman"/>
+          <w:sz w:val="28"/>
+          <w:szCs w:val="28"/>
+        </w:rPr>
+      </w:pPr>
+      <w:r>
+        <w:rPr>
+          <w:rFonts w:ascii="Times New Roman" w:hAnsi="Times New Roman" w:cs="Times New Roman"/>
+          <w:sz w:val="28"/>
+          <w:szCs w:val="28"/>
+        </w:rPr>
+        <w:tab/>
+        <w:t>Используется стековая модель памяти для размещения переменных.</w:t>
+      </w:r>
+    </w:p>
+    <w:p>
+      <w:pPr>
+        <w:jc w:val="both"/>
+        <w:rPr>
+          <w:rFonts w:ascii="Times New Roman" w:hAnsi="Times New Roman" w:cs="Times New Roman"/>
+          <w:b/>
+          <w:bCs/>
+          <w:sz w:val="28"/>
+          <w:szCs w:val="28"/>
+        </w:rPr>
+      </w:pPr>
+      <w:r>
+        <w:rPr>
+          <w:rFonts w:ascii="Times New Roman" w:hAnsi="Times New Roman" w:cs="Times New Roman"/>
+          <w:b/>
+          <w:bCs/>
+          <w:sz w:val="28"/>
+          <w:szCs w:val="28"/>
+        </w:rPr>
+        <w:t>1.18 Стандартная библиотека и её состав</w:t>
+      </w:r>
+    </w:p>
+    <w:p>
+      <w:pPr>
+        <w:ind w:firstLine="709"/>
+        <w:jc w:val="both"/>
+        <w:rPr>
+          <w:rFonts w:ascii="Times New Roman" w:hAnsi="Times New Roman" w:cs="Times New Roman"/>
+          <w:sz w:val="28"/>
+          <w:szCs w:val="28"/>
+        </w:rPr>
+      </w:pPr>
+      <w:r>
+        <w:rPr>
+          <w:rFonts w:ascii="Times New Roman" w:hAnsi="Times New Roman" w:cs="Times New Roman"/>
+          <w:sz w:val="28"/>
+          <w:szCs w:val="28"/>
+        </w:rPr>
+        <w:t xml:space="preserve">Стандартная библиотека языка </w:t>
+      </w:r>
+      <w:r>
+        <w:rPr>
+          <w:rFonts w:ascii="Times New Roman" w:hAnsi="Times New Roman" w:cs="Times New Roman"/>
+          <w:sz w:val="28"/>
+          <w:szCs w:val="28"/>
+          <w:lang w:val="en-US"/>
+        </w:rPr>
+        <w:t>FIA</w:t>
+      </w:r>
+      <w:r>
+        <w:rPr>
+          <w:rFonts w:ascii="Times New Roman" w:hAnsi="Times New Roman" w:cs="Times New Roman"/>
+          <w:sz w:val="28"/>
+          <w:szCs w:val="28"/>
+        </w:rPr>
+        <w:t xml:space="preserve">-2024 </w:t>
+      </w:r>
+      <w:r>
+        <w:rPr>
+          <w:rFonts w:ascii="Times New Roman" w:hAnsi="Times New Roman" w:cs="Times New Roman"/>
+          <w:sz w:val="28"/>
+          <w:szCs w:val="28"/>
+        </w:rPr>
+        <w:t>включает в себя следующие функции:</w:t>
+      </w:r>
+    </w:p>
+    <w:tbl>
+      <w:tblPr>
+        <w:tblStyle w:val="a3"/>
+        <w:tblW w:w="0" w:type="auto"/>
+        <w:tblLook w:val="04A0" w:firstRow="1" w:lastRow="0" w:firstColumn="1" w:lastColumn="0" w:noHBand="0" w:noVBand="1"/>
+      </w:tblPr>
+      <w:tblGrid>
+        <w:gridCol w:w="5012"/>
+        <w:gridCol w:w="5013"/>
+      </w:tblGrid>
+      <w:tr>
+        <w:tc>
+          <w:tcPr>
+            <w:tcW w:w="5012" w:type="dxa"/>
+          </w:tcPr>
+          <w:p>
+            <w:pPr>
+              <w:jc w:val="both"/>
+              <w:rPr>
+                <w:rFonts w:ascii="Times New Roman" w:hAnsi="Times New Roman" w:cs="Times New Roman"/>
+                <w:sz w:val="28"/>
+                <w:szCs w:val="28"/>
+              </w:rPr>
+            </w:pPr>
+            <w:r>
+              <w:rPr>
+                <w:rFonts w:ascii="Times New Roman" w:hAnsi="Times New Roman" w:cs="Times New Roman"/>
+                <w:sz w:val="28"/>
+                <w:szCs w:val="28"/>
+              </w:rPr>
+              <w:t>Функция</w:t>
+            </w:r>
+          </w:p>
+        </w:tc>
+        <w:tc>
+          <w:tcPr>
+            <w:tcW w:w="5013" w:type="dxa"/>
+          </w:tcPr>
+          <w:p>
+            <w:pPr>
+              <w:jc w:val="both"/>
+              <w:rPr>
+                <w:rFonts w:ascii="Times New Roman" w:hAnsi="Times New Roman" w:cs="Times New Roman"/>
+                <w:sz w:val="28"/>
+                <w:szCs w:val="28"/>
+              </w:rPr>
+            </w:pPr>
+            <w:r>
+              <w:rPr>
+                <w:rFonts w:ascii="Times New Roman" w:hAnsi="Times New Roman" w:cs="Times New Roman"/>
+                <w:sz w:val="28"/>
+                <w:szCs w:val="28"/>
+              </w:rPr>
+              <w:t>Описание</w:t>
             </w:r>
           </w:p>
         </w:tc>
@@ -9716,8 +10353,18 @@
                 <w:rFonts w:ascii="Times New Roman" w:hAnsi="Times New Roman" w:cs="Times New Roman"/>
                 <w:sz w:val="28"/>
                 <w:szCs w:val="28"/>
-              </w:rPr>
-            </w:pPr>
+                <w:lang w:val="en-US"/>
+              </w:rPr>
+            </w:pPr>
+            <w:r>
+              <w:rPr>
+                <w:rFonts w:ascii="Times New Roman" w:hAnsi="Times New Roman" w:cs="Times New Roman"/>
+                <w:sz w:val="28"/>
+                <w:szCs w:val="28"/>
+                <w:lang w:val="en-US"/>
+              </w:rPr>
+              <w:t>get_date()</w:t>
+            </w:r>
           </w:p>
         </w:tc>
         <w:tc>
@@ -9733,6 +10380,14 @@
                 <w:szCs w:val="28"/>
               </w:rPr>
             </w:pPr>
+            <w:r>
+              <w:rPr>
+                <w:rFonts w:ascii="Times New Roman" w:hAnsi="Times New Roman" w:cs="Times New Roman"/>
+                <w:sz w:val="28"/>
+                <w:szCs w:val="28"/>
+              </w:rPr>
+              <w:t>Функция для определения текущей даты. Возвращает массив из трёх элементов, где первый элемент – текущий день, второй элемент – текущий месяц, третий элемент – текущий год. Функция не принимает параметров.</w:t>
+            </w:r>
           </w:p>
         </w:tc>
       </w:tr>
@@ -9748,8 +10403,18 @@
                 <w:rFonts w:ascii="Times New Roman" w:hAnsi="Times New Roman" w:cs="Times New Roman"/>
                 <w:sz w:val="28"/>
                 <w:szCs w:val="28"/>
-              </w:rPr>
-            </w:pPr>
+                <w:lang w:val="en-US"/>
+              </w:rPr>
+            </w:pPr>
+            <w:r>
+              <w:rPr>
+                <w:rFonts w:ascii="Times New Roman" w:hAnsi="Times New Roman" w:cs="Times New Roman"/>
+                <w:sz w:val="28"/>
+                <w:szCs w:val="28"/>
+                <w:lang w:val="en-US"/>
+              </w:rPr>
+              <w:t>get_time()</w:t>
+            </w:r>
           </w:p>
         </w:tc>
         <w:tc>
@@ -9765,6 +10430,1652 @@
                 <w:szCs w:val="28"/>
               </w:rPr>
             </w:pPr>
+            <w:r>
+              <w:rPr>
+                <w:rFonts w:ascii="Times New Roman" w:hAnsi="Times New Roman" w:cs="Times New Roman"/>
+                <w:sz w:val="28"/>
+                <w:szCs w:val="28"/>
+              </w:rPr>
+              <w:t xml:space="preserve">Функция для определения текущего времени с точностью до секунд. Возвращает массив из трёх элементов, где первый элемент – текущий час, второй – минута, третий – секунда. </w:t>
+            </w:r>
+            <w:r>
+              <w:rPr>
+                <w:rFonts w:ascii="Times New Roman" w:hAnsi="Times New Roman" w:cs="Times New Roman"/>
+                <w:sz w:val="28"/>
+                <w:szCs w:val="28"/>
+              </w:rPr>
+              <w:t>Возвращаемые данные соответствуют времени на момент вызова функции. Функция не принимает параметров.</w:t>
+            </w:r>
+          </w:p>
+        </w:tc>
+      </w:tr>
+    </w:tbl>
+    <w:p>
+      <w:pPr>
+        <w:ind w:firstLine="709"/>
+        <w:jc w:val="center"/>
+        <w:rPr>
+          <w:rFonts w:ascii="Times New Roman" w:hAnsi="Times New Roman" w:cs="Times New Roman"/>
+          <w:sz w:val="28"/>
+          <w:szCs w:val="28"/>
+        </w:rPr>
+      </w:pPr>
+      <w:r>
+        <w:rPr>
+          <w:rFonts w:ascii="Times New Roman" w:hAnsi="Times New Roman" w:cs="Times New Roman"/>
+          <w:sz w:val="28"/>
+          <w:szCs w:val="28"/>
+        </w:rPr>
+        <w:t xml:space="preserve">Таблица 1.8 – Функции стандартной библиотеки языка </w:t>
+      </w:r>
+      <w:r>
+        <w:rPr>
+          <w:rFonts w:ascii="Times New Roman" w:hAnsi="Times New Roman" w:cs="Times New Roman"/>
+          <w:sz w:val="28"/>
+          <w:szCs w:val="28"/>
+          <w:lang w:val="en-US"/>
+        </w:rPr>
+        <w:t>FIA</w:t>
+      </w:r>
+      <w:r>
+        <w:rPr>
+          <w:rFonts w:ascii="Times New Roman" w:hAnsi="Times New Roman" w:cs="Times New Roman"/>
+          <w:sz w:val="28"/>
+          <w:szCs w:val="28"/>
+        </w:rPr>
+        <w:t>-2024</w:t>
+      </w:r>
+    </w:p>
+    <w:p>
+      <w:pPr>
+        <w:ind w:firstLine="709"/>
+        <w:jc w:val="center"/>
+        <w:rPr>
+          <w:rFonts w:ascii="Times New Roman" w:hAnsi="Times New Roman" w:cs="Times New Roman"/>
+          <w:sz w:val="28"/>
+          <w:szCs w:val="28"/>
+        </w:rPr>
+      </w:pPr>
+    </w:p>
+    <w:p>
+      <w:pPr>
+        <w:ind w:firstLine="709"/>
+        <w:jc w:val="both"/>
+        <w:rPr>
+          <w:rFonts w:ascii="Times New Roman" w:hAnsi="Times New Roman" w:cs="Times New Roman"/>
+          <w:b/>
+          <w:bCs/>
+          <w:sz w:val="28"/>
+          <w:szCs w:val="28"/>
+        </w:rPr>
+      </w:pPr>
+      <w:r>
+        <w:rPr>
+          <w:rFonts w:ascii="Times New Roman" w:hAnsi="Times New Roman" w:cs="Times New Roman"/>
+          <w:b/>
+          <w:bCs/>
+          <w:sz w:val="28"/>
+          <w:szCs w:val="28"/>
+          <w:lang w:val="en-US"/>
+        </w:rPr>
+        <w:t xml:space="preserve">1.19 </w:t>
+      </w:r>
+      <w:r>
+        <w:rPr>
+          <w:rFonts w:ascii="Times New Roman" w:hAnsi="Times New Roman" w:cs="Times New Roman"/>
+          <w:b/>
+          <w:bCs/>
+          <w:sz w:val="28"/>
+          <w:szCs w:val="28"/>
+        </w:rPr>
+        <w:t>Ввод и вывод данных</w:t>
+      </w:r>
+    </w:p>
+    <w:p>
+      <w:pPr>
+        <w:ind w:firstLine="709"/>
+        <w:jc w:val="both"/>
+        <w:rPr>
+          <w:rFonts w:ascii="Times New Roman" w:hAnsi="Times New Roman" w:cs="Times New Roman"/>
+          <w:sz w:val="28"/>
+          <w:szCs w:val="28"/>
+        </w:rPr>
+      </w:pPr>
+      <w:r>
+        <w:rPr>
+          <w:rFonts w:ascii="Times New Roman" w:hAnsi="Times New Roman" w:cs="Times New Roman"/>
+          <w:sz w:val="28"/>
+          <w:szCs w:val="28"/>
+        </w:rPr>
+        <w:tab/>
+        <w:t>Для ввода и вывода данных в языке</w:t>
+      </w:r>
+      <w:r>
+        <w:rPr>
+          <w:rFonts w:ascii="Times New Roman" w:hAnsi="Times New Roman" w:cs="Times New Roman"/>
+          <w:sz w:val="28"/>
+          <w:szCs w:val="28"/>
+        </w:rPr>
+        <w:t xml:space="preserve"> </w:t>
+      </w:r>
+      <w:r>
+        <w:rPr>
+          <w:rFonts w:ascii="Times New Roman" w:hAnsi="Times New Roman" w:cs="Times New Roman"/>
+          <w:sz w:val="28"/>
+          <w:szCs w:val="28"/>
+          <w:lang w:val="en-US"/>
+        </w:rPr>
+        <w:t>FIA</w:t>
+      </w:r>
+      <w:r>
+        <w:rPr>
+          <w:rFonts w:ascii="Times New Roman" w:hAnsi="Times New Roman" w:cs="Times New Roman"/>
+          <w:sz w:val="28"/>
+          <w:szCs w:val="28"/>
+        </w:rPr>
+        <w:t xml:space="preserve">-2024 </w:t>
+      </w:r>
+      <w:r>
+        <w:rPr>
+          <w:rFonts w:ascii="Times New Roman" w:hAnsi="Times New Roman" w:cs="Times New Roman"/>
+          <w:sz w:val="28"/>
+          <w:szCs w:val="28"/>
+        </w:rPr>
+        <w:t>используются стандартные операторы, описанные в таблице 1.9.</w:t>
+      </w:r>
+    </w:p>
+    <w:tbl>
+      <w:tblPr>
+        <w:tblStyle w:val="a3"/>
+        <w:tblW w:w="0" w:type="auto"/>
+        <w:tblLook w:val="04A0" w:firstRow="1" w:lastRow="0" w:firstColumn="1" w:lastColumn="0" w:noHBand="0" w:noVBand="1"/>
+      </w:tblPr>
+      <w:tblGrid>
+        <w:gridCol w:w="3341"/>
+        <w:gridCol w:w="3342"/>
+        <w:gridCol w:w="3342"/>
+      </w:tblGrid>
+      <w:tr>
+        <w:tc>
+          <w:tcPr>
+            <w:tcW w:w="3341" w:type="dxa"/>
+          </w:tcPr>
+          <w:p>
+            <w:pPr>
+              <w:jc w:val="both"/>
+              <w:rPr>
+                <w:rFonts w:ascii="Times New Roman" w:hAnsi="Times New Roman" w:cs="Times New Roman"/>
+                <w:sz w:val="28"/>
+                <w:szCs w:val="28"/>
+              </w:rPr>
+            </w:pPr>
+            <w:r>
+              <w:rPr>
+                <w:rFonts w:ascii="Times New Roman" w:hAnsi="Times New Roman" w:cs="Times New Roman"/>
+                <w:sz w:val="28"/>
+                <w:szCs w:val="28"/>
+              </w:rPr>
+              <w:t>Оператор</w:t>
+            </w:r>
+          </w:p>
+        </w:tc>
+        <w:tc>
+          <w:tcPr>
+            <w:tcW w:w="3342" w:type="dxa"/>
+          </w:tcPr>
+          <w:p>
+            <w:pPr>
+              <w:jc w:val="both"/>
+              <w:rPr>
+                <w:rFonts w:ascii="Times New Roman" w:hAnsi="Times New Roman" w:cs="Times New Roman"/>
+                <w:sz w:val="28"/>
+                <w:szCs w:val="28"/>
+              </w:rPr>
+            </w:pPr>
+            <w:r>
+              <w:rPr>
+                <w:rFonts w:ascii="Times New Roman" w:hAnsi="Times New Roman" w:cs="Times New Roman"/>
+                <w:sz w:val="28"/>
+                <w:szCs w:val="28"/>
+              </w:rPr>
+              <w:t>Описание</w:t>
+            </w:r>
+          </w:p>
+        </w:tc>
+        <w:tc>
+          <w:tcPr>
+            <w:tcW w:w="3342" w:type="dxa"/>
+          </w:tcPr>
+          <w:p>
+            <w:pPr>
+              <w:jc w:val="both"/>
+              <w:rPr>
+                <w:rFonts w:ascii="Times New Roman" w:hAnsi="Times New Roman" w:cs="Times New Roman"/>
+                <w:sz w:val="28"/>
+                <w:szCs w:val="28"/>
+              </w:rPr>
+            </w:pPr>
+            <w:r>
+              <w:rPr>
+                <w:rFonts w:ascii="Times New Roman" w:hAnsi="Times New Roman" w:cs="Times New Roman"/>
+                <w:sz w:val="28"/>
+                <w:szCs w:val="28"/>
+              </w:rPr>
+              <w:t>Пример</w:t>
+            </w:r>
+          </w:p>
+        </w:tc>
+      </w:tr>
+      <w:tr>
+        <w:tc>
+          <w:tcPr>
+            <w:tcW w:w="3341" w:type="dxa"/>
+          </w:tcPr>
+          <w:p>
+            <w:pPr>
+              <w:jc w:val="both"/>
+              <w:rPr>
+                <w:rFonts w:ascii="Times New Roman" w:hAnsi="Times New Roman" w:cs="Times New Roman"/>
+                <w:sz w:val="28"/>
+                <w:szCs w:val="28"/>
+                <w:lang w:val="en-US"/>
+              </w:rPr>
+            </w:pPr>
+            <w:r>
+              <w:rPr>
+                <w:rFonts w:ascii="Times New Roman" w:hAnsi="Times New Roman" w:cs="Times New Roman"/>
+                <w:sz w:val="28"/>
+                <w:szCs w:val="28"/>
+                <w:lang w:val="en-US"/>
+              </w:rPr>
+              <w:t>Get</w:t>
+            </w:r>
+          </w:p>
+        </w:tc>
+        <w:tc>
+          <w:tcPr>
+            <w:tcW w:w="3342" w:type="dxa"/>
+          </w:tcPr>
+          <w:p>
+            <w:pPr>
+              <w:jc w:val="both"/>
+              <w:rPr>
+                <w:rFonts w:ascii="Times New Roman" w:hAnsi="Times New Roman" w:cs="Times New Roman"/>
+                <w:sz w:val="28"/>
+                <w:szCs w:val="28"/>
+              </w:rPr>
+            </w:pPr>
+            <w:r>
+              <w:rPr>
+                <w:rFonts w:ascii="Times New Roman" w:hAnsi="Times New Roman" w:cs="Times New Roman"/>
+                <w:sz w:val="28"/>
+                <w:szCs w:val="28"/>
+              </w:rPr>
+              <w:t>Оператор для ввода одного  символа</w:t>
+            </w:r>
+            <w:r>
+              <w:rPr>
+                <w:rFonts w:ascii="Times New Roman" w:hAnsi="Times New Roman" w:cs="Times New Roman"/>
+                <w:sz w:val="28"/>
+                <w:szCs w:val="28"/>
+              </w:rPr>
+              <w:t xml:space="preserve"> (если вводится символ) или любой цифры и числа</w:t>
+            </w:r>
+            <w:r>
+              <w:rPr>
+                <w:rFonts w:ascii="Times New Roman" w:hAnsi="Times New Roman" w:cs="Times New Roman"/>
+                <w:sz w:val="28"/>
+                <w:szCs w:val="28"/>
+              </w:rPr>
+              <w:t>.</w:t>
+            </w:r>
+          </w:p>
+          <w:p>
+            <w:pPr>
+              <w:jc w:val="both"/>
+              <w:rPr>
+                <w:rFonts w:ascii="Times New Roman" w:hAnsi="Times New Roman" w:cs="Times New Roman"/>
+                <w:sz w:val="28"/>
+                <w:szCs w:val="28"/>
+              </w:rPr>
+            </w:pPr>
+            <w:r>
+              <w:rPr>
+                <w:rFonts w:ascii="Times New Roman" w:hAnsi="Times New Roman" w:cs="Times New Roman"/>
+                <w:sz w:val="28"/>
+                <w:szCs w:val="28"/>
+              </w:rPr>
+              <w:lastRenderedPageBreak/>
+              <w:t xml:space="preserve">Переменная, в </w:t>
+            </w:r>
+            <w:r>
+              <w:rPr>
+                <w:rFonts w:ascii="Times New Roman" w:hAnsi="Times New Roman" w:cs="Times New Roman"/>
+                <w:sz w:val="28"/>
+                <w:szCs w:val="28"/>
+              </w:rPr>
+              <w:t xml:space="preserve"> </w:t>
+            </w:r>
+            <w:r>
+              <w:rPr>
+                <w:rFonts w:ascii="Times New Roman" w:hAnsi="Times New Roman" w:cs="Times New Roman"/>
+                <w:sz w:val="28"/>
+                <w:szCs w:val="28"/>
+              </w:rPr>
+              <w:t xml:space="preserve">которую будет записано введённое значение, должна быть обязательно объявлена до </w:t>
+            </w:r>
+            <w:r>
+              <w:rPr>
+                <w:rFonts w:ascii="Times New Roman" w:hAnsi="Times New Roman" w:cs="Times New Roman"/>
+                <w:sz w:val="28"/>
+                <w:szCs w:val="28"/>
+              </w:rPr>
+              <w:t xml:space="preserve">ввода значения с помощью оператора </w:t>
+            </w:r>
+            <w:r>
+              <w:rPr>
+                <w:rFonts w:ascii="Times New Roman" w:hAnsi="Times New Roman" w:cs="Times New Roman"/>
+                <w:sz w:val="28"/>
+                <w:szCs w:val="28"/>
+                <w:lang w:val="en-US"/>
+              </w:rPr>
+              <w:t>Get</w:t>
+            </w:r>
+            <w:r>
+              <w:rPr>
+                <w:rFonts w:ascii="Times New Roman" w:hAnsi="Times New Roman" w:cs="Times New Roman"/>
+                <w:sz w:val="28"/>
+                <w:szCs w:val="28"/>
+              </w:rPr>
+              <w:t>.</w:t>
+            </w:r>
+          </w:p>
+          <w:p>
+            <w:pPr>
+              <w:jc w:val="both"/>
+              <w:rPr>
+                <w:rFonts w:ascii="Times New Roman" w:hAnsi="Times New Roman" w:cs="Times New Roman"/>
+                <w:sz w:val="28"/>
+                <w:szCs w:val="28"/>
+              </w:rPr>
+            </w:pPr>
+            <w:r>
+              <w:rPr>
+                <w:rFonts w:ascii="Times New Roman" w:hAnsi="Times New Roman" w:cs="Times New Roman"/>
+                <w:sz w:val="28"/>
+                <w:szCs w:val="28"/>
+              </w:rPr>
+              <w:t xml:space="preserve">Синтаксис: </w:t>
+            </w:r>
+            <w:r>
+              <w:rPr>
+                <w:rFonts w:ascii="Times New Roman" w:hAnsi="Times New Roman" w:cs="Times New Roman"/>
+                <w:sz w:val="28"/>
+                <w:szCs w:val="28"/>
+                <w:lang w:val="en-US"/>
+              </w:rPr>
+              <w:t>Get</w:t>
+            </w:r>
+            <w:r>
+              <w:rPr>
+                <w:rFonts w:ascii="Times New Roman" w:hAnsi="Times New Roman" w:cs="Times New Roman"/>
+                <w:sz w:val="28"/>
+                <w:szCs w:val="28"/>
+              </w:rPr>
+              <w:t xml:space="preserve"> &lt;</w:t>
+            </w:r>
+            <w:r>
+              <w:rPr>
+                <w:rFonts w:ascii="Times New Roman" w:hAnsi="Times New Roman" w:cs="Times New Roman"/>
+                <w:sz w:val="28"/>
+                <w:szCs w:val="28"/>
+              </w:rPr>
+              <w:t>идентификатор</w:t>
+            </w:r>
+            <w:r>
+              <w:rPr>
+                <w:rFonts w:ascii="Times New Roman" w:hAnsi="Times New Roman" w:cs="Times New Roman"/>
+                <w:sz w:val="28"/>
+                <w:szCs w:val="28"/>
+              </w:rPr>
+              <w:t>&gt;;</w:t>
+            </w:r>
+          </w:p>
+          <w:p>
+            <w:pPr>
+              <w:jc w:val="both"/>
+              <w:rPr>
+                <w:rFonts w:ascii="Times New Roman" w:hAnsi="Times New Roman" w:cs="Times New Roman"/>
+                <w:sz w:val="28"/>
+                <w:szCs w:val="28"/>
+              </w:rPr>
+            </w:pPr>
+            <w:r>
+              <w:rPr>
+                <w:rFonts w:ascii="Times New Roman" w:hAnsi="Times New Roman" w:cs="Times New Roman"/>
+                <w:sz w:val="28"/>
+                <w:szCs w:val="28"/>
+              </w:rPr>
+              <w:t>В случае использования оператора с большим количеством символов будет выдана соответствующая ошибка.</w:t>
+            </w:r>
+          </w:p>
+        </w:tc>
+        <w:tc>
+          <w:tcPr>
+            <w:tcW w:w="3342" w:type="dxa"/>
+          </w:tcPr>
+          <w:p>
+            <w:pPr>
+              <w:jc w:val="both"/>
+              <w:rPr>
+                <w:rFonts w:ascii="Times New Roman" w:hAnsi="Times New Roman" w:cs="Times New Roman"/>
+                <w:sz w:val="28"/>
+                <w:szCs w:val="28"/>
+                <w:lang w:val="en-US"/>
+              </w:rPr>
+            </w:pPr>
+            <w:r>
+              <w:rPr>
+                <w:rFonts w:ascii="Times New Roman" w:hAnsi="Times New Roman" w:cs="Times New Roman"/>
+                <w:sz w:val="28"/>
+                <w:szCs w:val="28"/>
+                <w:lang w:val="en-US"/>
+              </w:rPr>
+              <w:lastRenderedPageBreak/>
+              <w:t>create sym symbol;</w:t>
+            </w:r>
+          </w:p>
+          <w:p>
+            <w:pPr>
+              <w:jc w:val="both"/>
+              <w:rPr>
+                <w:rFonts w:ascii="Times New Roman" w:hAnsi="Times New Roman" w:cs="Times New Roman"/>
+                <w:sz w:val="28"/>
+                <w:szCs w:val="28"/>
+                <w:lang w:val="en-US"/>
+              </w:rPr>
+            </w:pPr>
+            <w:r>
+              <w:rPr>
+                <w:rFonts w:ascii="Times New Roman" w:hAnsi="Times New Roman" w:cs="Times New Roman"/>
+                <w:sz w:val="28"/>
+                <w:szCs w:val="28"/>
+                <w:lang w:val="en-US"/>
+              </w:rPr>
+              <w:t>Get sym</w:t>
+            </w:r>
+            <w:r>
+              <w:rPr>
+                <w:rFonts w:ascii="Times New Roman" w:hAnsi="Times New Roman" w:cs="Times New Roman"/>
+                <w:sz w:val="28"/>
+                <w:szCs w:val="28"/>
+                <w:lang w:val="en-US"/>
+              </w:rPr>
+              <w:t>bol</w:t>
+            </w:r>
+            <w:r>
+              <w:rPr>
+                <w:rFonts w:ascii="Times New Roman" w:hAnsi="Times New Roman" w:cs="Times New Roman"/>
+                <w:sz w:val="28"/>
+                <w:szCs w:val="28"/>
+                <w:lang w:val="en-US"/>
+              </w:rPr>
+              <w:t>;</w:t>
+            </w:r>
+          </w:p>
+          <w:p>
+            <w:pPr>
+              <w:jc w:val="both"/>
+              <w:rPr>
+                <w:rFonts w:ascii="Times New Roman" w:hAnsi="Times New Roman" w:cs="Times New Roman"/>
+                <w:sz w:val="28"/>
+                <w:szCs w:val="28"/>
+                <w:lang w:val="en-US"/>
+              </w:rPr>
+            </w:pPr>
+            <w:r>
+              <w:rPr>
+                <w:rFonts w:ascii="Times New Roman" w:hAnsi="Times New Roman" w:cs="Times New Roman"/>
+                <w:sz w:val="28"/>
+                <w:szCs w:val="28"/>
+                <w:lang w:val="en-US"/>
+              </w:rPr>
+              <w:t>create unt number;</w:t>
+            </w:r>
+          </w:p>
+          <w:p>
+            <w:pPr>
+              <w:jc w:val="both"/>
+              <w:rPr>
+                <w:rFonts w:ascii="Times New Roman" w:hAnsi="Times New Roman" w:cs="Times New Roman"/>
+                <w:sz w:val="28"/>
+                <w:szCs w:val="28"/>
+                <w:lang w:val="en-US"/>
+              </w:rPr>
+            </w:pPr>
+            <w:r>
+              <w:rPr>
+                <w:rFonts w:ascii="Times New Roman" w:hAnsi="Times New Roman" w:cs="Times New Roman"/>
+                <w:sz w:val="28"/>
+                <w:szCs w:val="28"/>
+                <w:lang w:val="en-US"/>
+              </w:rPr>
+              <w:t>Get number;</w:t>
+            </w:r>
+          </w:p>
+        </w:tc>
+      </w:tr>
+      <w:tr>
+        <w:tc>
+          <w:tcPr>
+            <w:tcW w:w="3341" w:type="dxa"/>
+          </w:tcPr>
+          <w:p>
+            <w:pPr>
+              <w:jc w:val="both"/>
+              <w:rPr>
+                <w:rFonts w:ascii="Times New Roman" w:hAnsi="Times New Roman" w:cs="Times New Roman"/>
+                <w:sz w:val="28"/>
+                <w:szCs w:val="28"/>
+                <w:lang w:val="en-US"/>
+              </w:rPr>
+            </w:pPr>
+            <w:r>
+              <w:rPr>
+                <w:rFonts w:ascii="Times New Roman" w:hAnsi="Times New Roman" w:cs="Times New Roman"/>
+                <w:sz w:val="28"/>
+                <w:szCs w:val="28"/>
+                <w:lang w:val="en-US"/>
+              </w:rPr>
+              <w:t>Getline</w:t>
+            </w:r>
+          </w:p>
+        </w:tc>
+        <w:tc>
+          <w:tcPr>
+            <w:tcW w:w="3342" w:type="dxa"/>
+          </w:tcPr>
+          <w:p>
+            <w:pPr>
+              <w:jc w:val="both"/>
+              <w:rPr>
+                <w:rFonts w:ascii="Times New Roman" w:hAnsi="Times New Roman" w:cs="Times New Roman"/>
+                <w:sz w:val="28"/>
+                <w:szCs w:val="28"/>
+              </w:rPr>
+            </w:pPr>
+            <w:r>
+              <w:rPr>
+                <w:rFonts w:ascii="Times New Roman" w:hAnsi="Times New Roman" w:cs="Times New Roman"/>
+                <w:sz w:val="28"/>
+                <w:szCs w:val="28"/>
+              </w:rPr>
+              <w:t>Оператор для ввода строки.</w:t>
+            </w:r>
+            <w:r>
+              <w:rPr>
+                <w:rFonts w:ascii="Times New Roman" w:hAnsi="Times New Roman" w:cs="Times New Roman"/>
+                <w:sz w:val="28"/>
+                <w:szCs w:val="28"/>
+              </w:rPr>
+              <w:t xml:space="preserve"> </w:t>
+            </w:r>
+            <w:r>
+              <w:rPr>
+                <w:rFonts w:ascii="Times New Roman" w:hAnsi="Times New Roman" w:cs="Times New Roman"/>
+                <w:sz w:val="28"/>
+                <w:szCs w:val="28"/>
+              </w:rPr>
+              <w:t>В случае ввода цифры или числа вместо символьной строки введённые данные будут преобразованы в строку.</w:t>
+            </w:r>
+          </w:p>
+          <w:p>
+            <w:pPr>
+              <w:jc w:val="both"/>
+              <w:rPr>
+                <w:rFonts w:ascii="Times New Roman" w:hAnsi="Times New Roman" w:cs="Times New Roman"/>
+                <w:sz w:val="28"/>
+                <w:szCs w:val="28"/>
+              </w:rPr>
+            </w:pPr>
+            <w:r>
+              <w:rPr>
+                <w:rFonts w:ascii="Times New Roman" w:hAnsi="Times New Roman" w:cs="Times New Roman"/>
+                <w:sz w:val="28"/>
+                <w:szCs w:val="28"/>
+              </w:rPr>
+              <w:t xml:space="preserve">Синтаксис: </w:t>
+            </w:r>
+            <w:r>
+              <w:rPr>
+                <w:rFonts w:ascii="Times New Roman" w:hAnsi="Times New Roman" w:cs="Times New Roman"/>
+                <w:sz w:val="28"/>
+                <w:szCs w:val="28"/>
+                <w:lang w:val="en-US"/>
+              </w:rPr>
+              <w:t>Getline &lt;</w:t>
+            </w:r>
+            <w:r>
+              <w:rPr>
+                <w:rFonts w:ascii="Times New Roman" w:hAnsi="Times New Roman" w:cs="Times New Roman"/>
+                <w:sz w:val="28"/>
+                <w:szCs w:val="28"/>
+                <w:lang w:val="be-BY"/>
+              </w:rPr>
+              <w:t>идентификатор</w:t>
+            </w:r>
+            <w:r>
+              <w:rPr>
+                <w:rFonts w:ascii="Times New Roman" w:hAnsi="Times New Roman" w:cs="Times New Roman"/>
+                <w:sz w:val="28"/>
+                <w:szCs w:val="28"/>
+                <w:lang w:val="en-US"/>
+              </w:rPr>
+              <w:t>&gt;</w:t>
+            </w:r>
+            <w:r>
+              <w:rPr>
+                <w:rFonts w:ascii="Times New Roman" w:hAnsi="Times New Roman" w:cs="Times New Roman"/>
+                <w:sz w:val="28"/>
+                <w:szCs w:val="28"/>
+              </w:rPr>
+              <w:t>;</w:t>
+            </w:r>
+          </w:p>
+        </w:tc>
+        <w:tc>
+          <w:tcPr>
+            <w:tcW w:w="3342" w:type="dxa"/>
+          </w:tcPr>
+          <w:p>
+            <w:pPr>
+              <w:jc w:val="both"/>
+              <w:rPr>
+                <w:rFonts w:ascii="Times New Roman" w:hAnsi="Times New Roman" w:cs="Times New Roman"/>
+                <w:sz w:val="28"/>
+                <w:szCs w:val="28"/>
+                <w:lang w:val="en-US"/>
+              </w:rPr>
+            </w:pPr>
+            <w:r>
+              <w:rPr>
+                <w:rFonts w:ascii="Times New Roman" w:hAnsi="Times New Roman" w:cs="Times New Roman"/>
+                <w:sz w:val="28"/>
+                <w:szCs w:val="28"/>
+                <w:lang w:val="en-US"/>
+              </w:rPr>
+              <w:t>create str line;</w:t>
+            </w:r>
+          </w:p>
+          <w:p>
+            <w:pPr>
+              <w:jc w:val="both"/>
+              <w:rPr>
+                <w:rFonts w:ascii="Times New Roman" w:hAnsi="Times New Roman" w:cs="Times New Roman"/>
+                <w:sz w:val="28"/>
+                <w:szCs w:val="28"/>
+                <w:lang w:val="en-US"/>
+              </w:rPr>
+            </w:pPr>
+            <w:r>
+              <w:rPr>
+                <w:rFonts w:ascii="Times New Roman" w:hAnsi="Times New Roman" w:cs="Times New Roman"/>
+                <w:sz w:val="28"/>
+                <w:szCs w:val="28"/>
+                <w:lang w:val="en-US"/>
+              </w:rPr>
+              <w:t>Getline line;</w:t>
+            </w:r>
+          </w:p>
+        </w:tc>
+      </w:tr>
+      <w:tr>
+        <w:tc>
+          <w:tcPr>
+            <w:tcW w:w="3341" w:type="dxa"/>
+          </w:tcPr>
+          <w:p>
+            <w:pPr>
+              <w:jc w:val="both"/>
+              <w:rPr>
+                <w:rFonts w:ascii="Times New Roman" w:hAnsi="Times New Roman" w:cs="Times New Roman"/>
+                <w:sz w:val="28"/>
+                <w:szCs w:val="28"/>
+                <w:lang w:val="en-US"/>
+              </w:rPr>
+            </w:pPr>
+            <w:r>
+              <w:rPr>
+                <w:rFonts w:ascii="Times New Roman" w:hAnsi="Times New Roman" w:cs="Times New Roman"/>
+                <w:sz w:val="28"/>
+                <w:szCs w:val="28"/>
+                <w:lang w:val="en-US"/>
+              </w:rPr>
+              <w:t>Write</w:t>
+            </w:r>
+          </w:p>
+        </w:tc>
+        <w:tc>
+          <w:tcPr>
+            <w:tcW w:w="3342" w:type="dxa"/>
+          </w:tcPr>
+          <w:p>
+            <w:pPr>
+              <w:jc w:val="both"/>
+              <w:rPr>
+                <w:rFonts w:ascii="Times New Roman" w:hAnsi="Times New Roman" w:cs="Times New Roman"/>
+                <w:sz w:val="28"/>
+                <w:szCs w:val="28"/>
+              </w:rPr>
+            </w:pPr>
+            <w:r>
+              <w:rPr>
+                <w:rFonts w:ascii="Times New Roman" w:hAnsi="Times New Roman" w:cs="Times New Roman"/>
+                <w:sz w:val="28"/>
+                <w:szCs w:val="28"/>
+              </w:rPr>
+              <w:t>Оператор для вывода данных . Выводит данные без перехода на следующую строку.</w:t>
+            </w:r>
+          </w:p>
+          <w:p>
+            <w:pPr>
+              <w:jc w:val="both"/>
+              <w:rPr>
+                <w:rFonts w:ascii="Times New Roman" w:hAnsi="Times New Roman" w:cs="Times New Roman"/>
+                <w:sz w:val="28"/>
+                <w:szCs w:val="28"/>
+              </w:rPr>
+            </w:pPr>
+            <w:r>
+              <w:rPr>
+                <w:rFonts w:ascii="Times New Roman" w:hAnsi="Times New Roman" w:cs="Times New Roman"/>
+                <w:sz w:val="28"/>
+                <w:szCs w:val="28"/>
+              </w:rPr>
+              <w:t xml:space="preserve">Синтаксис: </w:t>
+            </w:r>
+            <w:r>
+              <w:rPr>
+                <w:rFonts w:ascii="Times New Roman" w:hAnsi="Times New Roman" w:cs="Times New Roman"/>
+                <w:sz w:val="28"/>
+                <w:szCs w:val="28"/>
+                <w:lang w:val="en-US"/>
+              </w:rPr>
+              <w:t>Write</w:t>
+            </w:r>
+            <w:r>
+              <w:rPr>
+                <w:rFonts w:ascii="Times New Roman" w:hAnsi="Times New Roman" w:cs="Times New Roman"/>
+                <w:sz w:val="28"/>
+                <w:szCs w:val="28"/>
+              </w:rPr>
+              <w:t xml:space="preserve"> &lt;</w:t>
+            </w:r>
+            <w:r>
+              <w:rPr>
+                <w:rFonts w:ascii="Times New Roman" w:hAnsi="Times New Roman" w:cs="Times New Roman"/>
+                <w:sz w:val="28"/>
+                <w:szCs w:val="28"/>
+              </w:rPr>
+              <w:t>идентификатор или значение</w:t>
+            </w:r>
+            <w:r>
+              <w:rPr>
+                <w:rFonts w:ascii="Times New Roman" w:hAnsi="Times New Roman" w:cs="Times New Roman"/>
+                <w:sz w:val="28"/>
+                <w:szCs w:val="28"/>
+              </w:rPr>
+              <w:t>&gt;;</w:t>
+            </w:r>
+          </w:p>
+        </w:tc>
+        <w:tc>
+          <w:tcPr>
+            <w:tcW w:w="3342" w:type="dxa"/>
+          </w:tcPr>
+          <w:p>
+            <w:pPr>
+              <w:jc w:val="both"/>
+              <w:rPr>
+                <w:rFonts w:ascii="Times New Roman" w:hAnsi="Times New Roman" w:cs="Times New Roman"/>
+                <w:sz w:val="28"/>
+                <w:szCs w:val="28"/>
+                <w:lang w:val="en-US"/>
+              </w:rPr>
+            </w:pPr>
+            <w:r>
+              <w:rPr>
+                <w:rFonts w:ascii="Times New Roman" w:hAnsi="Times New Roman" w:cs="Times New Roman"/>
+                <w:sz w:val="28"/>
+                <w:szCs w:val="28"/>
+                <w:lang w:val="en-US"/>
+              </w:rPr>
+              <w:t>Create unt num = 15;</w:t>
+            </w:r>
+          </w:p>
+          <w:p>
+            <w:pPr>
+              <w:jc w:val="both"/>
+              <w:rPr>
+                <w:rFonts w:ascii="Times New Roman" w:hAnsi="Times New Roman" w:cs="Times New Roman"/>
+                <w:sz w:val="28"/>
+                <w:szCs w:val="28"/>
+                <w:lang w:val="en-US"/>
+              </w:rPr>
+            </w:pPr>
+            <w:r>
+              <w:rPr>
+                <w:rFonts w:ascii="Times New Roman" w:hAnsi="Times New Roman" w:cs="Times New Roman"/>
+                <w:sz w:val="28"/>
+                <w:szCs w:val="28"/>
+                <w:lang w:val="en-US"/>
+              </w:rPr>
+              <w:t>Write num;</w:t>
+            </w:r>
+          </w:p>
+          <w:p>
+            <w:pPr>
+              <w:jc w:val="both"/>
+              <w:rPr>
+                <w:rFonts w:ascii="Times New Roman" w:hAnsi="Times New Roman" w:cs="Times New Roman"/>
+                <w:sz w:val="28"/>
+                <w:szCs w:val="28"/>
+                <w:lang w:val="en-US"/>
+              </w:rPr>
+            </w:pPr>
+            <w:r>
+              <w:rPr>
+                <w:rFonts w:ascii="Times New Roman" w:hAnsi="Times New Roman" w:cs="Times New Roman"/>
+                <w:sz w:val="28"/>
+                <w:szCs w:val="28"/>
+                <w:lang w:val="en-US"/>
+              </w:rPr>
+              <w:t>Write 15;</w:t>
+            </w:r>
+          </w:p>
+        </w:tc>
+      </w:tr>
+      <w:tr>
+        <w:tc>
+          <w:tcPr>
+            <w:tcW w:w="3341" w:type="dxa"/>
+          </w:tcPr>
+          <w:p>
+            <w:pPr>
+              <w:jc w:val="both"/>
+              <w:rPr>
+                <w:rFonts w:ascii="Times New Roman" w:hAnsi="Times New Roman" w:cs="Times New Roman"/>
+                <w:sz w:val="28"/>
+                <w:szCs w:val="28"/>
+                <w:lang w:val="en-US"/>
+              </w:rPr>
+            </w:pPr>
+            <w:r>
+              <w:rPr>
+                <w:rFonts w:ascii="Times New Roman" w:hAnsi="Times New Roman" w:cs="Times New Roman"/>
+                <w:sz w:val="28"/>
+                <w:szCs w:val="28"/>
+                <w:lang w:val="en-US"/>
+              </w:rPr>
+              <w:t>Writeline</w:t>
+            </w:r>
+          </w:p>
+        </w:tc>
+        <w:tc>
+          <w:tcPr>
+            <w:tcW w:w="3342" w:type="dxa"/>
+          </w:tcPr>
+          <w:p>
+            <w:pPr>
+              <w:jc w:val="both"/>
+              <w:rPr>
+                <w:rFonts w:ascii="Times New Roman" w:hAnsi="Times New Roman" w:cs="Times New Roman"/>
+                <w:sz w:val="28"/>
+                <w:szCs w:val="28"/>
+              </w:rPr>
+            </w:pPr>
+            <w:r>
+              <w:rPr>
+                <w:rFonts w:ascii="Times New Roman" w:hAnsi="Times New Roman" w:cs="Times New Roman"/>
+                <w:sz w:val="28"/>
+                <w:szCs w:val="28"/>
+              </w:rPr>
+              <w:t>Оператора для вывода данных с переходом на следующую строку.</w:t>
+            </w:r>
+          </w:p>
+          <w:p>
+            <w:pPr>
+              <w:jc w:val="both"/>
+              <w:rPr>
+                <w:rFonts w:ascii="Times New Roman" w:hAnsi="Times New Roman" w:cs="Times New Roman"/>
+                <w:sz w:val="28"/>
+                <w:szCs w:val="28"/>
+              </w:rPr>
+            </w:pPr>
+            <w:r>
+              <w:rPr>
+                <w:rFonts w:ascii="Times New Roman" w:hAnsi="Times New Roman" w:cs="Times New Roman"/>
+                <w:sz w:val="28"/>
+                <w:szCs w:val="28"/>
+              </w:rPr>
+              <w:t xml:space="preserve">Синтаксис: </w:t>
+            </w:r>
+            <w:r>
+              <w:rPr>
+                <w:rFonts w:ascii="Times New Roman" w:hAnsi="Times New Roman" w:cs="Times New Roman"/>
+                <w:sz w:val="28"/>
+                <w:szCs w:val="28"/>
+                <w:lang w:val="en-US"/>
+              </w:rPr>
+              <w:t>Writeline</w:t>
+            </w:r>
+            <w:r>
+              <w:rPr>
+                <w:rFonts w:ascii="Times New Roman" w:hAnsi="Times New Roman" w:cs="Times New Roman"/>
+                <w:sz w:val="28"/>
+                <w:szCs w:val="28"/>
+              </w:rPr>
+              <w:t xml:space="preserve"> &lt;</w:t>
+            </w:r>
+            <w:r>
+              <w:rPr>
+                <w:rFonts w:ascii="Times New Roman" w:hAnsi="Times New Roman" w:cs="Times New Roman"/>
+                <w:sz w:val="28"/>
+                <w:szCs w:val="28"/>
+              </w:rPr>
+              <w:t>идентификатор или значение</w:t>
+            </w:r>
+            <w:r>
+              <w:rPr>
+                <w:rFonts w:ascii="Times New Roman" w:hAnsi="Times New Roman" w:cs="Times New Roman"/>
+                <w:sz w:val="28"/>
+                <w:szCs w:val="28"/>
+              </w:rPr>
+              <w:t>&gt;;</w:t>
+            </w:r>
+          </w:p>
+        </w:tc>
+        <w:tc>
+          <w:tcPr>
+            <w:tcW w:w="3342" w:type="dxa"/>
+          </w:tcPr>
+          <w:p>
+            <w:pPr>
+              <w:jc w:val="both"/>
+              <w:rPr>
+                <w:rFonts w:ascii="Times New Roman" w:hAnsi="Times New Roman" w:cs="Times New Roman"/>
+                <w:sz w:val="28"/>
+                <w:szCs w:val="28"/>
+                <w:lang w:val="en-US"/>
+              </w:rPr>
+            </w:pPr>
+            <w:r>
+              <w:rPr>
+                <w:rFonts w:ascii="Times New Roman" w:hAnsi="Times New Roman" w:cs="Times New Roman"/>
+                <w:sz w:val="28"/>
+                <w:szCs w:val="28"/>
+                <w:lang w:val="en-US"/>
+              </w:rPr>
+              <w:t>Create str line = “I love c++”;</w:t>
+            </w:r>
+          </w:p>
+          <w:p>
+            <w:pPr>
+              <w:jc w:val="both"/>
+              <w:rPr>
+                <w:rFonts w:ascii="Times New Roman" w:hAnsi="Times New Roman" w:cs="Times New Roman"/>
+                <w:sz w:val="28"/>
+                <w:szCs w:val="28"/>
+                <w:lang w:val="en-US"/>
+              </w:rPr>
+            </w:pPr>
+            <w:r>
+              <w:rPr>
+                <w:rFonts w:ascii="Times New Roman" w:hAnsi="Times New Roman" w:cs="Times New Roman"/>
+                <w:sz w:val="28"/>
+                <w:szCs w:val="28"/>
+                <w:lang w:val="en-US"/>
+              </w:rPr>
+              <w:t>Writeline line;</w:t>
+            </w:r>
+          </w:p>
+          <w:p>
+            <w:pPr>
+              <w:jc w:val="both"/>
+              <w:rPr>
+                <w:rFonts w:ascii="Times New Roman" w:hAnsi="Times New Roman" w:cs="Times New Roman"/>
+                <w:sz w:val="28"/>
+                <w:szCs w:val="28"/>
+                <w:lang w:val="en-US"/>
+              </w:rPr>
+            </w:pPr>
+            <w:r>
+              <w:rPr>
+                <w:rFonts w:ascii="Times New Roman" w:hAnsi="Times New Roman" w:cs="Times New Roman"/>
+                <w:sz w:val="28"/>
+                <w:szCs w:val="28"/>
+                <w:lang w:val="en-US"/>
+              </w:rPr>
+              <w:t>Writeline “I love Java”;</w:t>
+            </w:r>
+          </w:p>
+        </w:tc>
+      </w:tr>
+    </w:tbl>
+    <w:p>
+      <w:pPr>
+        <w:ind w:firstLine="709"/>
+        <w:jc w:val="center"/>
+        <w:rPr>
+          <w:rFonts w:ascii="Times New Roman" w:hAnsi="Times New Roman" w:cs="Times New Roman"/>
+          <w:sz w:val="28"/>
+          <w:szCs w:val="28"/>
+        </w:rPr>
+      </w:pPr>
+      <w:r>
+        <w:rPr>
+          <w:rFonts w:ascii="Times New Roman" w:hAnsi="Times New Roman" w:cs="Times New Roman"/>
+          <w:sz w:val="28"/>
+          <w:szCs w:val="28"/>
+        </w:rPr>
+        <w:lastRenderedPageBreak/>
+        <w:t xml:space="preserve">Таблица 1.9 – Операторы ввода и вывода данных языка </w:t>
+      </w:r>
+      <w:r>
+        <w:rPr>
+          <w:rFonts w:ascii="Times New Roman" w:hAnsi="Times New Roman" w:cs="Times New Roman"/>
+          <w:sz w:val="28"/>
+          <w:szCs w:val="28"/>
+          <w:lang w:val="en-US"/>
+        </w:rPr>
+        <w:t>FIA</w:t>
+      </w:r>
+      <w:r>
+        <w:rPr>
+          <w:rFonts w:ascii="Times New Roman" w:hAnsi="Times New Roman" w:cs="Times New Roman"/>
+          <w:sz w:val="28"/>
+          <w:szCs w:val="28"/>
+        </w:rPr>
+        <w:t>-2024</w:t>
+      </w:r>
+    </w:p>
+    <w:p>
+      <w:pPr>
+        <w:ind w:firstLine="709"/>
+        <w:jc w:val="center"/>
+        <w:rPr>
+          <w:rFonts w:ascii="Times New Roman" w:hAnsi="Times New Roman" w:cs="Times New Roman"/>
+          <w:sz w:val="28"/>
+          <w:szCs w:val="28"/>
+        </w:rPr>
+      </w:pPr>
+    </w:p>
+    <w:p>
+      <w:pPr>
+        <w:ind w:firstLine="709"/>
+        <w:jc w:val="center"/>
+        <w:rPr>
+          <w:rFonts w:ascii="Times New Roman" w:hAnsi="Times New Roman" w:cs="Times New Roman"/>
+          <w:sz w:val="28"/>
+          <w:szCs w:val="28"/>
+        </w:rPr>
+      </w:pPr>
+    </w:p>
+    <w:p>
+      <w:pPr>
+        <w:ind w:firstLine="709"/>
+        <w:jc w:val="both"/>
+        <w:rPr>
+          <w:rFonts w:ascii="Times New Roman" w:hAnsi="Times New Roman" w:cs="Times New Roman"/>
+          <w:b/>
+          <w:bCs/>
+          <w:sz w:val="28"/>
+          <w:szCs w:val="28"/>
+        </w:rPr>
+      </w:pPr>
+      <w:r>
+        <w:rPr>
+          <w:rFonts w:ascii="Times New Roman" w:hAnsi="Times New Roman" w:cs="Times New Roman"/>
+          <w:b/>
+          <w:bCs/>
+          <w:sz w:val="28"/>
+          <w:szCs w:val="28"/>
+          <w:lang w:val="en-US"/>
+        </w:rPr>
+        <w:t xml:space="preserve">1.20 </w:t>
+      </w:r>
+      <w:r>
+        <w:rPr>
+          <w:rFonts w:ascii="Times New Roman" w:hAnsi="Times New Roman" w:cs="Times New Roman"/>
+          <w:b/>
+          <w:bCs/>
+          <w:sz w:val="28"/>
+          <w:szCs w:val="28"/>
+        </w:rPr>
+        <w:t>Точка входа</w:t>
+      </w:r>
+    </w:p>
+    <w:p>
+      <w:pPr>
+        <w:ind w:firstLine="709"/>
+        <w:jc w:val="both"/>
+        <w:rPr>
+          <w:rFonts w:ascii="Times New Roman" w:hAnsi="Times New Roman" w:cs="Times New Roman"/>
+          <w:sz w:val="28"/>
+          <w:szCs w:val="28"/>
+        </w:rPr>
+      </w:pPr>
+      <w:r>
+        <w:rPr>
+          <w:rFonts w:ascii="Times New Roman" w:hAnsi="Times New Roman" w:cs="Times New Roman"/>
+          <w:sz w:val="28"/>
+          <w:szCs w:val="28"/>
+        </w:rPr>
+        <w:tab/>
+        <w:t xml:space="preserve">Точкой входа является главная функция, именуемая </w:t>
+      </w:r>
+      <w:r>
+        <w:rPr>
+          <w:rFonts w:ascii="Times New Roman" w:hAnsi="Times New Roman" w:cs="Times New Roman"/>
+          <w:sz w:val="28"/>
+          <w:szCs w:val="28"/>
+          <w:lang w:val="en-US"/>
+        </w:rPr>
+        <w:t>Main</w:t>
+      </w:r>
+      <w:r>
+        <w:rPr>
+          <w:rFonts w:ascii="Times New Roman" w:hAnsi="Times New Roman" w:cs="Times New Roman"/>
+          <w:sz w:val="28"/>
+          <w:szCs w:val="28"/>
+        </w:rPr>
+        <w:t xml:space="preserve">. </w:t>
+      </w:r>
+      <w:r>
+        <w:rPr>
+          <w:rFonts w:ascii="Times New Roman" w:hAnsi="Times New Roman" w:cs="Times New Roman"/>
+          <w:sz w:val="28"/>
+          <w:szCs w:val="28"/>
+        </w:rPr>
+        <w:t>Точка входа обязательно должна быть в исходном коде, а также обязательно должна быть объявлена после всех функций и глобальных переменных.</w:t>
+      </w:r>
+    </w:p>
+    <w:p>
+      <w:pPr>
+        <w:ind w:firstLine="709"/>
+        <w:jc w:val="both"/>
+        <w:rPr>
+          <w:rFonts w:ascii="Times New Roman" w:hAnsi="Times New Roman" w:cs="Times New Roman"/>
+          <w:b/>
+          <w:bCs/>
+          <w:sz w:val="28"/>
+          <w:szCs w:val="28"/>
+        </w:rPr>
+      </w:pPr>
+      <w:r>
+        <w:rPr>
+          <w:rFonts w:ascii="Times New Roman" w:hAnsi="Times New Roman" w:cs="Times New Roman"/>
+          <w:b/>
+          <w:bCs/>
+          <w:sz w:val="28"/>
+          <w:szCs w:val="28"/>
+        </w:rPr>
+        <w:t>1.21 Препроцессор</w:t>
+      </w:r>
+    </w:p>
+    <w:p>
+      <w:pPr>
+        <w:ind w:firstLine="709"/>
+        <w:jc w:val="both"/>
+        <w:rPr>
+          <w:rFonts w:ascii="Times New Roman" w:hAnsi="Times New Roman" w:cs="Times New Roman"/>
+          <w:sz w:val="28"/>
+          <w:szCs w:val="28"/>
+        </w:rPr>
+      </w:pPr>
+      <w:r>
+        <w:rPr>
+          <w:rFonts w:ascii="Times New Roman" w:hAnsi="Times New Roman" w:cs="Times New Roman"/>
+          <w:b/>
+          <w:bCs/>
+          <w:sz w:val="28"/>
+          <w:szCs w:val="28"/>
+        </w:rPr>
+        <w:tab/>
+      </w:r>
+      <w:r>
+        <w:rPr>
+          <w:rFonts w:ascii="Times New Roman" w:hAnsi="Times New Roman" w:cs="Times New Roman"/>
+          <w:sz w:val="28"/>
+          <w:szCs w:val="28"/>
+        </w:rPr>
+        <w:t xml:space="preserve">Язык </w:t>
+      </w:r>
+      <w:r>
+        <w:rPr>
+          <w:rFonts w:ascii="Times New Roman" w:hAnsi="Times New Roman" w:cs="Times New Roman"/>
+          <w:sz w:val="28"/>
+          <w:szCs w:val="28"/>
+          <w:lang w:val="en-US"/>
+        </w:rPr>
+        <w:t>FIA</w:t>
+      </w:r>
+      <w:r>
+        <w:rPr>
+          <w:rFonts w:ascii="Times New Roman" w:hAnsi="Times New Roman" w:cs="Times New Roman"/>
+          <w:sz w:val="28"/>
+          <w:szCs w:val="28"/>
+        </w:rPr>
+        <w:t xml:space="preserve">-2024 </w:t>
+      </w:r>
+      <w:r>
+        <w:rPr>
+          <w:rFonts w:ascii="Times New Roman" w:hAnsi="Times New Roman" w:cs="Times New Roman"/>
+          <w:sz w:val="28"/>
+          <w:szCs w:val="28"/>
+        </w:rPr>
+        <w:t xml:space="preserve">использует препроцессор только для анализа директивы </w:t>
+      </w:r>
+      <w:r>
+        <w:rPr>
+          <w:rFonts w:ascii="Times New Roman" w:hAnsi="Times New Roman" w:cs="Times New Roman"/>
+          <w:sz w:val="28"/>
+          <w:szCs w:val="28"/>
+          <w:lang w:val="en-US"/>
+        </w:rPr>
+        <w:t>using</w:t>
+      </w:r>
+      <w:r>
+        <w:rPr>
+          <w:rFonts w:ascii="Times New Roman" w:hAnsi="Times New Roman" w:cs="Times New Roman"/>
+          <w:sz w:val="28"/>
+          <w:szCs w:val="28"/>
+        </w:rPr>
+        <w:t xml:space="preserve">, </w:t>
+      </w:r>
+      <w:r>
+        <w:rPr>
+          <w:rFonts w:ascii="Times New Roman" w:hAnsi="Times New Roman" w:cs="Times New Roman"/>
+          <w:sz w:val="28"/>
+          <w:szCs w:val="28"/>
+        </w:rPr>
+        <w:t>используемой для подключения библиотек.</w:t>
+      </w:r>
+    </w:p>
+    <w:p>
+      <w:pPr>
+        <w:ind w:firstLine="709"/>
+        <w:jc w:val="both"/>
+        <w:rPr>
+          <w:rFonts w:ascii="Times New Roman" w:hAnsi="Times New Roman" w:cs="Times New Roman"/>
+          <w:b/>
+          <w:bCs/>
+          <w:sz w:val="28"/>
+          <w:szCs w:val="28"/>
+        </w:rPr>
+      </w:pPr>
+      <w:r>
+        <w:rPr>
+          <w:rFonts w:ascii="Times New Roman" w:hAnsi="Times New Roman" w:cs="Times New Roman"/>
+          <w:b/>
+          <w:bCs/>
+          <w:sz w:val="28"/>
+          <w:szCs w:val="28"/>
+        </w:rPr>
+        <w:t xml:space="preserve">1.22 Соглашения о вызовах </w:t>
+      </w:r>
+    </w:p>
+    <w:p>
+      <w:pPr>
+        <w:ind w:firstLine="709"/>
+        <w:jc w:val="both"/>
+        <w:rPr>
+          <w:rFonts w:ascii="Times New Roman" w:hAnsi="Times New Roman" w:cs="Times New Roman"/>
+          <w:sz w:val="28"/>
+          <w:szCs w:val="28"/>
+        </w:rPr>
+      </w:pPr>
+      <w:r>
+        <w:rPr>
+          <w:rFonts w:ascii="Times New Roman" w:hAnsi="Times New Roman" w:cs="Times New Roman"/>
+          <w:sz w:val="28"/>
+          <w:szCs w:val="28"/>
+        </w:rPr>
+        <w:tab/>
+      </w:r>
+      <w:r>
+        <w:rPr>
+          <w:rFonts w:ascii="Times New Roman" w:hAnsi="Times New Roman" w:cs="Times New Roman"/>
+          <w:sz w:val="28"/>
+          <w:szCs w:val="28"/>
+        </w:rPr>
+        <w:t xml:space="preserve">Соглашение о вызовах в языке </w:t>
+      </w:r>
+      <w:r>
+        <w:rPr>
+          <w:rFonts w:ascii="Times New Roman" w:hAnsi="Times New Roman" w:cs="Times New Roman"/>
+          <w:sz w:val="28"/>
+          <w:szCs w:val="28"/>
+          <w:lang w:val="en-US"/>
+        </w:rPr>
+        <w:t>FIA</w:t>
+      </w:r>
+      <w:r>
+        <w:rPr>
+          <w:rFonts w:ascii="Times New Roman" w:hAnsi="Times New Roman" w:cs="Times New Roman"/>
+          <w:sz w:val="28"/>
+          <w:szCs w:val="28"/>
+        </w:rPr>
+        <w:t xml:space="preserve">-2024 </w:t>
+      </w:r>
+      <w:r>
+        <w:rPr>
+          <w:rFonts w:ascii="Times New Roman" w:hAnsi="Times New Roman" w:cs="Times New Roman"/>
+          <w:sz w:val="28"/>
+          <w:szCs w:val="28"/>
+        </w:rPr>
+        <w:t xml:space="preserve">называется </w:t>
+      </w:r>
+      <w:r>
+        <w:rPr>
+          <w:rFonts w:ascii="Times New Roman" w:hAnsi="Times New Roman" w:cs="Times New Roman"/>
+          <w:sz w:val="28"/>
+          <w:szCs w:val="28"/>
+          <w:lang w:val="en-US"/>
+        </w:rPr>
+        <w:t>stcagr</w:t>
+      </w:r>
+      <w:r>
+        <w:rPr>
+          <w:rFonts w:ascii="Times New Roman" w:hAnsi="Times New Roman" w:cs="Times New Roman"/>
+          <w:sz w:val="28"/>
+          <w:szCs w:val="28"/>
+        </w:rPr>
+        <w:t xml:space="preserve"> (</w:t>
+      </w:r>
+      <w:r>
+        <w:rPr>
+          <w:rFonts w:ascii="Times New Roman" w:hAnsi="Times New Roman" w:cs="Times New Roman"/>
+          <w:sz w:val="28"/>
+          <w:szCs w:val="28"/>
+          <w:lang w:val="en-US"/>
+        </w:rPr>
+        <w:t>standard</w:t>
+      </w:r>
+      <w:r>
+        <w:rPr>
+          <w:rFonts w:ascii="Times New Roman" w:hAnsi="Times New Roman" w:cs="Times New Roman"/>
+          <w:sz w:val="28"/>
+          <w:szCs w:val="28"/>
+        </w:rPr>
+        <w:t xml:space="preserve"> </w:t>
+      </w:r>
+      <w:r>
+        <w:rPr>
+          <w:rFonts w:ascii="Times New Roman" w:hAnsi="Times New Roman" w:cs="Times New Roman"/>
+          <w:sz w:val="28"/>
+          <w:szCs w:val="28"/>
+        </w:rPr>
+        <w:t xml:space="preserve"> </w:t>
+      </w:r>
+      <w:r>
+        <w:rPr>
+          <w:rFonts w:ascii="Times New Roman" w:hAnsi="Times New Roman" w:cs="Times New Roman"/>
+          <w:sz w:val="28"/>
+          <w:szCs w:val="28"/>
+          <w:lang w:val="en-US"/>
+        </w:rPr>
+        <w:t>call</w:t>
+      </w:r>
+      <w:r>
+        <w:rPr>
+          <w:rFonts w:ascii="Times New Roman" w:hAnsi="Times New Roman" w:cs="Times New Roman"/>
+          <w:sz w:val="28"/>
+          <w:szCs w:val="28"/>
+        </w:rPr>
+        <w:t xml:space="preserve"> </w:t>
+      </w:r>
+      <w:r>
+        <w:rPr>
+          <w:rFonts w:ascii="Times New Roman" w:hAnsi="Times New Roman" w:cs="Times New Roman"/>
+          <w:sz w:val="28"/>
+          <w:szCs w:val="28"/>
+          <w:lang w:val="en-US"/>
+        </w:rPr>
+        <w:t>agreement</w:t>
+      </w:r>
+      <w:r>
+        <w:rPr>
+          <w:rFonts w:ascii="Times New Roman" w:hAnsi="Times New Roman" w:cs="Times New Roman"/>
+          <w:sz w:val="28"/>
+          <w:szCs w:val="28"/>
+        </w:rPr>
+        <w:t>),</w:t>
+      </w:r>
+      <w:r>
+        <w:rPr>
+          <w:rFonts w:ascii="Times New Roman" w:hAnsi="Times New Roman" w:cs="Times New Roman"/>
+          <w:sz w:val="28"/>
+          <w:szCs w:val="28"/>
+        </w:rPr>
+        <w:t xml:space="preserve"> по которому все параметры функции передаются через стек и память очищается вызываемым кодом.</w:t>
+      </w:r>
+    </w:p>
+    <w:p>
+      <w:pPr>
+        <w:ind w:firstLine="709"/>
+        <w:jc w:val="both"/>
+        <w:rPr>
+          <w:rFonts w:ascii="Times New Roman" w:hAnsi="Times New Roman" w:cs="Times New Roman"/>
+          <w:b/>
+          <w:bCs/>
+          <w:sz w:val="28"/>
+          <w:szCs w:val="28"/>
+        </w:rPr>
+      </w:pPr>
+      <w:r>
+        <w:rPr>
+          <w:rFonts w:ascii="Times New Roman" w:hAnsi="Times New Roman" w:cs="Times New Roman"/>
+          <w:b/>
+          <w:bCs/>
+          <w:sz w:val="28"/>
+          <w:szCs w:val="28"/>
+        </w:rPr>
+        <w:t>1.23 Объектный код</w:t>
+      </w:r>
+    </w:p>
+    <w:p>
+      <w:pPr>
+        <w:ind w:firstLine="709"/>
+        <w:jc w:val="both"/>
+        <w:rPr>
+          <w:rFonts w:ascii="Times New Roman" w:hAnsi="Times New Roman" w:cs="Times New Roman"/>
+          <w:sz w:val="28"/>
+          <w:szCs w:val="28"/>
+        </w:rPr>
+      </w:pPr>
+      <w:r>
+        <w:rPr>
+          <w:rFonts w:ascii="Times New Roman" w:hAnsi="Times New Roman" w:cs="Times New Roman"/>
+          <w:b/>
+          <w:bCs/>
+          <w:sz w:val="28"/>
+          <w:szCs w:val="28"/>
+        </w:rPr>
+        <w:tab/>
+      </w:r>
+      <w:r>
+        <w:rPr>
+          <w:rFonts w:ascii="Times New Roman" w:hAnsi="Times New Roman" w:cs="Times New Roman"/>
+          <w:sz w:val="28"/>
+          <w:szCs w:val="28"/>
+        </w:rPr>
+        <w:t>Исходный код на</w:t>
+      </w:r>
+      <w:r>
+        <w:rPr>
+          <w:rFonts w:ascii="Times New Roman" w:hAnsi="Times New Roman" w:cs="Times New Roman"/>
+          <w:b/>
+          <w:bCs/>
+          <w:sz w:val="28"/>
+          <w:szCs w:val="28"/>
+        </w:rPr>
+        <w:t xml:space="preserve"> </w:t>
+      </w:r>
+      <w:r>
+        <w:rPr>
+          <w:rFonts w:ascii="Times New Roman" w:hAnsi="Times New Roman" w:cs="Times New Roman"/>
+          <w:sz w:val="28"/>
+          <w:szCs w:val="28"/>
+        </w:rPr>
+        <w:t>языке</w:t>
+      </w:r>
+      <w:r>
+        <w:rPr>
+          <w:rFonts w:ascii="Times New Roman" w:hAnsi="Times New Roman" w:cs="Times New Roman"/>
+          <w:sz w:val="28"/>
+          <w:szCs w:val="28"/>
+        </w:rPr>
+        <w:t xml:space="preserve"> </w:t>
+      </w:r>
+      <w:r>
+        <w:rPr>
+          <w:rFonts w:ascii="Times New Roman" w:hAnsi="Times New Roman" w:cs="Times New Roman"/>
+          <w:sz w:val="28"/>
+          <w:szCs w:val="28"/>
+          <w:lang w:val="en-US"/>
+        </w:rPr>
+        <w:t>FIA</w:t>
+      </w:r>
+      <w:r>
+        <w:rPr>
+          <w:rFonts w:ascii="Times New Roman" w:hAnsi="Times New Roman" w:cs="Times New Roman"/>
+          <w:sz w:val="28"/>
+          <w:szCs w:val="28"/>
+        </w:rPr>
+        <w:t xml:space="preserve">-2024 </w:t>
+      </w:r>
+      <w:r>
+        <w:rPr>
+          <w:rFonts w:ascii="Times New Roman" w:hAnsi="Times New Roman" w:cs="Times New Roman"/>
+          <w:sz w:val="28"/>
+          <w:szCs w:val="28"/>
+        </w:rPr>
+        <w:t xml:space="preserve">компилируется в собственный байт-код, который, в свою очередь, переводится в </w:t>
+      </w:r>
+      <w:r>
+        <w:rPr>
+          <w:rFonts w:ascii="Times New Roman" w:hAnsi="Times New Roman" w:cs="Times New Roman"/>
+          <w:sz w:val="28"/>
+          <w:szCs w:val="28"/>
+        </w:rPr>
+        <w:t>Ассемблер</w:t>
+      </w:r>
+      <w:r>
+        <w:rPr>
+          <w:rFonts w:ascii="Times New Roman" w:hAnsi="Times New Roman" w:cs="Times New Roman"/>
+          <w:sz w:val="28"/>
+          <w:szCs w:val="28"/>
+        </w:rPr>
+        <w:t>.</w:t>
+      </w:r>
+    </w:p>
+    <w:p>
+      <w:pPr>
+        <w:ind w:firstLine="709"/>
+        <w:jc w:val="both"/>
+        <w:rPr>
+          <w:rFonts w:ascii="Times New Roman" w:hAnsi="Times New Roman" w:cs="Times New Roman"/>
+          <w:sz w:val="28"/>
+          <w:szCs w:val="28"/>
+        </w:rPr>
+      </w:pPr>
+      <w:r>
+        <w:rPr>
+          <w:rFonts w:ascii="Times New Roman" w:hAnsi="Times New Roman" w:cs="Times New Roman"/>
+          <w:b/>
+          <w:bCs/>
+          <w:sz w:val="28"/>
+          <w:szCs w:val="28"/>
+        </w:rPr>
+        <w:t>1.24 Классификация сообщений транслятора</w:t>
+      </w:r>
+    </w:p>
+    <w:p>
+      <w:pPr>
+        <w:ind w:firstLine="709"/>
+        <w:jc w:val="both"/>
+        <w:rPr>
+          <w:rFonts w:ascii="Times New Roman" w:hAnsi="Times New Roman" w:cs="Times New Roman"/>
+          <w:sz w:val="28"/>
+          <w:szCs w:val="28"/>
+        </w:rPr>
+      </w:pPr>
+      <w:r>
+        <w:rPr>
+          <w:rFonts w:ascii="Times New Roman" w:hAnsi="Times New Roman" w:cs="Times New Roman"/>
+          <w:sz w:val="28"/>
+          <w:szCs w:val="28"/>
+        </w:rPr>
+        <w:tab/>
+        <w:t>В сообщениях об ошибках, выводимых транслятором, имеются три основных диапазона, отвечающих за ошибки на определённых стадиях трансляции. Более подробно они описаны в таблице 1.10.</w:t>
+      </w:r>
+    </w:p>
+    <w:tbl>
+      <w:tblPr>
+        <w:tblStyle w:val="a3"/>
+        <w:tblW w:w="0" w:type="auto"/>
+        <w:tblLook w:val="04A0" w:firstRow="1" w:lastRow="0" w:firstColumn="1" w:lastColumn="0" w:noHBand="0" w:noVBand="1"/>
+      </w:tblPr>
+      <w:tblGrid>
+        <w:gridCol w:w="5012"/>
+        <w:gridCol w:w="5013"/>
+      </w:tblGrid>
+      <w:tr>
+        <w:tc>
+          <w:tcPr>
+            <w:tcW w:w="5012" w:type="dxa"/>
+          </w:tcPr>
+          <w:p>
+            <w:pPr>
+              <w:jc w:val="both"/>
+              <w:rPr>
+                <w:rFonts w:ascii="Times New Roman" w:hAnsi="Times New Roman" w:cs="Times New Roman"/>
+                <w:sz w:val="28"/>
+                <w:szCs w:val="28"/>
+              </w:rPr>
+            </w:pPr>
+            <w:r>
+              <w:rPr>
+                <w:rFonts w:ascii="Times New Roman" w:hAnsi="Times New Roman" w:cs="Times New Roman"/>
+                <w:sz w:val="28"/>
+                <w:szCs w:val="28"/>
+              </w:rPr>
+              <w:t>Диапазон ошибок</w:t>
+            </w:r>
+          </w:p>
+        </w:tc>
+        <w:tc>
+          <w:tcPr>
+            <w:tcW w:w="5013" w:type="dxa"/>
+          </w:tcPr>
+          <w:p>
+            <w:pPr>
+              <w:jc w:val="both"/>
+              <w:rPr>
+                <w:rFonts w:ascii="Times New Roman" w:hAnsi="Times New Roman" w:cs="Times New Roman"/>
+                <w:sz w:val="28"/>
+                <w:szCs w:val="28"/>
+              </w:rPr>
+            </w:pPr>
+            <w:r>
+              <w:rPr>
+                <w:rFonts w:ascii="Times New Roman" w:hAnsi="Times New Roman" w:cs="Times New Roman"/>
+                <w:sz w:val="28"/>
+                <w:szCs w:val="28"/>
+              </w:rPr>
+              <w:t>Описание</w:t>
+            </w:r>
           </w:p>
         </w:tc>
       </w:tr>
@@ -9832,9 +12143,189 @@
           </w:p>
         </w:tc>
       </w:tr>
+      <w:tr>
+        <w:tc>
+          <w:tcPr>
+            <w:tcW w:w="5012" w:type="dxa"/>
+          </w:tcPr>
+          <w:p>
+            <w:pPr>
+              <w:jc w:val="both"/>
+              <w:rPr>
+                <w:rFonts w:ascii="Times New Roman" w:hAnsi="Times New Roman" w:cs="Times New Roman"/>
+                <w:sz w:val="28"/>
+                <w:szCs w:val="28"/>
+              </w:rPr>
+            </w:pPr>
+          </w:p>
+        </w:tc>
+        <w:tc>
+          <w:tcPr>
+            <w:tcW w:w="5013" w:type="dxa"/>
+          </w:tcPr>
+          <w:p>
+            <w:pPr>
+              <w:jc w:val="both"/>
+              <w:rPr>
+                <w:rFonts w:ascii="Times New Roman" w:hAnsi="Times New Roman" w:cs="Times New Roman"/>
+                <w:sz w:val="28"/>
+                <w:szCs w:val="28"/>
+              </w:rPr>
+            </w:pPr>
+          </w:p>
+        </w:tc>
+      </w:tr>
+      <w:tr>
+        <w:tc>
+          <w:tcPr>
+            <w:tcW w:w="5012" w:type="dxa"/>
+          </w:tcPr>
+          <w:p>
+            <w:pPr>
+              <w:jc w:val="both"/>
+              <w:rPr>
+                <w:rFonts w:ascii="Times New Roman" w:hAnsi="Times New Roman" w:cs="Times New Roman"/>
+                <w:sz w:val="28"/>
+                <w:szCs w:val="28"/>
+              </w:rPr>
+            </w:pPr>
+          </w:p>
+        </w:tc>
+        <w:tc>
+          <w:tcPr>
+            <w:tcW w:w="5013" w:type="dxa"/>
+          </w:tcPr>
+          <w:p>
+            <w:pPr>
+              <w:jc w:val="both"/>
+              <w:rPr>
+                <w:rFonts w:ascii="Times New Roman" w:hAnsi="Times New Roman" w:cs="Times New Roman"/>
+                <w:sz w:val="28"/>
+                <w:szCs w:val="28"/>
+              </w:rPr>
+            </w:pPr>
+          </w:p>
+        </w:tc>
+      </w:tr>
+      <w:tr>
+        <w:tc>
+          <w:tcPr>
+            <w:tcW w:w="5012" w:type="dxa"/>
+          </w:tcPr>
+          <w:p>
+            <w:pPr>
+              <w:jc w:val="both"/>
+              <w:rPr>
+                <w:rFonts w:ascii="Times New Roman" w:hAnsi="Times New Roman" w:cs="Times New Roman"/>
+                <w:sz w:val="28"/>
+                <w:szCs w:val="28"/>
+              </w:rPr>
+            </w:pPr>
+          </w:p>
+        </w:tc>
+        <w:tc>
+          <w:tcPr>
+            <w:tcW w:w="5013" w:type="dxa"/>
+          </w:tcPr>
+          <w:p>
+            <w:pPr>
+              <w:jc w:val="both"/>
+              <w:rPr>
+                <w:rFonts w:ascii="Times New Roman" w:hAnsi="Times New Roman" w:cs="Times New Roman"/>
+                <w:sz w:val="28"/>
+                <w:szCs w:val="28"/>
+              </w:rPr>
+            </w:pPr>
+          </w:p>
+        </w:tc>
+      </w:tr>
+      <w:tr>
+        <w:tc>
+          <w:tcPr>
+            <w:tcW w:w="5012" w:type="dxa"/>
+          </w:tcPr>
+          <w:p>
+            <w:pPr>
+              <w:jc w:val="both"/>
+              <w:rPr>
+                <w:rFonts w:ascii="Times New Roman" w:hAnsi="Times New Roman" w:cs="Times New Roman"/>
+                <w:sz w:val="28"/>
+                <w:szCs w:val="28"/>
+              </w:rPr>
+            </w:pPr>
+          </w:p>
+        </w:tc>
+        <w:tc>
+          <w:tcPr>
+            <w:tcW w:w="5013" w:type="dxa"/>
+          </w:tcPr>
+          <w:p>
+            <w:pPr>
+              <w:jc w:val="both"/>
+              <w:rPr>
+                <w:rFonts w:ascii="Times New Roman" w:hAnsi="Times New Roman" w:cs="Times New Roman"/>
+                <w:sz w:val="28"/>
+                <w:szCs w:val="28"/>
+              </w:rPr>
+            </w:pPr>
+          </w:p>
+        </w:tc>
+      </w:tr>
+      <w:tr>
+        <w:tc>
+          <w:tcPr>
+            <w:tcW w:w="5012" w:type="dxa"/>
+          </w:tcPr>
+          <w:p>
+            <w:pPr>
+              <w:jc w:val="both"/>
+              <w:rPr>
+                <w:rFonts w:ascii="Times New Roman" w:hAnsi="Times New Roman" w:cs="Times New Roman"/>
+                <w:sz w:val="28"/>
+                <w:szCs w:val="28"/>
+              </w:rPr>
+            </w:pPr>
+          </w:p>
+        </w:tc>
+        <w:tc>
+          <w:tcPr>
+            <w:tcW w:w="5013" w:type="dxa"/>
+          </w:tcPr>
+          <w:p>
+            <w:pPr>
+              <w:jc w:val="both"/>
+              <w:rPr>
+                <w:rFonts w:ascii="Times New Roman" w:hAnsi="Times New Roman" w:cs="Times New Roman"/>
+                <w:sz w:val="28"/>
+                <w:szCs w:val="28"/>
+              </w:rPr>
+            </w:pPr>
+          </w:p>
+        </w:tc>
+      </w:tr>
     </w:tbl>
     <w:p>
       <w:pPr>
+        <w:ind w:firstLine="709"/>
+        <w:jc w:val="center"/>
+        <w:rPr>
+          <w:rFonts w:ascii="Times New Roman" w:hAnsi="Times New Roman" w:cs="Times New Roman"/>
+          <w:sz w:val="28"/>
+          <w:szCs w:val="28"/>
+        </w:rPr>
+      </w:pPr>
+      <w:r>
+        <w:rPr>
+          <w:rFonts w:ascii="Times New Roman" w:hAnsi="Times New Roman" w:cs="Times New Roman"/>
+          <w:sz w:val="28"/>
+          <w:szCs w:val="28"/>
+        </w:rPr>
+        <w:t>Таблица 1.10 – Классификация сообщений транслятора</w:t>
+      </w:r>
+    </w:p>
+    <w:p>
+      <w:pPr>
+        <w:ind w:firstLine="709"/>
         <w:jc w:val="both"/>
         <w:rPr>
           <w:rFonts w:ascii="Times New Roman" w:hAnsi="Times New Roman" w:cs="Times New Roman"/>
@@ -9845,6 +12336,19 @@
     </w:p>
     <w:p>
       <w:pPr>
+        <w:ind w:firstLine="709"/>
+        <w:jc w:val="both"/>
+        <w:rPr>
+          <w:rFonts w:ascii="Times New Roman" w:hAnsi="Times New Roman" w:cs="Times New Roman"/>
+          <w:sz w:val="28"/>
+          <w:szCs w:val="28"/>
+        </w:rPr>
+      </w:pPr>
+    </w:p>
+    <w:p>
+      <w:pPr>
+        <w:ind w:firstLine="709"/>
+        <w:jc w:val="both"/>
         <w:rPr>
           <w:rFonts w:ascii="Times New Roman" w:hAnsi="Times New Roman" w:cs="Times New Roman"/>
           <w:b/>
@@ -9861,14 +12365,17 @@
           <w:sz w:val="28"/>
           <w:szCs w:val="28"/>
         </w:rPr>
-        <w:tab/>
-      </w:r>
-    </w:p>
-    <w:p>
-      <w:pPr>
+        <w:t>1.25 Контрольный пример</w:t>
+      </w:r>
+    </w:p>
+    <w:p>
+      <w:pPr>
+        <w:ind w:firstLine="709"/>
         <w:jc w:val="both"/>
         <w:rPr>
           <w:rFonts w:ascii="Times New Roman" w:hAnsi="Times New Roman" w:cs="Times New Roman"/>
+          <w:b/>
+          <w:bCs/>
           <w:sz w:val="28"/>
           <w:szCs w:val="28"/>
         </w:rPr>

</xml_diff>

<commit_message>
LT,IT and FST fixes
</commit_message>
<xml_diff>
--- a/Documentation/Филипюк Курсовая.docx
+++ b/Documentation/Филипюк Курсовая.docx
@@ -853,6 +853,7 @@
         </w:rPr>
         <w:tab/>
       </w:r>
+      <w:proofErr w:type="spellStart"/>
       <w:r>
         <w:rPr>
           <w:rFonts w:ascii="Times New Roman" w:hAnsi="Times New Roman" w:cs="Times New Roman"/>
@@ -860,7 +861,17 @@
           <w:szCs w:val="28"/>
           <w:u w:val="single"/>
         </w:rPr>
-        <w:t xml:space="preserve">ст.преп. </w:t>
+        <w:t>ст.преп</w:t>
+      </w:r>
+      <w:proofErr w:type="spellEnd"/>
+      <w:r>
+        <w:rPr>
+          <w:rFonts w:ascii="Times New Roman" w:hAnsi="Times New Roman" w:cs="Times New Roman"/>
+          <w:sz w:val="28"/>
+          <w:szCs w:val="28"/>
+          <w:u w:val="single"/>
+        </w:rPr>
+        <w:t xml:space="preserve">. </w:t>
       </w:r>
       <w:r>
         <w:rPr>
@@ -1131,6 +1142,7 @@
         </w:rPr>
         <w:tab/>
       </w:r>
+      <w:proofErr w:type="spellStart"/>
       <w:r>
         <w:rPr>
           <w:rFonts w:ascii="Times New Roman" w:hAnsi="Times New Roman" w:cs="Times New Roman"/>
@@ -1138,7 +1150,17 @@
           <w:szCs w:val="28"/>
           <w:u w:val="single"/>
         </w:rPr>
-        <w:t xml:space="preserve">ст.преп. </w:t>
+        <w:t>ст.преп</w:t>
+      </w:r>
+      <w:proofErr w:type="spellEnd"/>
+      <w:r>
+        <w:rPr>
+          <w:rFonts w:ascii="Times New Roman" w:hAnsi="Times New Roman" w:cs="Times New Roman"/>
+          <w:sz w:val="28"/>
+          <w:szCs w:val="28"/>
+          <w:u w:val="single"/>
+        </w:rPr>
+        <w:t xml:space="preserve">. </w:t>
       </w:r>
       <w:r>
         <w:rPr>
@@ -1375,13 +1397,23 @@
           <w:u w:val="single"/>
         </w:rPr>
       </w:pPr>
-      <w:r>
-        <w:rPr>
-          <w:rFonts w:ascii="Times New Roman" w:hAnsi="Times New Roman" w:cs="Times New Roman"/>
-          <w:sz w:val="28"/>
-          <w:szCs w:val="28"/>
-        </w:rPr>
-        <w:t xml:space="preserve">Нормоконтролер </w:t>
+      <w:proofErr w:type="spellStart"/>
+      <w:r>
+        <w:rPr>
+          <w:rFonts w:ascii="Times New Roman" w:hAnsi="Times New Roman" w:cs="Times New Roman"/>
+          <w:sz w:val="28"/>
+          <w:szCs w:val="28"/>
+        </w:rPr>
+        <w:t>Нормоконтролер</w:t>
+      </w:r>
+      <w:proofErr w:type="spellEnd"/>
+      <w:r>
+        <w:rPr>
+          <w:rFonts w:ascii="Times New Roman" w:hAnsi="Times New Roman" w:cs="Times New Roman"/>
+          <w:sz w:val="28"/>
+          <w:szCs w:val="28"/>
+        </w:rPr>
+        <w:t xml:space="preserve"> </w:t>
       </w:r>
       <w:r>
         <w:rPr>
@@ -1428,6 +1460,7 @@
         </w:rPr>
         <w:tab/>
       </w:r>
+      <w:proofErr w:type="spellStart"/>
       <w:r>
         <w:rPr>
           <w:rFonts w:ascii="Times New Roman" w:hAnsi="Times New Roman" w:cs="Times New Roman"/>
@@ -1435,7 +1468,17 @@
           <w:szCs w:val="28"/>
           <w:u w:val="single"/>
         </w:rPr>
-        <w:t xml:space="preserve">ст.преп. </w:t>
+        <w:t>ст.преп</w:t>
+      </w:r>
+      <w:proofErr w:type="spellEnd"/>
+      <w:r>
+        <w:rPr>
+          <w:rFonts w:ascii="Times New Roman" w:hAnsi="Times New Roman" w:cs="Times New Roman"/>
+          <w:sz w:val="28"/>
+          <w:szCs w:val="28"/>
+          <w:u w:val="single"/>
+        </w:rPr>
+        <w:t xml:space="preserve">. </w:t>
       </w:r>
       <w:r>
         <w:rPr>
@@ -1904,31 +1947,16 @@
           </w:r>
         </w:p>
         <w:p>
-          <w:r>
-            <w:fldChar w:fldCharType="begin"/>
-          </w:r>
-          <w:r>
-            <w:instrText xml:space="preserve"> TOC \o "1-3" \h \z \u </w:instrText>
-          </w:r>
-          <w:r>
-            <w:fldChar w:fldCharType="separate"/>
-          </w:r>
-          <w:r>
-            <w:rPr>
-              <w:b/>
-              <w:bCs/>
-              <w:noProof/>
-            </w:rPr>
-            <w:t>Элементы оглавления не найдены.</w:t>
-          </w:r>
-          <w:r>
-            <w:rPr>
-              <w:b/>
-              <w:bCs/>
-              <w:noProof/>
-            </w:rPr>
-            <w:fldChar w:fldCharType="end"/>
-          </w:r>
+          <w:fldSimple w:instr=" TOC \o &quot;1-3&quot; \h \z \u ">
+            <w:r>
+              <w:rPr>
+                <w:b/>
+                <w:bCs/>
+                <w:noProof/>
+              </w:rPr>
+              <w:t>Элементы оглавления не найдены.</w:t>
+            </w:r>
+          </w:fldSimple>
         </w:p>
       </w:sdtContent>
     </w:sdt>
@@ -2401,7 +2429,23 @@
           <w:b/>
           <w:bCs/>
         </w:rPr>
-        <w:t>1.1.Характеристика языка программирования</w:t>
+        <w:t>1.</w:t>
+      </w:r>
+      <w:proofErr w:type="gramStart"/>
+      <w:r>
+        <w:rPr>
+          <w:b/>
+          <w:bCs/>
+        </w:rPr>
+        <w:t>1.Характеристика</w:t>
+      </w:r>
+      <w:proofErr w:type="gramEnd"/>
+      <w:r>
+        <w:rPr>
+          <w:b/>
+          <w:bCs/>
+        </w:rPr>
+        <w:t xml:space="preserve"> языка программирования</w:t>
       </w:r>
     </w:p>
     <w:p>
@@ -2539,7 +2583,29 @@
           <w:sz w:val="28"/>
           <w:szCs w:val="28"/>
         </w:rPr>
-        <w:t>1.2.Определение алфавита языка программирования</w:t>
+        <w:t>1.</w:t>
+      </w:r>
+      <w:proofErr w:type="gramStart"/>
+      <w:r>
+        <w:rPr>
+          <w:rFonts w:ascii="Times New Roman" w:hAnsi="Times New Roman" w:cs="Times New Roman"/>
+          <w:b/>
+          <w:bCs/>
+          <w:sz w:val="28"/>
+          <w:szCs w:val="28"/>
+        </w:rPr>
+        <w:t>2.Определение</w:t>
+      </w:r>
+      <w:proofErr w:type="gramEnd"/>
+      <w:r>
+        <w:rPr>
+          <w:rFonts w:ascii="Times New Roman" w:hAnsi="Times New Roman" w:cs="Times New Roman"/>
+          <w:b/>
+          <w:bCs/>
+          <w:sz w:val="28"/>
+          <w:szCs w:val="28"/>
+        </w:rPr>
+        <w:t xml:space="preserve"> алфавита языка программирования</w:t>
       </w:r>
     </w:p>
     <w:p>
@@ -2558,7 +2624,25 @@
           <w:sz w:val="28"/>
           <w:szCs w:val="28"/>
         </w:rPr>
-        <w:t xml:space="preserve">Совокупность символов, разрешенных для использования языком программирования формирует его алфавит. </w:t>
+        <w:t xml:space="preserve">Совокупность символов, разрешенных для использования </w:t>
+      </w:r>
+      <w:proofErr w:type="gramStart"/>
+      <w:r>
+        <w:rPr>
+          <w:rFonts w:ascii="Times New Roman" w:hAnsi="Times New Roman" w:cs="Times New Roman"/>
+          <w:sz w:val="28"/>
+          <w:szCs w:val="28"/>
+        </w:rPr>
+        <w:t>языком программирования</w:t>
+      </w:r>
+      <w:proofErr w:type="gramEnd"/>
+      <w:r>
+        <w:rPr>
+          <w:rFonts w:ascii="Times New Roman" w:hAnsi="Times New Roman" w:cs="Times New Roman"/>
+          <w:sz w:val="28"/>
+          <w:szCs w:val="28"/>
+        </w:rPr>
+        <w:t xml:space="preserve"> формирует его алфавит. </w:t>
       </w:r>
       <w:r>
         <w:rPr>
@@ -2640,7 +2724,25 @@
           <w:sz w:val="28"/>
           <w:szCs w:val="28"/>
         </w:rPr>
-        <w:t>разрешены строчные и прописные латинские буквы , цифры от 0 до 9 , символы пробела и новой строки</w:t>
+        <w:t xml:space="preserve">разрешены строчные и прописные латинские </w:t>
+      </w:r>
+      <w:proofErr w:type="gramStart"/>
+      <w:r>
+        <w:rPr>
+          <w:rFonts w:ascii="Times New Roman" w:hAnsi="Times New Roman" w:cs="Times New Roman"/>
+          <w:sz w:val="28"/>
+          <w:szCs w:val="28"/>
+        </w:rPr>
+        <w:t>буквы ,</w:t>
+      </w:r>
+      <w:proofErr w:type="gramEnd"/>
+      <w:r>
+        <w:rPr>
+          <w:rFonts w:ascii="Times New Roman" w:hAnsi="Times New Roman" w:cs="Times New Roman"/>
+          <w:sz w:val="28"/>
+          <w:szCs w:val="28"/>
+        </w:rPr>
+        <w:t xml:space="preserve"> цифры от 0 до 9 , символы пробела и новой строки</w:t>
       </w:r>
       <w:r>
         <w:rPr>
@@ -2742,13 +2844,23 @@
         </w:rPr>
         <w:t>Строчные латинские буквы</w:t>
       </w:r>
-      <w:r>
-        <w:rPr>
-          <w:rFonts w:ascii="Times New Roman" w:hAnsi="Times New Roman" w:cs="Times New Roman"/>
-          <w:sz w:val="28"/>
-          <w:szCs w:val="28"/>
-        </w:rPr>
-        <w:t>&gt;::=</w:t>
+      <w:proofErr w:type="gramStart"/>
+      <w:r>
+        <w:rPr>
+          <w:rFonts w:ascii="Times New Roman" w:hAnsi="Times New Roman" w:cs="Times New Roman"/>
+          <w:sz w:val="28"/>
+          <w:szCs w:val="28"/>
+        </w:rPr>
+        <w:t>&gt;::</w:t>
+      </w:r>
+      <w:proofErr w:type="gramEnd"/>
+      <w:r>
+        <w:rPr>
+          <w:rFonts w:ascii="Times New Roman" w:hAnsi="Times New Roman" w:cs="Times New Roman"/>
+          <w:sz w:val="28"/>
+          <w:szCs w:val="28"/>
+        </w:rPr>
+        <w:t>=</w:t>
       </w:r>
       <w:r>
         <w:rPr>
@@ -2886,6 +2998,7 @@
         </w:rPr>
         <w:t>|</w:t>
       </w:r>
+      <w:proofErr w:type="spellStart"/>
       <w:r>
         <w:rPr>
           <w:rFonts w:ascii="Times New Roman" w:hAnsi="Times New Roman" w:cs="Times New Roman"/>
@@ -2895,6 +3008,7 @@
         </w:rPr>
         <w:t>i</w:t>
       </w:r>
+      <w:proofErr w:type="spellEnd"/>
       <w:r>
         <w:rPr>
           <w:rFonts w:ascii="Times New Roman" w:hAnsi="Times New Roman" w:cs="Times New Roman"/>
@@ -3217,13 +3331,23 @@
         </w:rPr>
         <w:t>Прописные латинские буквы</w:t>
       </w:r>
-      <w:r>
-        <w:rPr>
-          <w:rFonts w:ascii="Times New Roman" w:hAnsi="Times New Roman" w:cs="Times New Roman"/>
-          <w:sz w:val="28"/>
-          <w:szCs w:val="28"/>
-        </w:rPr>
-        <w:t>&gt;::= A|B|C|D|E|F|G|H|I|J|K|L|M|N|O|P|Q|R|S|T|U|V|W|X|Y|Z</w:t>
+      <w:proofErr w:type="gramStart"/>
+      <w:r>
+        <w:rPr>
+          <w:rFonts w:ascii="Times New Roman" w:hAnsi="Times New Roman" w:cs="Times New Roman"/>
+          <w:sz w:val="28"/>
+          <w:szCs w:val="28"/>
+        </w:rPr>
+        <w:t>&gt;::</w:t>
+      </w:r>
+      <w:proofErr w:type="gramEnd"/>
+      <w:r>
+        <w:rPr>
+          <w:rFonts w:ascii="Times New Roman" w:hAnsi="Times New Roman" w:cs="Times New Roman"/>
+          <w:sz w:val="28"/>
+          <w:szCs w:val="28"/>
+        </w:rPr>
+        <w:t>= A|B|C|D|E|F|G|H|I|J|K|L|M|N|O|P|Q|R|S|T|U|V|W|X|Y|Z</w:t>
       </w:r>
     </w:p>
     <w:p>
@@ -3258,13 +3382,23 @@
         </w:rPr>
         <w:t>Цифры</w:t>
       </w:r>
-      <w:r>
-        <w:rPr>
-          <w:rFonts w:ascii="Times New Roman" w:hAnsi="Times New Roman" w:cs="Times New Roman"/>
-          <w:sz w:val="28"/>
-          <w:szCs w:val="28"/>
-        </w:rPr>
-        <w:t>&gt;::=1|2|3|4|5|6|7|8|9</w:t>
+      <w:proofErr w:type="gramStart"/>
+      <w:r>
+        <w:rPr>
+          <w:rFonts w:ascii="Times New Roman" w:hAnsi="Times New Roman" w:cs="Times New Roman"/>
+          <w:sz w:val="28"/>
+          <w:szCs w:val="28"/>
+        </w:rPr>
+        <w:t>&gt;::</w:t>
+      </w:r>
+      <w:proofErr w:type="gramEnd"/>
+      <w:r>
+        <w:rPr>
+          <w:rFonts w:ascii="Times New Roman" w:hAnsi="Times New Roman" w:cs="Times New Roman"/>
+          <w:sz w:val="28"/>
+          <w:szCs w:val="28"/>
+        </w:rPr>
+        <w:t>=1|2|3|4|5|6|7|8|9</w:t>
       </w:r>
     </w:p>
     <w:p>
@@ -3315,13 +3449,23 @@
         </w:rPr>
         <w:t>сепараторы</w:t>
       </w:r>
-      <w:r>
-        <w:rPr>
-          <w:rFonts w:ascii="Times New Roman" w:hAnsi="Times New Roman" w:cs="Times New Roman"/>
-          <w:sz w:val="28"/>
-          <w:szCs w:val="28"/>
-        </w:rPr>
-        <w:t>&gt;::=,|{|}|(|)|</w:t>
+      <w:proofErr w:type="gramStart"/>
+      <w:r>
+        <w:rPr>
+          <w:rFonts w:ascii="Times New Roman" w:hAnsi="Times New Roman" w:cs="Times New Roman"/>
+          <w:sz w:val="28"/>
+          <w:szCs w:val="28"/>
+        </w:rPr>
+        <w:t>&gt;::</w:t>
+      </w:r>
+      <w:proofErr w:type="gramEnd"/>
+      <w:r>
+        <w:rPr>
+          <w:rFonts w:ascii="Times New Roman" w:hAnsi="Times New Roman" w:cs="Times New Roman"/>
+          <w:sz w:val="28"/>
+          <w:szCs w:val="28"/>
+        </w:rPr>
+        <w:t>=,|{|}|(|)|</w:t>
       </w:r>
       <w:r>
         <w:rPr>
@@ -3420,13 +3564,23 @@
         </w:rPr>
         <w:t>сдвига</w:t>
       </w:r>
-      <w:r>
-        <w:rPr>
-          <w:rFonts w:ascii="Times New Roman" w:hAnsi="Times New Roman" w:cs="Times New Roman"/>
-          <w:sz w:val="28"/>
-          <w:szCs w:val="28"/>
-        </w:rPr>
-        <w:t>&gt;::=&lt;&lt;|&gt;&gt;</w:t>
+      <w:proofErr w:type="gramStart"/>
+      <w:r>
+        <w:rPr>
+          <w:rFonts w:ascii="Times New Roman" w:hAnsi="Times New Roman" w:cs="Times New Roman"/>
+          <w:sz w:val="28"/>
+          <w:szCs w:val="28"/>
+        </w:rPr>
+        <w:t>&gt;::</w:t>
+      </w:r>
+      <w:proofErr w:type="gramEnd"/>
+      <w:r>
+        <w:rPr>
+          <w:rFonts w:ascii="Times New Roman" w:hAnsi="Times New Roman" w:cs="Times New Roman"/>
+          <w:sz w:val="28"/>
+          <w:szCs w:val="28"/>
+        </w:rPr>
+        <w:t>=&lt;&lt;|&gt;&gt;</w:t>
       </w:r>
     </w:p>
     <w:p>
@@ -3644,13 +3798,23 @@
           <w:szCs w:val="28"/>
         </w:rPr>
       </w:pPr>
-      <w:r>
-        <w:rPr>
-          <w:rFonts w:ascii="Times New Roman" w:hAnsi="Times New Roman" w:cs="Times New Roman"/>
-          <w:sz w:val="28"/>
-          <w:szCs w:val="28"/>
-        </w:rPr>
-        <w:t xml:space="preserve">+,-,*,/ - </w:t>
+      <w:proofErr w:type="gramStart"/>
+      <w:r>
+        <w:rPr>
+          <w:rFonts w:ascii="Times New Roman" w:hAnsi="Times New Roman" w:cs="Times New Roman"/>
+          <w:sz w:val="28"/>
+          <w:szCs w:val="28"/>
+        </w:rPr>
+        <w:t>+,-</w:t>
+      </w:r>
+      <w:proofErr w:type="gramEnd"/>
+      <w:r>
+        <w:rPr>
+          <w:rFonts w:ascii="Times New Roman" w:hAnsi="Times New Roman" w:cs="Times New Roman"/>
+          <w:sz w:val="28"/>
+          <w:szCs w:val="28"/>
+        </w:rPr>
+        <w:t xml:space="preserve">,*,/ - </w:t>
       </w:r>
       <w:r>
         <w:rPr>
@@ -4226,6 +4390,7 @@
               </w:rPr>
               <w:t xml:space="preserve">целочисленный тип данных </w:t>
             </w:r>
+            <w:proofErr w:type="spellStart"/>
             <w:r>
               <w:rPr>
                 <w:rFonts w:ascii="Times New Roman" w:hAnsi="Times New Roman" w:cs="Times New Roman"/>
@@ -4235,6 +4400,7 @@
               </w:rPr>
               <w:t>unt</w:t>
             </w:r>
+            <w:proofErr w:type="spellEnd"/>
           </w:p>
           <w:p>
             <w:pPr>
@@ -4482,8 +4648,18 @@
                 <w:sz w:val="28"/>
                 <w:szCs w:val="28"/>
               </w:rPr>
-              <w:t>Символьный тип данных sym</w:t>
-            </w:r>
+              <w:t xml:space="preserve">Символьный тип данных </w:t>
+            </w:r>
+            <w:proofErr w:type="spellStart"/>
+            <w:r>
+              <w:rPr>
+                <w:rFonts w:ascii="Times New Roman" w:hAnsi="Times New Roman" w:cs="Times New Roman"/>
+                <w:sz w:val="28"/>
+                <w:szCs w:val="28"/>
+              </w:rPr>
+              <w:t>sym</w:t>
+            </w:r>
+            <w:proofErr w:type="spellEnd"/>
           </w:p>
         </w:tc>
         <w:tc>
@@ -4640,6 +4816,7 @@
               </w:rPr>
               <w:t xml:space="preserve">Массив </w:t>
             </w:r>
+            <w:proofErr w:type="spellStart"/>
             <w:r>
               <w:rPr>
                 <w:rFonts w:ascii="Times New Roman" w:hAnsi="Times New Roman" w:cs="Times New Roman"/>
@@ -4649,6 +4826,7 @@
               </w:rPr>
               <w:t>arr</w:t>
             </w:r>
+            <w:proofErr w:type="spellEnd"/>
           </w:p>
         </w:tc>
         <w:tc>
@@ -4672,7 +4850,25 @@
                 <w:sz w:val="28"/>
                 <w:szCs w:val="28"/>
               </w:rPr>
-              <w:t>Пользовательский тип данных. Используется для работы с группой значений одного из допустимых в языке типов данных. В памяти занимает (!) байт. Инициализация по умолчанию: Каждый из элементов массива инициализируется значением по умолчанию согласно типу данных значений, содержащихся в массиве.</w:t>
+              <w:t>Пользовательский тип данных. Используется для работы с группой значений одного из допустимых в языке типов данных. В памяти занимает (!) байт. Инициализация по умолчанию</w:t>
+            </w:r>
+            <w:proofErr w:type="gramStart"/>
+            <w:r>
+              <w:rPr>
+                <w:rFonts w:ascii="Times New Roman" w:hAnsi="Times New Roman" w:cs="Times New Roman"/>
+                <w:sz w:val="28"/>
+                <w:szCs w:val="28"/>
+              </w:rPr>
+              <w:t>: Каждый</w:t>
+            </w:r>
+            <w:proofErr w:type="gramEnd"/>
+            <w:r>
+              <w:rPr>
+                <w:rFonts w:ascii="Times New Roman" w:hAnsi="Times New Roman" w:cs="Times New Roman"/>
+                <w:sz w:val="28"/>
+                <w:szCs w:val="28"/>
+              </w:rPr>
+              <w:t xml:space="preserve"> из элементов массива инициализируется значением по умолчанию согласно типу данных значений, содержащихся в массиве.</w:t>
             </w:r>
           </w:p>
         </w:tc>
@@ -4746,6 +4942,7 @@
         </w:rPr>
         <w:t xml:space="preserve">Символьный тип данных </w:t>
       </w:r>
+      <w:proofErr w:type="spellStart"/>
       <w:r>
         <w:rPr>
           <w:rFonts w:ascii="Times New Roman" w:hAnsi="Times New Roman" w:cs="Times New Roman"/>
@@ -4755,6 +4952,7 @@
         </w:rPr>
         <w:t>sym</w:t>
       </w:r>
+      <w:proofErr w:type="spellEnd"/>
       <w:r>
         <w:rPr>
           <w:rFonts w:ascii="Times New Roman" w:hAnsi="Times New Roman" w:cs="Times New Roman"/>
@@ -4771,6 +4969,7 @@
         </w:rPr>
         <w:t xml:space="preserve">может быть преобразован в беззнаковый целочисленный тип данных </w:t>
       </w:r>
+      <w:proofErr w:type="spellStart"/>
       <w:r>
         <w:rPr>
           <w:rFonts w:ascii="Times New Roman" w:hAnsi="Times New Roman" w:cs="Times New Roman"/>
@@ -4780,6 +4979,7 @@
         </w:rPr>
         <w:t>unt</w:t>
       </w:r>
+      <w:proofErr w:type="spellEnd"/>
       <w:r>
         <w:rPr>
           <w:rFonts w:ascii="Times New Roman" w:hAnsi="Times New Roman" w:cs="Times New Roman"/>
@@ -4843,8 +5043,18 @@
           <w:sz w:val="28"/>
           <w:szCs w:val="28"/>
         </w:rPr>
-        <w:t>‘_’(</w:t>
-      </w:r>
+        <w:t>‘_</w:t>
+      </w:r>
+      <w:proofErr w:type="gramStart"/>
+      <w:r>
+        <w:rPr>
+          <w:rFonts w:ascii="Times New Roman" w:hAnsi="Times New Roman" w:cs="Times New Roman"/>
+          <w:sz w:val="28"/>
+          <w:szCs w:val="28"/>
+        </w:rPr>
+        <w:t>’(</w:t>
+      </w:r>
+      <w:proofErr w:type="gramEnd"/>
       <w:r>
         <w:rPr>
           <w:rFonts w:ascii="Times New Roman" w:hAnsi="Times New Roman" w:cs="Times New Roman"/>
@@ -5020,21 +5230,14 @@
     </w:p>
     <w:p>
       <w:pPr>
-        <w:spacing w:before="240" w:after="0" w:line="240" w:lineRule="auto"/>
-        <w:rPr>
-          <w:rFonts w:ascii="Times New Roman" w:hAnsi="Times New Roman" w:cs="Times New Roman"/>
-          <w:sz w:val="28"/>
-          <w:szCs w:val="28"/>
-        </w:rPr>
-      </w:pPr>
-    </w:p>
-    <w:p>
-      <w:pPr>
-        <w:spacing w:before="240" w:after="0" w:line="240" w:lineRule="auto"/>
-        <w:rPr>
-          <w:rFonts w:ascii="Times New Roman" w:hAnsi="Times New Roman" w:cs="Times New Roman"/>
-          <w:sz w:val="28"/>
-          <w:szCs w:val="28"/>
+        <w:spacing w:after="0" w:line="240" w:lineRule="auto"/>
+        <w:jc w:val="both"/>
+        <w:rPr>
+          <w:rFonts w:ascii="Times New Roman" w:eastAsia="Times New Roman" w:hAnsi="Times New Roman" w:cs="Times New Roman"/>
+          <w:color w:val="000000"/>
+          <w:sz w:val="28"/>
+          <w:szCs w:val="28"/>
+          <w:lang w:eastAsia="ru-RU"/>
         </w:rPr>
       </w:pPr>
     </w:p>
@@ -5204,7 +5407,25 @@
                 <w:sz w:val="28"/>
                 <w:szCs w:val="28"/>
               </w:rPr>
-              <w:t xml:space="preserve">Могут состоять только из цифр [0..9] без дробной части при выводе. </w:t>
+              <w:t>Могут состоять только из цифр [</w:t>
+            </w:r>
+            <w:proofErr w:type="gramStart"/>
+            <w:r>
+              <w:rPr>
+                <w:rFonts w:ascii="Times New Roman" w:eastAsia="Calibri" w:hAnsi="Times New Roman" w:cs="Times New Roman"/>
+                <w:sz w:val="28"/>
+                <w:szCs w:val="28"/>
+              </w:rPr>
+              <w:t>0..</w:t>
+            </w:r>
+            <w:proofErr w:type="gramEnd"/>
+            <w:r>
+              <w:rPr>
+                <w:rFonts w:ascii="Times New Roman" w:eastAsia="Calibri" w:hAnsi="Times New Roman" w:cs="Times New Roman"/>
+                <w:sz w:val="28"/>
+                <w:szCs w:val="28"/>
+              </w:rPr>
+              <w:t xml:space="preserve">9] без дробной части при выводе. </w:t>
             </w:r>
           </w:p>
           <w:p>
@@ -5273,15 +5494,34 @@
                 <w:szCs w:val="28"/>
                 <w:lang w:val="en-US"/>
               </w:rPr>
-              <w:t>8x</w:t>
-            </w:r>
-            <w:r>
-              <w:rPr>
-                <w:rFonts w:ascii="Times New Roman" w:hAnsi="Times New Roman" w:cs="Times New Roman"/>
-                <w:sz w:val="28"/>
-                <w:szCs w:val="28"/>
-              </w:rPr>
-              <w:t>[0-7]*</w:t>
+              <w:t>8</w:t>
+            </w:r>
+            <w:proofErr w:type="gramStart"/>
+            <w:r>
+              <w:rPr>
+                <w:rFonts w:ascii="Times New Roman" w:hAnsi="Times New Roman" w:cs="Times New Roman"/>
+                <w:sz w:val="28"/>
+                <w:szCs w:val="28"/>
+                <w:lang w:val="en-US"/>
+              </w:rPr>
+              <w:t>x</w:t>
+            </w:r>
+            <w:r>
+              <w:rPr>
+                <w:rFonts w:ascii="Times New Roman" w:hAnsi="Times New Roman" w:cs="Times New Roman"/>
+                <w:sz w:val="28"/>
+                <w:szCs w:val="28"/>
+              </w:rPr>
+              <w:t>[</w:t>
+            </w:r>
+            <w:proofErr w:type="gramEnd"/>
+            <w:r>
+              <w:rPr>
+                <w:rFonts w:ascii="Times New Roman" w:hAnsi="Times New Roman" w:cs="Times New Roman"/>
+                <w:sz w:val="28"/>
+                <w:szCs w:val="28"/>
+              </w:rPr>
+              <w:t>0-7]*</w:t>
             </w:r>
           </w:p>
         </w:tc>
@@ -5632,7 +5872,25 @@
           <w:sz w:val="28"/>
           <w:szCs w:val="28"/>
         </w:rPr>
-        <w:t xml:space="preserve">пределами какой-либо функции, то переменная будет видна в любой точке программы(обязательно использование ключевого слова </w:t>
+        <w:t xml:space="preserve">пределами какой-либо функции, то переменная будет видна в любой точке </w:t>
+      </w:r>
+      <w:proofErr w:type="gramStart"/>
+      <w:r>
+        <w:rPr>
+          <w:rFonts w:ascii="Times New Roman" w:hAnsi="Times New Roman" w:cs="Times New Roman"/>
+          <w:sz w:val="28"/>
+          <w:szCs w:val="28"/>
+        </w:rPr>
+        <w:t>программы(</w:t>
+      </w:r>
+      <w:proofErr w:type="gramEnd"/>
+      <w:r>
+        <w:rPr>
+          <w:rFonts w:ascii="Times New Roman" w:hAnsi="Times New Roman" w:cs="Times New Roman"/>
+          <w:sz w:val="28"/>
+          <w:szCs w:val="28"/>
+        </w:rPr>
+        <w:t xml:space="preserve">обязательно использование ключевого слова </w:t>
       </w:r>
       <w:r>
         <w:rPr>
@@ -5932,16 +6190,25 @@
           <w:sz w:val="28"/>
           <w:szCs w:val="28"/>
         </w:rPr>
-        <w:t xml:space="preserve">, после которого идет тип данных возвращаемого значения, а в круглых </w:t>
-      </w:r>
-      <w:r>
-        <w:rPr>
-          <w:rFonts w:ascii="Times New Roman" w:hAnsi="Times New Roman" w:cs="Times New Roman"/>
-          <w:sz w:val="28"/>
-          <w:szCs w:val="28"/>
-        </w:rPr>
-        <w:lastRenderedPageBreak/>
-        <w:t>скобках указываются параметры функции( или не указывается ничего, если функция не принимает параметров).</w:t>
+        <w:t xml:space="preserve">, после которого идет тип данных возвращаемого значения, а в круглых скобках указываются параметры </w:t>
+      </w:r>
+      <w:proofErr w:type="gramStart"/>
+      <w:r>
+        <w:rPr>
+          <w:rFonts w:ascii="Times New Roman" w:hAnsi="Times New Roman" w:cs="Times New Roman"/>
+          <w:sz w:val="28"/>
+          <w:szCs w:val="28"/>
+        </w:rPr>
+        <w:t>функции( или</w:t>
+      </w:r>
+      <w:proofErr w:type="gramEnd"/>
+      <w:r>
+        <w:rPr>
+          <w:rFonts w:ascii="Times New Roman" w:hAnsi="Times New Roman" w:cs="Times New Roman"/>
+          <w:sz w:val="28"/>
+          <w:szCs w:val="28"/>
+        </w:rPr>
+        <w:t xml:space="preserve"> не указывается ничего, если функция не принимает параметров).</w:t>
       </w:r>
     </w:p>
     <w:p>
@@ -6100,15 +6367,33 @@
           <w:sz w:val="28"/>
           <w:szCs w:val="28"/>
         </w:rPr>
-        <w:t>Переменные можно инициализировать только тем типом данных, которым они объявлены. Исключением является присвоение символьному типу данных целочисленного значения и наоборот</w:t>
-      </w:r>
-      <w:r>
-        <w:rPr>
-          <w:rFonts w:ascii="Times New Roman" w:hAnsi="Times New Roman" w:cs="Times New Roman"/>
-          <w:sz w:val="28"/>
-          <w:szCs w:val="28"/>
-        </w:rPr>
-        <w:t xml:space="preserve">(при </w:t>
+        <w:t xml:space="preserve">Переменные можно инициализировать только тем типом данных, которым они объявлены. Исключением является присвоение символьному типу данных целочисленного значения и </w:t>
+      </w:r>
+      <w:proofErr w:type="gramStart"/>
+      <w:r>
+        <w:rPr>
+          <w:rFonts w:ascii="Times New Roman" w:hAnsi="Times New Roman" w:cs="Times New Roman"/>
+          <w:sz w:val="28"/>
+          <w:szCs w:val="28"/>
+        </w:rPr>
+        <w:t>наоборот</w:t>
+      </w:r>
+      <w:r>
+        <w:rPr>
+          <w:rFonts w:ascii="Times New Roman" w:hAnsi="Times New Roman" w:cs="Times New Roman"/>
+          <w:sz w:val="28"/>
+          <w:szCs w:val="28"/>
+        </w:rPr>
+        <w:t>(</w:t>
+      </w:r>
+      <w:proofErr w:type="gramEnd"/>
+      <w:r>
+        <w:rPr>
+          <w:rFonts w:ascii="Times New Roman" w:hAnsi="Times New Roman" w:cs="Times New Roman"/>
+          <w:sz w:val="28"/>
+          <w:szCs w:val="28"/>
+        </w:rPr>
+        <w:t xml:space="preserve">при </w:t>
       </w:r>
       <w:r>
         <w:rPr>
@@ -6372,7 +6657,27 @@
                 <w:szCs w:val="28"/>
                 <w:lang w:val="en-US"/>
               </w:rPr>
-              <w:t>create unt number;</w:t>
+              <w:t xml:space="preserve">create </w:t>
+            </w:r>
+            <w:proofErr w:type="spellStart"/>
+            <w:r>
+              <w:rPr>
+                <w:rFonts w:ascii="Times New Roman" w:hAnsi="Times New Roman" w:cs="Times New Roman"/>
+                <w:sz w:val="28"/>
+                <w:szCs w:val="28"/>
+                <w:lang w:val="en-US"/>
+              </w:rPr>
+              <w:t>unt</w:t>
+            </w:r>
+            <w:proofErr w:type="spellEnd"/>
+            <w:r>
+              <w:rPr>
+                <w:rFonts w:ascii="Times New Roman" w:hAnsi="Times New Roman" w:cs="Times New Roman"/>
+                <w:sz w:val="28"/>
+                <w:szCs w:val="28"/>
+                <w:lang w:val="en-US"/>
+              </w:rPr>
+              <w:t xml:space="preserve"> number;</w:t>
             </w:r>
           </w:p>
         </w:tc>
@@ -6607,7 +6912,27 @@
                 <w:szCs w:val="28"/>
                 <w:lang w:val="en-US"/>
               </w:rPr>
-              <w:t>create unt number = 10;</w:t>
+              <w:t xml:space="preserve">create </w:t>
+            </w:r>
+            <w:proofErr w:type="spellStart"/>
+            <w:r>
+              <w:rPr>
+                <w:rFonts w:ascii="Times New Roman" w:hAnsi="Times New Roman" w:cs="Times New Roman"/>
+                <w:sz w:val="28"/>
+                <w:szCs w:val="28"/>
+                <w:lang w:val="en-US"/>
+              </w:rPr>
+              <w:t>unt</w:t>
+            </w:r>
+            <w:proofErr w:type="spellEnd"/>
+            <w:r>
+              <w:rPr>
+                <w:rFonts w:ascii="Times New Roman" w:hAnsi="Times New Roman" w:cs="Times New Roman"/>
+                <w:sz w:val="28"/>
+                <w:szCs w:val="28"/>
+                <w:lang w:val="en-US"/>
+              </w:rPr>
+              <w:t xml:space="preserve"> number = 10;</w:t>
             </w:r>
           </w:p>
         </w:tc>
@@ -6719,8 +7044,18 @@
                 <w:sz w:val="28"/>
                 <w:szCs w:val="28"/>
               </w:rPr>
-              <w:t>параметры через ,</w:t>
-            </w:r>
+              <w:t xml:space="preserve">параметры </w:t>
+            </w:r>
+            <w:proofErr w:type="gramStart"/>
+            <w:r>
+              <w:rPr>
+                <w:rFonts w:ascii="Times New Roman" w:hAnsi="Times New Roman" w:cs="Times New Roman"/>
+                <w:sz w:val="28"/>
+                <w:szCs w:val="28"/>
+              </w:rPr>
+              <w:t>через ,</w:t>
+            </w:r>
+            <w:proofErr w:type="gramEnd"/>
             <w:r>
               <w:rPr>
                 <w:rFonts w:ascii="Times New Roman" w:hAnsi="Times New Roman" w:cs="Times New Roman"/>
@@ -6783,8 +7118,29 @@
                 <w:szCs w:val="28"/>
                 <w:lang w:val="en-US"/>
               </w:rPr>
-              <w:t xml:space="preserve">create unt function </w:t>
-            </w:r>
+              <w:t xml:space="preserve">create </w:t>
+            </w:r>
+            <w:proofErr w:type="spellStart"/>
+            <w:r>
+              <w:rPr>
+                <w:rFonts w:ascii="Times New Roman" w:hAnsi="Times New Roman" w:cs="Times New Roman"/>
+                <w:sz w:val="28"/>
+                <w:szCs w:val="28"/>
+                <w:lang w:val="en-US"/>
+              </w:rPr>
+              <w:t>unt</w:t>
+            </w:r>
+            <w:proofErr w:type="spellEnd"/>
+            <w:r>
+              <w:rPr>
+                <w:rFonts w:ascii="Times New Roman" w:hAnsi="Times New Roman" w:cs="Times New Roman"/>
+                <w:sz w:val="28"/>
+                <w:szCs w:val="28"/>
+                <w:lang w:val="en-US"/>
+              </w:rPr>
+              <w:t xml:space="preserve"> function </w:t>
+            </w:r>
+            <w:proofErr w:type="gramStart"/>
             <w:r>
               <w:rPr>
                 <w:rFonts w:ascii="Times New Roman" w:hAnsi="Times New Roman" w:cs="Times New Roman"/>
@@ -6801,7 +7157,48 @@
                 <w:szCs w:val="28"/>
                 <w:lang w:val="en-US"/>
               </w:rPr>
-              <w:t>(unt a, unt b){};</w:t>
+              <w:t>(</w:t>
+            </w:r>
+            <w:proofErr w:type="spellStart"/>
+            <w:proofErr w:type="gramEnd"/>
+            <w:r>
+              <w:rPr>
+                <w:rFonts w:ascii="Times New Roman" w:hAnsi="Times New Roman" w:cs="Times New Roman"/>
+                <w:sz w:val="28"/>
+                <w:szCs w:val="28"/>
+                <w:lang w:val="en-US"/>
+              </w:rPr>
+              <w:t>unt</w:t>
+            </w:r>
+            <w:proofErr w:type="spellEnd"/>
+            <w:r>
+              <w:rPr>
+                <w:rFonts w:ascii="Times New Roman" w:hAnsi="Times New Roman" w:cs="Times New Roman"/>
+                <w:sz w:val="28"/>
+                <w:szCs w:val="28"/>
+                <w:lang w:val="en-US"/>
+              </w:rPr>
+              <w:t xml:space="preserve"> a, </w:t>
+            </w:r>
+            <w:proofErr w:type="spellStart"/>
+            <w:r>
+              <w:rPr>
+                <w:rFonts w:ascii="Times New Roman" w:hAnsi="Times New Roman" w:cs="Times New Roman"/>
+                <w:sz w:val="28"/>
+                <w:szCs w:val="28"/>
+                <w:lang w:val="en-US"/>
+              </w:rPr>
+              <w:t>unt</w:t>
+            </w:r>
+            <w:proofErr w:type="spellEnd"/>
+            <w:r>
+              <w:rPr>
+                <w:rFonts w:ascii="Times New Roman" w:hAnsi="Times New Roman" w:cs="Times New Roman"/>
+                <w:sz w:val="28"/>
+                <w:szCs w:val="28"/>
+                <w:lang w:val="en-US"/>
+              </w:rPr>
+              <w:t xml:space="preserve"> b){};</w:t>
             </w:r>
           </w:p>
         </w:tc>
@@ -6926,7 +7323,6 @@
                 <w:sz w:val="28"/>
                 <w:szCs w:val="28"/>
               </w:rPr>
-              <w:lastRenderedPageBreak/>
               <w:t>Оператор цикла</w:t>
             </w:r>
           </w:p>
@@ -6977,13 +7373,23 @@
               </w:rPr>
               <w:t>условие выхода их цикла</w:t>
             </w:r>
-            <w:r>
-              <w:rPr>
-                <w:rFonts w:ascii="Times New Roman" w:hAnsi="Times New Roman" w:cs="Times New Roman"/>
-                <w:sz w:val="28"/>
-                <w:szCs w:val="28"/>
-              </w:rPr>
-              <w:t>&gt;{&lt;</w:t>
+            <w:proofErr w:type="gramStart"/>
+            <w:r>
+              <w:rPr>
+                <w:rFonts w:ascii="Times New Roman" w:hAnsi="Times New Roman" w:cs="Times New Roman"/>
+                <w:sz w:val="28"/>
+                <w:szCs w:val="28"/>
+              </w:rPr>
+              <w:t>&gt;{</w:t>
+            </w:r>
+            <w:proofErr w:type="gramEnd"/>
+            <w:r>
+              <w:rPr>
+                <w:rFonts w:ascii="Times New Roman" w:hAnsi="Times New Roman" w:cs="Times New Roman"/>
+                <w:sz w:val="28"/>
+                <w:szCs w:val="28"/>
+              </w:rPr>
+              <w:t>&lt;</w:t>
             </w:r>
             <w:r>
               <w:rPr>
@@ -7109,14 +7515,26 @@
                 <w:lang w:val="en-US"/>
               </w:rPr>
             </w:pPr>
-            <w:r>
-              <w:rPr>
-                <w:rFonts w:ascii="Times New Roman" w:hAnsi="Times New Roman" w:cs="Times New Roman"/>
-                <w:sz w:val="28"/>
-                <w:szCs w:val="28"/>
-                <w:lang w:val="en-US"/>
-              </w:rPr>
-              <w:t>writeline &lt;</w:t>
+            <w:proofErr w:type="spellStart"/>
+            <w:r>
+              <w:rPr>
+                <w:rFonts w:ascii="Times New Roman" w:hAnsi="Times New Roman" w:cs="Times New Roman"/>
+                <w:sz w:val="28"/>
+                <w:szCs w:val="28"/>
+                <w:lang w:val="en-US"/>
+              </w:rPr>
+              <w:lastRenderedPageBreak/>
+              <w:t>writeline</w:t>
+            </w:r>
+            <w:proofErr w:type="spellEnd"/>
+            <w:r>
+              <w:rPr>
+                <w:rFonts w:ascii="Times New Roman" w:hAnsi="Times New Roman" w:cs="Times New Roman"/>
+                <w:sz w:val="28"/>
+                <w:szCs w:val="28"/>
+                <w:lang w:val="en-US"/>
+              </w:rPr>
+              <w:t xml:space="preserve"> &lt;</w:t>
             </w:r>
             <w:r>
               <w:rPr>
@@ -7166,6 +7584,7 @@
                 <w:szCs w:val="28"/>
                 <w:lang w:val="en-US"/>
               </w:rPr>
+              <w:lastRenderedPageBreak/>
               <w:t>write symbol</w:t>
             </w:r>
             <w:r>
@@ -7186,14 +7605,26 @@
                 <w:szCs w:val="28"/>
               </w:rPr>
             </w:pPr>
-            <w:r>
-              <w:rPr>
-                <w:rFonts w:ascii="Times New Roman" w:hAnsi="Times New Roman" w:cs="Times New Roman"/>
-                <w:sz w:val="28"/>
-                <w:szCs w:val="28"/>
-                <w:lang w:val="en-US"/>
-              </w:rPr>
-              <w:t>writeline symbol</w:t>
+            <w:proofErr w:type="spellStart"/>
+            <w:r>
+              <w:rPr>
+                <w:rFonts w:ascii="Times New Roman" w:hAnsi="Times New Roman" w:cs="Times New Roman"/>
+                <w:sz w:val="28"/>
+                <w:szCs w:val="28"/>
+                <w:lang w:val="en-US"/>
+              </w:rPr>
+              <w:lastRenderedPageBreak/>
+              <w:t>writeline</w:t>
+            </w:r>
+            <w:proofErr w:type="spellEnd"/>
+            <w:r>
+              <w:rPr>
+                <w:rFonts w:ascii="Times New Roman" w:hAnsi="Times New Roman" w:cs="Times New Roman"/>
+                <w:sz w:val="28"/>
+                <w:szCs w:val="28"/>
+                <w:lang w:val="en-US"/>
+              </w:rPr>
+              <w:t xml:space="preserve"> symbol</w:t>
             </w:r>
             <w:r>
               <w:rPr>
@@ -7226,6 +7657,7 @@
                 <w:sz w:val="28"/>
                 <w:szCs w:val="28"/>
               </w:rPr>
+              <w:lastRenderedPageBreak/>
               <w:t>Подключение библиотек</w:t>
             </w:r>
           </w:p>
@@ -7290,7 +7722,27 @@
                 <w:szCs w:val="28"/>
                 <w:lang w:val="en-US"/>
               </w:rPr>
-              <w:t>using standardlib;</w:t>
+              <w:t xml:space="preserve">using </w:t>
+            </w:r>
+            <w:proofErr w:type="spellStart"/>
+            <w:r>
+              <w:rPr>
+                <w:rFonts w:ascii="Times New Roman" w:hAnsi="Times New Roman" w:cs="Times New Roman"/>
+                <w:sz w:val="28"/>
+                <w:szCs w:val="28"/>
+                <w:lang w:val="en-US"/>
+              </w:rPr>
+              <w:t>standardlib</w:t>
+            </w:r>
+            <w:proofErr w:type="spellEnd"/>
+            <w:r>
+              <w:rPr>
+                <w:rFonts w:ascii="Times New Roman" w:hAnsi="Times New Roman" w:cs="Times New Roman"/>
+                <w:sz w:val="28"/>
+                <w:szCs w:val="28"/>
+                <w:lang w:val="en-US"/>
+              </w:rPr>
+              <w:t>;</w:t>
             </w:r>
           </w:p>
         </w:tc>
@@ -7332,34 +7784,6 @@
           <w:sz w:val="28"/>
           <w:szCs w:val="28"/>
           <w:lang w:val="en-US"/>
-        </w:rPr>
-      </w:pPr>
-    </w:p>
-    <w:p>
-      <w:pPr>
-        <w:tabs>
-          <w:tab w:val="left" w:pos="3996"/>
-        </w:tabs>
-        <w:rPr>
-          <w:rFonts w:ascii="Times New Roman" w:hAnsi="Times New Roman" w:cs="Times New Roman"/>
-          <w:b/>
-          <w:bCs/>
-          <w:sz w:val="28"/>
-          <w:szCs w:val="28"/>
-        </w:rPr>
-      </w:pPr>
-    </w:p>
-    <w:p>
-      <w:pPr>
-        <w:tabs>
-          <w:tab w:val="left" w:pos="3996"/>
-        </w:tabs>
-        <w:rPr>
-          <w:rFonts w:ascii="Times New Roman" w:hAnsi="Times New Roman" w:cs="Times New Roman"/>
-          <w:b/>
-          <w:bCs/>
-          <w:sz w:val="28"/>
-          <w:szCs w:val="28"/>
         </w:rPr>
       </w:pPr>
     </w:p>
@@ -7987,16 +8411,7 @@
                 <w:sz w:val="28"/>
                 <w:szCs w:val="28"/>
               </w:rPr>
-              <w:t xml:space="preserve">Арифметическая операция умножения. Не </w:t>
-            </w:r>
-            <w:r>
-              <w:rPr>
-                <w:rFonts w:ascii="Times New Roman" w:hAnsi="Times New Roman" w:cs="Times New Roman"/>
-                <w:sz w:val="28"/>
-                <w:szCs w:val="28"/>
-              </w:rPr>
-              <w:lastRenderedPageBreak/>
-              <w:t>коммутативная, не ассоциативная, дистрибутивная</w:t>
+              <w:t>Арифметическая операция умножения. Не коммутативная, не ассоциативная, дистрибутивная</w:t>
             </w:r>
           </w:p>
         </w:tc>
@@ -8021,7 +8436,6 @@
                 <w:sz w:val="28"/>
                 <w:szCs w:val="28"/>
               </w:rPr>
-              <w:lastRenderedPageBreak/>
               <w:t>2</w:t>
             </w:r>
           </w:p>
@@ -8107,7 +8521,34 @@
                 <w:sz w:val="28"/>
                 <w:szCs w:val="28"/>
               </w:rPr>
-              <w:t>Операция сдвига влево. Левоассоциативная, не коммутативная, не дистрибутивная</w:t>
+              <w:t xml:space="preserve">Операция сдвига влево. </w:t>
+            </w:r>
+            <w:proofErr w:type="spellStart"/>
+            <w:r>
+              <w:rPr>
+                <w:rFonts w:ascii="Times New Roman" w:hAnsi="Times New Roman" w:cs="Times New Roman"/>
+                <w:sz w:val="28"/>
+                <w:szCs w:val="28"/>
+              </w:rPr>
+              <w:t>Левоассоциативная</w:t>
+            </w:r>
+            <w:proofErr w:type="spellEnd"/>
+            <w:r>
+              <w:rPr>
+                <w:rFonts w:ascii="Times New Roman" w:hAnsi="Times New Roman" w:cs="Times New Roman"/>
+                <w:sz w:val="28"/>
+                <w:szCs w:val="28"/>
+              </w:rPr>
+              <w:t xml:space="preserve">, </w:t>
+            </w:r>
+            <w:r>
+              <w:rPr>
+                <w:rFonts w:ascii="Times New Roman" w:hAnsi="Times New Roman" w:cs="Times New Roman"/>
+                <w:sz w:val="28"/>
+                <w:szCs w:val="28"/>
+              </w:rPr>
+              <w:lastRenderedPageBreak/>
+              <w:t>не коммутативная, не дистрибутивная</w:t>
             </w:r>
           </w:p>
         </w:tc>
@@ -8132,6 +8573,7 @@
                 <w:sz w:val="28"/>
                 <w:szCs w:val="28"/>
               </w:rPr>
+              <w:lastRenderedPageBreak/>
               <w:t>2</w:t>
             </w:r>
           </w:p>
@@ -8217,7 +8659,25 @@
                 <w:sz w:val="28"/>
                 <w:szCs w:val="28"/>
               </w:rPr>
-              <w:t>Операция сдвига вправо. Правоассоциативная, не коммутативная, не ассоциативная, не дистрибутивная</w:t>
+              <w:t xml:space="preserve">Операция сдвига вправо. </w:t>
+            </w:r>
+            <w:proofErr w:type="spellStart"/>
+            <w:r>
+              <w:rPr>
+                <w:rFonts w:ascii="Times New Roman" w:hAnsi="Times New Roman" w:cs="Times New Roman"/>
+                <w:sz w:val="28"/>
+                <w:szCs w:val="28"/>
+              </w:rPr>
+              <w:t>Правоассоциативная</w:t>
+            </w:r>
+            <w:proofErr w:type="spellEnd"/>
+            <w:r>
+              <w:rPr>
+                <w:rFonts w:ascii="Times New Roman" w:hAnsi="Times New Roman" w:cs="Times New Roman"/>
+                <w:sz w:val="28"/>
+                <w:szCs w:val="28"/>
+              </w:rPr>
+              <w:t>, не коммутативная, не ассоциативная, не дистрибутивная</w:t>
             </w:r>
           </w:p>
         </w:tc>
@@ -8661,7 +9121,6 @@
           <w:sz w:val="28"/>
           <w:szCs w:val="28"/>
         </w:rPr>
-        <w:lastRenderedPageBreak/>
         <w:t>1.14</w:t>
       </w:r>
       <w:r>
@@ -8852,14 +9311,25 @@
                 <w:lang w:val="en-US"/>
               </w:rPr>
             </w:pPr>
-            <w:r>
-              <w:rPr>
-                <w:rFonts w:ascii="Times New Roman" w:hAnsi="Times New Roman" w:cs="Times New Roman"/>
-                <w:sz w:val="28"/>
-                <w:szCs w:val="28"/>
-                <w:lang w:val="en-US"/>
-              </w:rPr>
-              <w:t>Main(){&lt;</w:t>
+            <w:proofErr w:type="gramStart"/>
+            <w:r>
+              <w:rPr>
+                <w:rFonts w:ascii="Times New Roman" w:hAnsi="Times New Roman" w:cs="Times New Roman"/>
+                <w:sz w:val="28"/>
+                <w:szCs w:val="28"/>
+                <w:lang w:val="en-US"/>
+              </w:rPr>
+              <w:t>Main(</w:t>
+            </w:r>
+            <w:proofErr w:type="gramEnd"/>
+            <w:r>
+              <w:rPr>
+                <w:rFonts w:ascii="Times New Roman" w:hAnsi="Times New Roman" w:cs="Times New Roman"/>
+                <w:sz w:val="28"/>
+                <w:szCs w:val="28"/>
+                <w:lang w:val="en-US"/>
+              </w:rPr>
+              <w:t>){&lt;</w:t>
             </w:r>
             <w:r>
               <w:rPr>
@@ -8893,14 +9363,25 @@
                 <w:lang w:val="en-US"/>
               </w:rPr>
             </w:pPr>
-            <w:r>
-              <w:rPr>
-                <w:rFonts w:ascii="Times New Roman" w:hAnsi="Times New Roman" w:cs="Times New Roman"/>
-                <w:sz w:val="28"/>
-                <w:szCs w:val="28"/>
-                <w:lang w:val="en-US"/>
-              </w:rPr>
-              <w:t>Main(){</w:t>
+            <w:proofErr w:type="gramStart"/>
+            <w:r>
+              <w:rPr>
+                <w:rFonts w:ascii="Times New Roman" w:hAnsi="Times New Roman" w:cs="Times New Roman"/>
+                <w:sz w:val="28"/>
+                <w:szCs w:val="28"/>
+                <w:lang w:val="en-US"/>
+              </w:rPr>
+              <w:t>Main(</w:t>
+            </w:r>
+            <w:proofErr w:type="gramEnd"/>
+            <w:r>
+              <w:rPr>
+                <w:rFonts w:ascii="Times New Roman" w:hAnsi="Times New Roman" w:cs="Times New Roman"/>
+                <w:sz w:val="28"/>
+                <w:szCs w:val="28"/>
+                <w:lang w:val="en-US"/>
+              </w:rPr>
+              <w:t>){</w:t>
             </w:r>
           </w:p>
           <w:p>
@@ -8919,6 +9400,7 @@
                 <w:szCs w:val="28"/>
                 <w:lang w:val="en-US"/>
               </w:rPr>
+              <w:lastRenderedPageBreak/>
               <w:t>};</w:t>
             </w:r>
           </w:p>
@@ -8943,6 +9425,7 @@
                 <w:sz w:val="28"/>
                 <w:szCs w:val="28"/>
               </w:rPr>
+              <w:lastRenderedPageBreak/>
               <w:t>Блок кода</w:t>
             </w:r>
           </w:p>
@@ -9169,13 +9652,23 @@
               </w:rPr>
               <w:t>параметры</w:t>
             </w:r>
-            <w:r>
-              <w:rPr>
-                <w:rFonts w:ascii="Times New Roman" w:hAnsi="Times New Roman" w:cs="Times New Roman"/>
-                <w:sz w:val="28"/>
-                <w:szCs w:val="28"/>
-              </w:rPr>
-              <w:t>&gt;){&lt;</w:t>
+            <w:proofErr w:type="gramStart"/>
+            <w:r>
+              <w:rPr>
+                <w:rFonts w:ascii="Times New Roman" w:hAnsi="Times New Roman" w:cs="Times New Roman"/>
+                <w:sz w:val="28"/>
+                <w:szCs w:val="28"/>
+              </w:rPr>
+              <w:t>&gt;){</w:t>
+            </w:r>
+            <w:proofErr w:type="gramEnd"/>
+            <w:r>
+              <w:rPr>
+                <w:rFonts w:ascii="Times New Roman" w:hAnsi="Times New Roman" w:cs="Times New Roman"/>
+                <w:sz w:val="28"/>
+                <w:szCs w:val="28"/>
+              </w:rPr>
+              <w:t>&lt;</w:t>
             </w:r>
             <w:r>
               <w:rPr>
@@ -9215,16 +9708,58 @@
                 <w:szCs w:val="28"/>
                 <w:lang w:val="en-US"/>
               </w:rPr>
-              <w:t>create unt function announce(</w:t>
-            </w:r>
-            <w:r>
-              <w:rPr>
-                <w:rFonts w:ascii="Times New Roman" w:hAnsi="Times New Roman" w:cs="Times New Roman"/>
-                <w:sz w:val="28"/>
-                <w:szCs w:val="28"/>
-                <w:lang w:val="en-US"/>
-              </w:rPr>
-              <w:t>sym announcement</w:t>
+              <w:t xml:space="preserve">create </w:t>
+            </w:r>
+            <w:proofErr w:type="spellStart"/>
+            <w:r>
+              <w:rPr>
+                <w:rFonts w:ascii="Times New Roman" w:hAnsi="Times New Roman" w:cs="Times New Roman"/>
+                <w:sz w:val="28"/>
+                <w:szCs w:val="28"/>
+                <w:lang w:val="en-US"/>
+              </w:rPr>
+              <w:t>unt</w:t>
+            </w:r>
+            <w:proofErr w:type="spellEnd"/>
+            <w:r>
+              <w:rPr>
+                <w:rFonts w:ascii="Times New Roman" w:hAnsi="Times New Roman" w:cs="Times New Roman"/>
+                <w:sz w:val="28"/>
+                <w:szCs w:val="28"/>
+                <w:lang w:val="en-US"/>
+              </w:rPr>
+              <w:t xml:space="preserve"> function </w:t>
+            </w:r>
+            <w:proofErr w:type="gramStart"/>
+            <w:r>
+              <w:rPr>
+                <w:rFonts w:ascii="Times New Roman" w:hAnsi="Times New Roman" w:cs="Times New Roman"/>
+                <w:sz w:val="28"/>
+                <w:szCs w:val="28"/>
+                <w:lang w:val="en-US"/>
+              </w:rPr>
+              <w:t>announce(</w:t>
+            </w:r>
+            <w:proofErr w:type="spellStart"/>
+            <w:proofErr w:type="gramEnd"/>
+            <w:r>
+              <w:rPr>
+                <w:rFonts w:ascii="Times New Roman" w:hAnsi="Times New Roman" w:cs="Times New Roman"/>
+                <w:sz w:val="28"/>
+                <w:szCs w:val="28"/>
+                <w:lang w:val="en-US"/>
+              </w:rPr>
+              <w:t>sym</w:t>
+            </w:r>
+            <w:proofErr w:type="spellEnd"/>
+            <w:r>
+              <w:rPr>
+                <w:rFonts w:ascii="Times New Roman" w:hAnsi="Times New Roman" w:cs="Times New Roman"/>
+                <w:sz w:val="28"/>
+                <w:szCs w:val="28"/>
+                <w:lang w:val="en-US"/>
+              </w:rPr>
+              <w:t xml:space="preserve"> announcement</w:t>
             </w:r>
             <w:r>
               <w:rPr>
@@ -9345,13 +9880,23 @@
               </w:rPr>
               <w:t>условие выхода из цикла</w:t>
             </w:r>
-            <w:r>
-              <w:rPr>
-                <w:rFonts w:ascii="Times New Roman" w:hAnsi="Times New Roman" w:cs="Times New Roman"/>
-                <w:sz w:val="28"/>
-                <w:szCs w:val="28"/>
-              </w:rPr>
-              <w:t>&gt;{&lt;</w:t>
+            <w:proofErr w:type="gramStart"/>
+            <w:r>
+              <w:rPr>
+                <w:rFonts w:ascii="Times New Roman" w:hAnsi="Times New Roman" w:cs="Times New Roman"/>
+                <w:sz w:val="28"/>
+                <w:szCs w:val="28"/>
+              </w:rPr>
+              <w:t>&gt;{</w:t>
+            </w:r>
+            <w:proofErr w:type="gramEnd"/>
+            <w:r>
+              <w:rPr>
+                <w:rFonts w:ascii="Times New Roman" w:hAnsi="Times New Roman" w:cs="Times New Roman"/>
+                <w:sz w:val="28"/>
+                <w:szCs w:val="28"/>
+              </w:rPr>
+              <w:t>&lt;</w:t>
             </w:r>
             <w:r>
               <w:rPr>
@@ -9391,7 +9936,27 @@
                 <w:szCs w:val="28"/>
                 <w:lang w:val="en-US"/>
               </w:rPr>
-              <w:t>until i&lt;10{</w:t>
+              <w:t xml:space="preserve">until </w:t>
+            </w:r>
+            <w:proofErr w:type="spellStart"/>
+            <w:r>
+              <w:rPr>
+                <w:rFonts w:ascii="Times New Roman" w:hAnsi="Times New Roman" w:cs="Times New Roman"/>
+                <w:sz w:val="28"/>
+                <w:szCs w:val="28"/>
+                <w:lang w:val="en-US"/>
+              </w:rPr>
+              <w:t>i</w:t>
+            </w:r>
+            <w:proofErr w:type="spellEnd"/>
+            <w:r>
+              <w:rPr>
+                <w:rFonts w:ascii="Times New Roman" w:hAnsi="Times New Roman" w:cs="Times New Roman"/>
+                <w:sz w:val="28"/>
+                <w:szCs w:val="28"/>
+                <w:lang w:val="en-US"/>
+              </w:rPr>
+              <w:t>&lt;10{</w:t>
             </w:r>
           </w:p>
           <w:p>
@@ -9403,14 +9968,25 @@
                 <w:lang w:val="en-US"/>
               </w:rPr>
             </w:pPr>
-            <w:r>
-              <w:rPr>
-                <w:rFonts w:ascii="Times New Roman" w:hAnsi="Times New Roman" w:cs="Times New Roman"/>
-                <w:sz w:val="28"/>
-                <w:szCs w:val="28"/>
-                <w:lang w:val="en-US"/>
-              </w:rPr>
-              <w:t>i++;</w:t>
+            <w:proofErr w:type="spellStart"/>
+            <w:r>
+              <w:rPr>
+                <w:rFonts w:ascii="Times New Roman" w:hAnsi="Times New Roman" w:cs="Times New Roman"/>
+                <w:sz w:val="28"/>
+                <w:szCs w:val="28"/>
+                <w:lang w:val="en-US"/>
+              </w:rPr>
+              <w:t>i</w:t>
+            </w:r>
+            <w:proofErr w:type="spellEnd"/>
+            <w:r>
+              <w:rPr>
+                <w:rFonts w:ascii="Times New Roman" w:hAnsi="Times New Roman" w:cs="Times New Roman"/>
+                <w:sz w:val="28"/>
+                <w:szCs w:val="28"/>
+                <w:lang w:val="en-US"/>
+              </w:rPr>
+              <w:t>++;</w:t>
             </w:r>
           </w:p>
           <w:p>
@@ -9796,7 +10372,6 @@
                 <w:sz w:val="28"/>
                 <w:szCs w:val="28"/>
               </w:rPr>
-              <w:lastRenderedPageBreak/>
               <w:t>и обязательно вне функций и любых блоков кода. Переменные, объявленные таким образом видны в любой точке программы.</w:t>
             </w:r>
           </w:p>
@@ -9822,7 +10397,6 @@
                 <w:sz w:val="28"/>
                 <w:szCs w:val="28"/>
               </w:rPr>
-              <w:lastRenderedPageBreak/>
               <w:t>На уровне функции</w:t>
             </w:r>
           </w:p>
@@ -9846,7 +10420,16 @@
                 <w:sz w:val="28"/>
                 <w:szCs w:val="28"/>
               </w:rPr>
-              <w:t>На уровне функции видны переменные с глобальной областью видимости, переменные, передающиеся в функцию в качестве параметров и переменные, объявленные непосредственно в самой функции. Переменные с такой областью видимости видны только в самой функции.</w:t>
+              <w:t xml:space="preserve">На уровне функции видны переменные с глобальной областью видимости, </w:t>
+            </w:r>
+            <w:r>
+              <w:rPr>
+                <w:rFonts w:ascii="Times New Roman" w:hAnsi="Times New Roman" w:cs="Times New Roman"/>
+                <w:sz w:val="28"/>
+                <w:szCs w:val="28"/>
+              </w:rPr>
+              <w:lastRenderedPageBreak/>
+              <w:t>переменные, передающиеся в функцию в качестве параметров и переменные, объявленные непосредственно в самой функции. Переменные с такой областью видимости видны только в самой функции.</w:t>
             </w:r>
           </w:p>
         </w:tc>
@@ -9871,6 +10454,7 @@
                 <w:sz w:val="28"/>
                 <w:szCs w:val="28"/>
               </w:rPr>
+              <w:lastRenderedPageBreak/>
               <w:t>На уровне блока кода</w:t>
             </w:r>
           </w:p>
@@ -10200,7 +10784,6 @@
           <w:sz w:val="28"/>
           <w:szCs w:val="28"/>
         </w:rPr>
-        <w:lastRenderedPageBreak/>
         <w:t>1.17 Распределение оперативной памяти на этапе выполнения</w:t>
       </w:r>
     </w:p>
@@ -10261,6 +10844,7 @@
           <w:sz w:val="28"/>
           <w:szCs w:val="28"/>
         </w:rPr>
+        <w:lastRenderedPageBreak/>
         <w:t xml:space="preserve">Стандартная библиотека языка </w:t>
       </w:r>
       <w:r>
@@ -10362,14 +10946,45 @@
                 <w:lang w:val="en-US"/>
               </w:rPr>
             </w:pPr>
-            <w:r>
-              <w:rPr>
-                <w:rFonts w:ascii="Times New Roman" w:hAnsi="Times New Roman" w:cs="Times New Roman"/>
-                <w:sz w:val="28"/>
-                <w:szCs w:val="28"/>
-                <w:lang w:val="en-US"/>
-              </w:rPr>
-              <w:t>get_date()</w:t>
+            <w:proofErr w:type="spellStart"/>
+            <w:r>
+              <w:rPr>
+                <w:rFonts w:ascii="Times New Roman" w:hAnsi="Times New Roman" w:cs="Times New Roman"/>
+                <w:sz w:val="28"/>
+                <w:szCs w:val="28"/>
+                <w:lang w:val="en-US"/>
+              </w:rPr>
+              <w:t>get_</w:t>
+            </w:r>
+            <w:proofErr w:type="gramStart"/>
+            <w:r>
+              <w:rPr>
+                <w:rFonts w:ascii="Times New Roman" w:hAnsi="Times New Roman" w:cs="Times New Roman"/>
+                <w:sz w:val="28"/>
+                <w:szCs w:val="28"/>
+                <w:lang w:val="en-US"/>
+              </w:rPr>
+              <w:t>date</w:t>
+            </w:r>
+            <w:proofErr w:type="spellEnd"/>
+            <w:r>
+              <w:rPr>
+                <w:rFonts w:ascii="Times New Roman" w:hAnsi="Times New Roman" w:cs="Times New Roman"/>
+                <w:sz w:val="28"/>
+                <w:szCs w:val="28"/>
+                <w:lang w:val="en-US"/>
+              </w:rPr>
+              <w:t>(</w:t>
+            </w:r>
+            <w:proofErr w:type="gramEnd"/>
+            <w:r>
+              <w:rPr>
+                <w:rFonts w:ascii="Times New Roman" w:hAnsi="Times New Roman" w:cs="Times New Roman"/>
+                <w:sz w:val="28"/>
+                <w:szCs w:val="28"/>
+                <w:lang w:val="en-US"/>
+              </w:rPr>
+              <w:t>)</w:t>
             </w:r>
           </w:p>
         </w:tc>
@@ -10412,14 +11027,45 @@
                 <w:lang w:val="en-US"/>
               </w:rPr>
             </w:pPr>
-            <w:r>
-              <w:rPr>
-                <w:rFonts w:ascii="Times New Roman" w:hAnsi="Times New Roman" w:cs="Times New Roman"/>
-                <w:sz w:val="28"/>
-                <w:szCs w:val="28"/>
-                <w:lang w:val="en-US"/>
-              </w:rPr>
-              <w:t>get_time()</w:t>
+            <w:proofErr w:type="spellStart"/>
+            <w:r>
+              <w:rPr>
+                <w:rFonts w:ascii="Times New Roman" w:hAnsi="Times New Roman" w:cs="Times New Roman"/>
+                <w:sz w:val="28"/>
+                <w:szCs w:val="28"/>
+                <w:lang w:val="en-US"/>
+              </w:rPr>
+              <w:t>get_</w:t>
+            </w:r>
+            <w:proofErr w:type="gramStart"/>
+            <w:r>
+              <w:rPr>
+                <w:rFonts w:ascii="Times New Roman" w:hAnsi="Times New Roman" w:cs="Times New Roman"/>
+                <w:sz w:val="28"/>
+                <w:szCs w:val="28"/>
+                <w:lang w:val="en-US"/>
+              </w:rPr>
+              <w:t>time</w:t>
+            </w:r>
+            <w:proofErr w:type="spellEnd"/>
+            <w:r>
+              <w:rPr>
+                <w:rFonts w:ascii="Times New Roman" w:hAnsi="Times New Roman" w:cs="Times New Roman"/>
+                <w:sz w:val="28"/>
+                <w:szCs w:val="28"/>
+                <w:lang w:val="en-US"/>
+              </w:rPr>
+              <w:t>(</w:t>
+            </w:r>
+            <w:proofErr w:type="gramEnd"/>
+            <w:r>
+              <w:rPr>
+                <w:rFonts w:ascii="Times New Roman" w:hAnsi="Times New Roman" w:cs="Times New Roman"/>
+                <w:sz w:val="28"/>
+                <w:szCs w:val="28"/>
+                <w:lang w:val="en-US"/>
+              </w:rPr>
+              <w:t>)</w:t>
             </w:r>
           </w:p>
         </w:tc>
@@ -10716,8 +11362,18 @@
                 <w:sz w:val="28"/>
                 <w:szCs w:val="28"/>
               </w:rPr>
-              <w:t>Оператор для ввода одного  символа</w:t>
-            </w:r>
+              <w:t xml:space="preserve">Оператор для ввода </w:t>
+            </w:r>
+            <w:proofErr w:type="gramStart"/>
+            <w:r>
+              <w:rPr>
+                <w:rFonts w:ascii="Times New Roman" w:hAnsi="Times New Roman" w:cs="Times New Roman"/>
+                <w:sz w:val="28"/>
+                <w:szCs w:val="28"/>
+              </w:rPr>
+              <w:t>одного  символа</w:t>
+            </w:r>
+            <w:proofErr w:type="gramEnd"/>
             <w:r>
               <w:rPr>
                 <w:rFonts w:ascii="Times New Roman" w:hAnsi="Times New Roman" w:cs="Times New Roman"/>
@@ -10750,31 +11406,49 @@
                 <w:sz w:val="28"/>
                 <w:szCs w:val="28"/>
               </w:rPr>
+              <w:t xml:space="preserve">Переменная, </w:t>
+            </w:r>
+            <w:proofErr w:type="gramStart"/>
+            <w:r>
+              <w:rPr>
+                <w:rFonts w:ascii="Times New Roman" w:hAnsi="Times New Roman" w:cs="Times New Roman"/>
+                <w:sz w:val="28"/>
+                <w:szCs w:val="28"/>
+              </w:rPr>
+              <w:t xml:space="preserve">в </w:t>
+            </w:r>
+            <w:r>
+              <w:rPr>
+                <w:rFonts w:ascii="Times New Roman" w:hAnsi="Times New Roman" w:cs="Times New Roman"/>
+                <w:sz w:val="28"/>
+                <w:szCs w:val="28"/>
+              </w:rPr>
+              <w:t xml:space="preserve"> </w:t>
+            </w:r>
+            <w:r>
+              <w:rPr>
+                <w:rFonts w:ascii="Times New Roman" w:hAnsi="Times New Roman" w:cs="Times New Roman"/>
+                <w:sz w:val="28"/>
+                <w:szCs w:val="28"/>
+              </w:rPr>
+              <w:t>которую</w:t>
+            </w:r>
+            <w:proofErr w:type="gramEnd"/>
+            <w:r>
+              <w:rPr>
+                <w:rFonts w:ascii="Times New Roman" w:hAnsi="Times New Roman" w:cs="Times New Roman"/>
+                <w:sz w:val="28"/>
+                <w:szCs w:val="28"/>
+              </w:rPr>
+              <w:t xml:space="preserve"> будет записано введённое значение, должна быть обязательно объявлена до </w:t>
+            </w:r>
+            <w:r>
+              <w:rPr>
+                <w:rFonts w:ascii="Times New Roman" w:hAnsi="Times New Roman" w:cs="Times New Roman"/>
+                <w:sz w:val="28"/>
+                <w:szCs w:val="28"/>
+              </w:rPr>
               <w:lastRenderedPageBreak/>
-              <w:t xml:space="preserve">Переменная, в </w:t>
-            </w:r>
-            <w:r>
-              <w:rPr>
-                <w:rFonts w:ascii="Times New Roman" w:hAnsi="Times New Roman" w:cs="Times New Roman"/>
-                <w:sz w:val="28"/>
-                <w:szCs w:val="28"/>
-              </w:rPr>
-              <w:t xml:space="preserve"> </w:t>
-            </w:r>
-            <w:r>
-              <w:rPr>
-                <w:rFonts w:ascii="Times New Roman" w:hAnsi="Times New Roman" w:cs="Times New Roman"/>
-                <w:sz w:val="28"/>
-                <w:szCs w:val="28"/>
-              </w:rPr>
-              <w:t xml:space="preserve">которую будет записано введённое значение, должна быть обязательно объявлена до </w:t>
-            </w:r>
-            <w:r>
-              <w:rPr>
-                <w:rFonts w:ascii="Times New Roman" w:hAnsi="Times New Roman" w:cs="Times New Roman"/>
-                <w:sz w:val="28"/>
-                <w:szCs w:val="28"/>
-              </w:rPr>
               <w:t xml:space="preserve">ввода значения с помощью оператора </w:t>
             </w:r>
             <w:r>
@@ -10887,7 +11561,27 @@
                 <w:lang w:val="en-US"/>
               </w:rPr>
               <w:lastRenderedPageBreak/>
-              <w:t>create sym symbol;</w:t>
+              <w:t xml:space="preserve">create </w:t>
+            </w:r>
+            <w:proofErr w:type="spellStart"/>
+            <w:r>
+              <w:rPr>
+                <w:rFonts w:ascii="Times New Roman" w:hAnsi="Times New Roman" w:cs="Times New Roman"/>
+                <w:sz w:val="28"/>
+                <w:szCs w:val="28"/>
+                <w:lang w:val="en-US"/>
+              </w:rPr>
+              <w:t>sym</w:t>
+            </w:r>
+            <w:proofErr w:type="spellEnd"/>
+            <w:r>
+              <w:rPr>
+                <w:rFonts w:ascii="Times New Roman" w:hAnsi="Times New Roman" w:cs="Times New Roman"/>
+                <w:sz w:val="28"/>
+                <w:szCs w:val="28"/>
+                <w:lang w:val="en-US"/>
+              </w:rPr>
+              <w:t xml:space="preserve"> symbol;</w:t>
             </w:r>
           </w:p>
           <w:p>
@@ -10945,7 +11639,27 @@
                 <w:szCs w:val="28"/>
                 <w:lang w:val="en-US"/>
               </w:rPr>
-              <w:t>create unt number;</w:t>
+              <w:t xml:space="preserve">create </w:t>
+            </w:r>
+            <w:proofErr w:type="spellStart"/>
+            <w:r>
+              <w:rPr>
+                <w:rFonts w:ascii="Times New Roman" w:hAnsi="Times New Roman" w:cs="Times New Roman"/>
+                <w:sz w:val="28"/>
+                <w:szCs w:val="28"/>
+                <w:lang w:val="en-US"/>
+              </w:rPr>
+              <w:t>unt</w:t>
+            </w:r>
+            <w:proofErr w:type="spellEnd"/>
+            <w:r>
+              <w:rPr>
+                <w:rFonts w:ascii="Times New Roman" w:hAnsi="Times New Roman" w:cs="Times New Roman"/>
+                <w:sz w:val="28"/>
+                <w:szCs w:val="28"/>
+                <w:lang w:val="en-US"/>
+              </w:rPr>
+              <w:t xml:space="preserve"> number;</w:t>
             </w:r>
           </w:p>
           <w:p>
@@ -10985,6 +11699,7 @@
                 <w:lang w:val="en-US"/>
               </w:rPr>
             </w:pPr>
+            <w:proofErr w:type="spellStart"/>
             <w:r>
               <w:rPr>
                 <w:rFonts w:ascii="Times New Roman" w:hAnsi="Times New Roman" w:cs="Times New Roman"/>
@@ -10994,6 +11709,7 @@
               </w:rPr>
               <w:t>Getline</w:t>
             </w:r>
+            <w:proofErr w:type="spellEnd"/>
           </w:p>
         </w:tc>
         <w:tc>
@@ -11051,14 +11767,25 @@
               </w:rPr>
               <w:t xml:space="preserve">Синтаксис: </w:t>
             </w:r>
-            <w:r>
-              <w:rPr>
-                <w:rFonts w:ascii="Times New Roman" w:hAnsi="Times New Roman" w:cs="Times New Roman"/>
-                <w:sz w:val="28"/>
-                <w:szCs w:val="28"/>
-                <w:lang w:val="en-US"/>
-              </w:rPr>
-              <w:t>Getline &lt;</w:t>
+            <w:proofErr w:type="spellStart"/>
+            <w:r>
+              <w:rPr>
+                <w:rFonts w:ascii="Times New Roman" w:hAnsi="Times New Roman" w:cs="Times New Roman"/>
+                <w:sz w:val="28"/>
+                <w:szCs w:val="28"/>
+                <w:lang w:val="en-US"/>
+              </w:rPr>
+              <w:t>Getline</w:t>
+            </w:r>
+            <w:proofErr w:type="spellEnd"/>
+            <w:r>
+              <w:rPr>
+                <w:rFonts w:ascii="Times New Roman" w:hAnsi="Times New Roman" w:cs="Times New Roman"/>
+                <w:sz w:val="28"/>
+                <w:szCs w:val="28"/>
+                <w:lang w:val="en-US"/>
+              </w:rPr>
+              <w:t xml:space="preserve"> &lt;</w:t>
             </w:r>
             <w:r>
               <w:rPr>
@@ -11122,14 +11849,25 @@
                 <w:lang w:val="en-US"/>
               </w:rPr>
             </w:pPr>
-            <w:r>
-              <w:rPr>
-                <w:rFonts w:ascii="Times New Roman" w:hAnsi="Times New Roman" w:cs="Times New Roman"/>
-                <w:sz w:val="28"/>
-                <w:szCs w:val="28"/>
-                <w:lang w:val="en-US"/>
-              </w:rPr>
-              <w:t>Getline line;</w:t>
+            <w:proofErr w:type="spellStart"/>
+            <w:r>
+              <w:rPr>
+                <w:rFonts w:ascii="Times New Roman" w:hAnsi="Times New Roman" w:cs="Times New Roman"/>
+                <w:sz w:val="28"/>
+                <w:szCs w:val="28"/>
+                <w:lang w:val="en-US"/>
+              </w:rPr>
+              <w:t>Getline</w:t>
+            </w:r>
+            <w:proofErr w:type="spellEnd"/>
+            <w:r>
+              <w:rPr>
+                <w:rFonts w:ascii="Times New Roman" w:hAnsi="Times New Roman" w:cs="Times New Roman"/>
+                <w:sz w:val="28"/>
+                <w:szCs w:val="28"/>
+                <w:lang w:val="en-US"/>
+              </w:rPr>
+              <w:t xml:space="preserve"> line;</w:t>
             </w:r>
           </w:p>
         </w:tc>
@@ -11179,7 +11917,25 @@
                 <w:sz w:val="28"/>
                 <w:szCs w:val="28"/>
               </w:rPr>
-              <w:t>Оператор для вывода данных . Выводит данные без перехода на следующую строку.</w:t>
+              <w:t xml:space="preserve">Оператор для вывода </w:t>
+            </w:r>
+            <w:proofErr w:type="gramStart"/>
+            <w:r>
+              <w:rPr>
+                <w:rFonts w:ascii="Times New Roman" w:hAnsi="Times New Roman" w:cs="Times New Roman"/>
+                <w:sz w:val="28"/>
+                <w:szCs w:val="28"/>
+              </w:rPr>
+              <w:t>данных .</w:t>
+            </w:r>
+            <w:proofErr w:type="gramEnd"/>
+            <w:r>
+              <w:rPr>
+                <w:rFonts w:ascii="Times New Roman" w:hAnsi="Times New Roman" w:cs="Times New Roman"/>
+                <w:sz w:val="28"/>
+                <w:szCs w:val="28"/>
+              </w:rPr>
+              <w:t xml:space="preserve"> Выводит данные без перехода на следующую строку.</w:t>
             </w:r>
           </w:p>
           <w:p>
@@ -11255,7 +12011,27 @@
                 <w:szCs w:val="28"/>
                 <w:lang w:val="en-US"/>
               </w:rPr>
-              <w:t>Create unt num = 15;</w:t>
+              <w:t xml:space="preserve">Create </w:t>
+            </w:r>
+            <w:proofErr w:type="spellStart"/>
+            <w:r>
+              <w:rPr>
+                <w:rFonts w:ascii="Times New Roman" w:hAnsi="Times New Roman" w:cs="Times New Roman"/>
+                <w:sz w:val="28"/>
+                <w:szCs w:val="28"/>
+                <w:lang w:val="en-US"/>
+              </w:rPr>
+              <w:t>unt</w:t>
+            </w:r>
+            <w:proofErr w:type="spellEnd"/>
+            <w:r>
+              <w:rPr>
+                <w:rFonts w:ascii="Times New Roman" w:hAnsi="Times New Roman" w:cs="Times New Roman"/>
+                <w:sz w:val="28"/>
+                <w:szCs w:val="28"/>
+                <w:lang w:val="en-US"/>
+              </w:rPr>
+              <w:t xml:space="preserve"> num = 15;</w:t>
             </w:r>
           </w:p>
           <w:p>
@@ -11315,6 +12091,7 @@
                 <w:lang w:val="en-US"/>
               </w:rPr>
             </w:pPr>
+            <w:proofErr w:type="spellStart"/>
             <w:r>
               <w:rPr>
                 <w:rFonts w:ascii="Times New Roman" w:hAnsi="Times New Roman" w:cs="Times New Roman"/>
@@ -11324,6 +12101,7 @@
               </w:rPr>
               <w:t>Writeline</w:t>
             </w:r>
+            <w:proofErr w:type="spellEnd"/>
           </w:p>
         </w:tc>
         <w:tc>
@@ -11365,6 +12143,7 @@
               </w:rPr>
               <w:t xml:space="preserve">Синтаксис: </w:t>
             </w:r>
+            <w:proofErr w:type="spellStart"/>
             <w:r>
               <w:rPr>
                 <w:rFonts w:ascii="Times New Roman" w:hAnsi="Times New Roman" w:cs="Times New Roman"/>
@@ -11374,6 +12153,7 @@
               </w:rPr>
               <w:t>Writeline</w:t>
             </w:r>
+            <w:proofErr w:type="spellEnd"/>
             <w:r>
               <w:rPr>
                 <w:rFonts w:ascii="Times New Roman" w:hAnsi="Times New Roman" w:cs="Times New Roman"/>
@@ -11421,7 +12201,27 @@
                 <w:szCs w:val="28"/>
                 <w:lang w:val="en-US"/>
               </w:rPr>
-              <w:t>Create str line = “I love c++”;</w:t>
+              <w:t xml:space="preserve">Create str line = “I love </w:t>
+            </w:r>
+            <w:proofErr w:type="spellStart"/>
+            <w:r>
+              <w:rPr>
+                <w:rFonts w:ascii="Times New Roman" w:hAnsi="Times New Roman" w:cs="Times New Roman"/>
+                <w:sz w:val="28"/>
+                <w:szCs w:val="28"/>
+                <w:lang w:val="en-US"/>
+              </w:rPr>
+              <w:t>c++</w:t>
+            </w:r>
+            <w:proofErr w:type="spellEnd"/>
+            <w:r>
+              <w:rPr>
+                <w:rFonts w:ascii="Times New Roman" w:hAnsi="Times New Roman" w:cs="Times New Roman"/>
+                <w:sz w:val="28"/>
+                <w:szCs w:val="28"/>
+                <w:lang w:val="en-US"/>
+              </w:rPr>
+              <w:t>”;</w:t>
             </w:r>
           </w:p>
           <w:p>
@@ -11434,14 +12234,25 @@
                 <w:lang w:val="en-US"/>
               </w:rPr>
             </w:pPr>
-            <w:r>
-              <w:rPr>
-                <w:rFonts w:ascii="Times New Roman" w:hAnsi="Times New Roman" w:cs="Times New Roman"/>
-                <w:sz w:val="28"/>
-                <w:szCs w:val="28"/>
-                <w:lang w:val="en-US"/>
-              </w:rPr>
-              <w:t>Writeline line;</w:t>
+            <w:proofErr w:type="spellStart"/>
+            <w:r>
+              <w:rPr>
+                <w:rFonts w:ascii="Times New Roman" w:hAnsi="Times New Roman" w:cs="Times New Roman"/>
+                <w:sz w:val="28"/>
+                <w:szCs w:val="28"/>
+                <w:lang w:val="en-US"/>
+              </w:rPr>
+              <w:t>Writeline</w:t>
+            </w:r>
+            <w:proofErr w:type="spellEnd"/>
+            <w:r>
+              <w:rPr>
+                <w:rFonts w:ascii="Times New Roman" w:hAnsi="Times New Roman" w:cs="Times New Roman"/>
+                <w:sz w:val="28"/>
+                <w:szCs w:val="28"/>
+                <w:lang w:val="en-US"/>
+              </w:rPr>
+              <w:t xml:space="preserve"> line;</w:t>
             </w:r>
           </w:p>
           <w:p>
@@ -11454,14 +12265,25 @@
                 <w:lang w:val="en-US"/>
               </w:rPr>
             </w:pPr>
-            <w:r>
-              <w:rPr>
-                <w:rFonts w:ascii="Times New Roman" w:hAnsi="Times New Roman" w:cs="Times New Roman"/>
-                <w:sz w:val="28"/>
-                <w:szCs w:val="28"/>
-                <w:lang w:val="en-US"/>
-              </w:rPr>
-              <w:t>Writeline “I love Java”;</w:t>
+            <w:proofErr w:type="spellStart"/>
+            <w:r>
+              <w:rPr>
+                <w:rFonts w:ascii="Times New Roman" w:hAnsi="Times New Roman" w:cs="Times New Roman"/>
+                <w:sz w:val="28"/>
+                <w:szCs w:val="28"/>
+                <w:lang w:val="en-US"/>
+              </w:rPr>
+              <w:t>Writeline</w:t>
+            </w:r>
+            <w:proofErr w:type="spellEnd"/>
+            <w:r>
+              <w:rPr>
+                <w:rFonts w:ascii="Times New Roman" w:hAnsi="Times New Roman" w:cs="Times New Roman"/>
+                <w:sz w:val="28"/>
+                <w:szCs w:val="28"/>
+                <w:lang w:val="en-US"/>
+              </w:rPr>
+              <w:t xml:space="preserve"> “I love Java”;</w:t>
             </w:r>
           </w:p>
         </w:tc>
@@ -11483,7 +12305,6 @@
           <w:sz w:val="28"/>
           <w:szCs w:val="28"/>
         </w:rPr>
-        <w:lastRenderedPageBreak/>
         <w:t xml:space="preserve">Таблица 1.9 – Операторы ввода и вывода данных языка </w:t>
       </w:r>
       <w:r>
@@ -11546,6 +12367,7 @@
           <w:sz w:val="28"/>
           <w:szCs w:val="28"/>
         </w:rPr>
+        <w:lastRenderedPageBreak/>
         <w:t xml:space="preserve">1.20 </w:t>
       </w:r>
       <w:r>
@@ -11780,6 +12602,7 @@
         </w:rPr>
         <w:t xml:space="preserve">называется </w:t>
       </w:r>
+      <w:proofErr w:type="spellStart"/>
       <w:r>
         <w:rPr>
           <w:rFonts w:ascii="Times New Roman" w:hAnsi="Times New Roman" w:cs="Times New Roman"/>
@@ -11789,6 +12612,7 @@
         </w:rPr>
         <w:t>stcagr</w:t>
       </w:r>
+      <w:proofErr w:type="spellEnd"/>
       <w:r>
         <w:rPr>
           <w:rFonts w:ascii="Times New Roman" w:hAnsi="Times New Roman" w:cs="Times New Roman"/>
@@ -11797,6 +12621,7 @@
         </w:rPr>
         <w:t xml:space="preserve"> (</w:t>
       </w:r>
+      <w:proofErr w:type="gramStart"/>
       <w:r>
         <w:rPr>
           <w:rFonts w:ascii="Times New Roman" w:hAnsi="Times New Roman" w:cs="Times New Roman"/>
@@ -11831,6 +12656,7 @@
         </w:rPr>
         <w:t>call</w:t>
       </w:r>
+      <w:proofErr w:type="gramEnd"/>
       <w:r>
         <w:rPr>
           <w:rFonts w:ascii="Times New Roman" w:hAnsi="Times New Roman" w:cs="Times New Roman"/>
@@ -12458,7 +13284,6 @@
           <w:sz w:val="28"/>
           <w:szCs w:val="28"/>
         </w:rPr>
-        <w:lastRenderedPageBreak/>
         <w:t>1.25 Контрольный пример</w:t>
       </w:r>
     </w:p>

</xml_diff>

<commit_message>
Lexem and ID tables fixed. FST need refactoring and rework
</commit_message>
<xml_diff>
--- a/Documentation/Филипюк Курсовая.docx
+++ b/Documentation/Филипюк Курсовая.docx
@@ -1947,16 +1947,31 @@
           </w:r>
         </w:p>
         <w:p>
-          <w:fldSimple w:instr=" TOC \o &quot;1-3&quot; \h \z \u ">
-            <w:r>
-              <w:rPr>
-                <w:b/>
-                <w:bCs/>
-                <w:noProof/>
-              </w:rPr>
-              <w:t>Элементы оглавления не найдены.</w:t>
-            </w:r>
-          </w:fldSimple>
+          <w:r>
+            <w:fldChar w:fldCharType="begin"/>
+          </w:r>
+          <w:r>
+            <w:instrText xml:space="preserve"> TOC \o "1-3" \h \z \u </w:instrText>
+          </w:r>
+          <w:r>
+            <w:fldChar w:fldCharType="separate"/>
+          </w:r>
+          <w:r>
+            <w:rPr>
+              <w:b/>
+              <w:bCs/>
+              <w:noProof/>
+            </w:rPr>
+            <w:t>Элементы оглавления не найдены.</w:t>
+          </w:r>
+          <w:r>
+            <w:rPr>
+              <w:b/>
+              <w:bCs/>
+              <w:noProof/>
+            </w:rPr>
+            <w:fldChar w:fldCharType="end"/>
+          </w:r>
         </w:p>
       </w:sdtContent>
     </w:sdt>
@@ -2429,23 +2444,145 @@
           <w:b/>
           <w:bCs/>
         </w:rPr>
-        <w:t>1.</w:t>
-      </w:r>
-      <w:proofErr w:type="gramStart"/>
-      <w:r>
-        <w:rPr>
+        <w:t>1.1.Характеристика языка программирования</w:t>
+      </w:r>
+    </w:p>
+    <w:p>
+      <w:pPr>
+        <w:ind w:firstLine="709"/>
+        <w:jc w:val="both"/>
+        <w:rPr>
+          <w:rFonts w:ascii="Times New Roman" w:hAnsi="Times New Roman" w:cs="Times New Roman"/>
+          <w:sz w:val="28"/>
+          <w:szCs w:val="28"/>
+        </w:rPr>
+      </w:pPr>
+      <w:r>
+        <w:rPr>
+          <w:rFonts w:ascii="Times New Roman" w:hAnsi="Times New Roman" w:cs="Times New Roman"/>
+          <w:sz w:val="28"/>
+          <w:szCs w:val="28"/>
+        </w:rPr>
+        <w:t xml:space="preserve">Язык программирования </w:t>
+      </w:r>
+      <w:r>
+        <w:rPr>
+          <w:rFonts w:ascii="Times New Roman" w:hAnsi="Times New Roman" w:cs="Times New Roman"/>
+          <w:sz w:val="28"/>
+          <w:szCs w:val="28"/>
+          <w:lang w:val="en-US"/>
+        </w:rPr>
+        <w:t>FIA</w:t>
+      </w:r>
+      <w:r>
+        <w:rPr>
+          <w:rFonts w:ascii="Times New Roman" w:hAnsi="Times New Roman" w:cs="Times New Roman"/>
+          <w:sz w:val="28"/>
+          <w:szCs w:val="28"/>
+        </w:rPr>
+        <w:t xml:space="preserve">-2024 – </w:t>
+      </w:r>
+      <w:r>
+        <w:rPr>
+          <w:rFonts w:ascii="Times New Roman" w:hAnsi="Times New Roman" w:cs="Times New Roman"/>
+          <w:sz w:val="28"/>
+          <w:szCs w:val="28"/>
+        </w:rPr>
+        <w:t>компилируемый высокоуровневый</w:t>
+      </w:r>
+      <w:r>
+        <w:rPr>
+          <w:rFonts w:ascii="Times New Roman" w:hAnsi="Times New Roman" w:cs="Times New Roman"/>
+          <w:sz w:val="28"/>
+          <w:szCs w:val="28"/>
+        </w:rPr>
+        <w:t xml:space="preserve">, </w:t>
+      </w:r>
+      <w:r>
+        <w:rPr>
+          <w:rFonts w:ascii="Times New Roman" w:hAnsi="Times New Roman" w:cs="Times New Roman"/>
+          <w:sz w:val="28"/>
+          <w:szCs w:val="28"/>
+        </w:rPr>
+        <w:t xml:space="preserve">универсальный </w:t>
+      </w:r>
+      <w:r>
+        <w:rPr>
+          <w:rFonts w:ascii="Times New Roman" w:hAnsi="Times New Roman" w:cs="Times New Roman"/>
+          <w:sz w:val="28"/>
+          <w:szCs w:val="28"/>
+        </w:rPr>
+        <w:t>язык программирования с</w:t>
+      </w:r>
+      <w:r>
+        <w:rPr>
+          <w:rFonts w:ascii="Times New Roman" w:hAnsi="Times New Roman" w:cs="Times New Roman"/>
+          <w:sz w:val="28"/>
+          <w:szCs w:val="28"/>
+        </w:rPr>
+        <w:t>о</w:t>
+      </w:r>
+      <w:r>
+        <w:rPr>
+          <w:rFonts w:ascii="Times New Roman" w:hAnsi="Times New Roman" w:cs="Times New Roman"/>
+          <w:sz w:val="28"/>
+          <w:szCs w:val="28"/>
+        </w:rPr>
+        <w:t xml:space="preserve"> статической </w:t>
+      </w:r>
+      <w:r>
+        <w:rPr>
+          <w:rFonts w:ascii="Times New Roman" w:hAnsi="Times New Roman" w:cs="Times New Roman"/>
+          <w:sz w:val="28"/>
+          <w:szCs w:val="28"/>
+        </w:rPr>
+        <w:t>типизацией. Язык строго типизирован и и</w:t>
+      </w:r>
+      <w:r>
+        <w:rPr>
+          <w:rFonts w:ascii="Times New Roman" w:hAnsi="Times New Roman" w:cs="Times New Roman"/>
+          <w:sz w:val="28"/>
+          <w:szCs w:val="28"/>
+        </w:rPr>
+        <w:t xml:space="preserve">з парадигм программирования данный язык поддерживает только </w:t>
+      </w:r>
+      <w:r>
+        <w:rPr>
+          <w:rFonts w:ascii="Times New Roman" w:hAnsi="Times New Roman" w:cs="Times New Roman"/>
+          <w:sz w:val="28"/>
+          <w:szCs w:val="28"/>
+        </w:rPr>
+        <w:t>функциональн</w:t>
+      </w:r>
+      <w:r>
+        <w:rPr>
+          <w:rFonts w:ascii="Times New Roman" w:hAnsi="Times New Roman" w:cs="Times New Roman"/>
+          <w:sz w:val="28"/>
+          <w:szCs w:val="28"/>
+        </w:rPr>
+        <w:t>ое программирование.</w:t>
+      </w:r>
+    </w:p>
+    <w:p>
+      <w:pPr>
+        <w:jc w:val="both"/>
+        <w:rPr>
+          <w:rFonts w:ascii="Times New Roman" w:hAnsi="Times New Roman" w:cs="Times New Roman"/>
           <w:b/>
           <w:bCs/>
-        </w:rPr>
-        <w:t>1.Характеристика</w:t>
-      </w:r>
-      <w:proofErr w:type="gramEnd"/>
-      <w:r>
-        <w:rPr>
+          <w:sz w:val="28"/>
+          <w:szCs w:val="28"/>
+        </w:rPr>
+      </w:pPr>
+      <w:r>
+        <w:rPr>
+          <w:rFonts w:ascii="Times New Roman" w:hAnsi="Times New Roman" w:cs="Times New Roman"/>
           <w:b/>
           <w:bCs/>
-        </w:rPr>
-        <w:t xml:space="preserve"> языка программирования</w:t>
+          <w:sz w:val="28"/>
+          <w:szCs w:val="28"/>
+        </w:rPr>
+        <w:t>1.2.Определение алфавита языка программирования</w:t>
       </w:r>
     </w:p>
     <w:p>
@@ -2464,7 +2601,15 @@
           <w:sz w:val="28"/>
           <w:szCs w:val="28"/>
         </w:rPr>
-        <w:t xml:space="preserve">Язык программирования </w:t>
+        <w:t xml:space="preserve">Совокупность символов, разрешенных для использования языком программирования формирует его алфавит. </w:t>
+      </w:r>
+      <w:r>
+        <w:rPr>
+          <w:rFonts w:ascii="Times New Roman" w:hAnsi="Times New Roman" w:cs="Times New Roman"/>
+          <w:sz w:val="28"/>
+          <w:szCs w:val="28"/>
+        </w:rPr>
+        <w:t xml:space="preserve">Язык </w:t>
       </w:r>
       <w:r>
         <w:rPr>
@@ -2481,176 +2626,15 @@
           <w:sz w:val="28"/>
           <w:szCs w:val="28"/>
         </w:rPr>
-        <w:t xml:space="preserve">-2024 – </w:t>
-      </w:r>
-      <w:r>
-        <w:rPr>
-          <w:rFonts w:ascii="Times New Roman" w:hAnsi="Times New Roman" w:cs="Times New Roman"/>
-          <w:sz w:val="28"/>
-          <w:szCs w:val="28"/>
-        </w:rPr>
-        <w:t>компилируемый высокоуровневый</w:t>
-      </w:r>
-      <w:r>
-        <w:rPr>
-          <w:rFonts w:ascii="Times New Roman" w:hAnsi="Times New Roman" w:cs="Times New Roman"/>
-          <w:sz w:val="28"/>
-          <w:szCs w:val="28"/>
-        </w:rPr>
-        <w:t xml:space="preserve">, </w:t>
-      </w:r>
-      <w:r>
-        <w:rPr>
-          <w:rFonts w:ascii="Times New Roman" w:hAnsi="Times New Roman" w:cs="Times New Roman"/>
-          <w:sz w:val="28"/>
-          <w:szCs w:val="28"/>
-        </w:rPr>
-        <w:t xml:space="preserve">универсальный </w:t>
-      </w:r>
-      <w:r>
-        <w:rPr>
-          <w:rFonts w:ascii="Times New Roman" w:hAnsi="Times New Roman" w:cs="Times New Roman"/>
-          <w:sz w:val="28"/>
-          <w:szCs w:val="28"/>
-        </w:rPr>
-        <w:t>язык программирования с</w:t>
-      </w:r>
-      <w:r>
-        <w:rPr>
-          <w:rFonts w:ascii="Times New Roman" w:hAnsi="Times New Roman" w:cs="Times New Roman"/>
-          <w:sz w:val="28"/>
-          <w:szCs w:val="28"/>
-        </w:rPr>
-        <w:t>о</w:t>
-      </w:r>
-      <w:r>
-        <w:rPr>
-          <w:rFonts w:ascii="Times New Roman" w:hAnsi="Times New Roman" w:cs="Times New Roman"/>
-          <w:sz w:val="28"/>
-          <w:szCs w:val="28"/>
-        </w:rPr>
-        <w:t xml:space="preserve"> статической </w:t>
-      </w:r>
-      <w:r>
-        <w:rPr>
-          <w:rFonts w:ascii="Times New Roman" w:hAnsi="Times New Roman" w:cs="Times New Roman"/>
-          <w:sz w:val="28"/>
-          <w:szCs w:val="28"/>
-        </w:rPr>
-        <w:t>типизацией. Язык строго типизирован и и</w:t>
-      </w:r>
-      <w:r>
-        <w:rPr>
-          <w:rFonts w:ascii="Times New Roman" w:hAnsi="Times New Roman" w:cs="Times New Roman"/>
-          <w:sz w:val="28"/>
-          <w:szCs w:val="28"/>
-        </w:rPr>
-        <w:t xml:space="preserve">з парадигм программирования данный язык поддерживает только </w:t>
-      </w:r>
-      <w:r>
-        <w:rPr>
-          <w:rFonts w:ascii="Times New Roman" w:hAnsi="Times New Roman" w:cs="Times New Roman"/>
-          <w:sz w:val="28"/>
-          <w:szCs w:val="28"/>
-        </w:rPr>
-        <w:t>функциональн</w:t>
-      </w:r>
-      <w:r>
-        <w:rPr>
-          <w:rFonts w:ascii="Times New Roman" w:hAnsi="Times New Roman" w:cs="Times New Roman"/>
-          <w:sz w:val="28"/>
-          <w:szCs w:val="28"/>
-        </w:rPr>
-        <w:t>ое программирование.</w:t>
-      </w:r>
-    </w:p>
-    <w:p>
-      <w:pPr>
-        <w:jc w:val="both"/>
-        <w:rPr>
-          <w:rFonts w:ascii="Times New Roman" w:hAnsi="Times New Roman" w:cs="Times New Roman"/>
-          <w:b/>
-          <w:bCs/>
-          <w:sz w:val="28"/>
-          <w:szCs w:val="28"/>
-        </w:rPr>
-      </w:pPr>
-      <w:r>
-        <w:rPr>
-          <w:rFonts w:ascii="Times New Roman" w:hAnsi="Times New Roman" w:cs="Times New Roman"/>
-          <w:b/>
-          <w:bCs/>
-          <w:sz w:val="28"/>
-          <w:szCs w:val="28"/>
-        </w:rPr>
-        <w:t>1.</w:t>
-      </w:r>
-      <w:proofErr w:type="gramStart"/>
-      <w:r>
-        <w:rPr>
-          <w:rFonts w:ascii="Times New Roman" w:hAnsi="Times New Roman" w:cs="Times New Roman"/>
-          <w:b/>
-          <w:bCs/>
-          <w:sz w:val="28"/>
-          <w:szCs w:val="28"/>
-        </w:rPr>
-        <w:t>2.Определение</w:t>
-      </w:r>
-      <w:proofErr w:type="gramEnd"/>
-      <w:r>
-        <w:rPr>
-          <w:rFonts w:ascii="Times New Roman" w:hAnsi="Times New Roman" w:cs="Times New Roman"/>
-          <w:b/>
-          <w:bCs/>
-          <w:sz w:val="28"/>
-          <w:szCs w:val="28"/>
-        </w:rPr>
-        <w:t xml:space="preserve"> алфавита языка программирования</w:t>
-      </w:r>
-    </w:p>
-    <w:p>
-      <w:pPr>
-        <w:ind w:firstLine="709"/>
-        <w:jc w:val="both"/>
-        <w:rPr>
-          <w:rFonts w:ascii="Times New Roman" w:hAnsi="Times New Roman" w:cs="Times New Roman"/>
-          <w:sz w:val="28"/>
-          <w:szCs w:val="28"/>
-        </w:rPr>
-      </w:pPr>
-      <w:r>
-        <w:rPr>
-          <w:rFonts w:ascii="Times New Roman" w:hAnsi="Times New Roman" w:cs="Times New Roman"/>
-          <w:sz w:val="28"/>
-          <w:szCs w:val="28"/>
-        </w:rPr>
-        <w:t xml:space="preserve">Совокупность символов, разрешенных для использования </w:t>
-      </w:r>
-      <w:proofErr w:type="gramStart"/>
-      <w:r>
-        <w:rPr>
-          <w:rFonts w:ascii="Times New Roman" w:hAnsi="Times New Roman" w:cs="Times New Roman"/>
-          <w:sz w:val="28"/>
-          <w:szCs w:val="28"/>
-        </w:rPr>
-        <w:t>языком программирования</w:t>
-      </w:r>
-      <w:proofErr w:type="gramEnd"/>
-      <w:r>
-        <w:rPr>
-          <w:rFonts w:ascii="Times New Roman" w:hAnsi="Times New Roman" w:cs="Times New Roman"/>
-          <w:sz w:val="28"/>
-          <w:szCs w:val="28"/>
-        </w:rPr>
-        <w:t xml:space="preserve"> формирует его алфавит. </w:t>
-      </w:r>
-      <w:r>
-        <w:rPr>
-          <w:rFonts w:ascii="Times New Roman" w:hAnsi="Times New Roman" w:cs="Times New Roman"/>
-          <w:sz w:val="28"/>
-          <w:szCs w:val="28"/>
-        </w:rPr>
-        <w:t xml:space="preserve">Язык </w:t>
+        <w:t xml:space="preserve">-2024 </w:t>
+      </w:r>
+      <w:r>
+        <w:rPr>
+          <w:rFonts w:ascii="Times New Roman" w:hAnsi="Times New Roman" w:cs="Times New Roman"/>
+          <w:sz w:val="28"/>
+          <w:szCs w:val="28"/>
+        </w:rPr>
+        <w:t xml:space="preserve">использует стандартную кодировку символов </w:t>
       </w:r>
       <w:r>
         <w:rPr>
@@ -2659,31 +2643,6 @@
           <w:szCs w:val="28"/>
           <w:lang w:val="en-US"/>
         </w:rPr>
-        <w:t>FIA</w:t>
-      </w:r>
-      <w:r>
-        <w:rPr>
-          <w:rFonts w:ascii="Times New Roman" w:hAnsi="Times New Roman" w:cs="Times New Roman"/>
-          <w:sz w:val="28"/>
-          <w:szCs w:val="28"/>
-        </w:rPr>
-        <w:t xml:space="preserve">-2024 </w:t>
-      </w:r>
-      <w:r>
-        <w:rPr>
-          <w:rFonts w:ascii="Times New Roman" w:hAnsi="Times New Roman" w:cs="Times New Roman"/>
-          <w:sz w:val="28"/>
-          <w:szCs w:val="28"/>
-        </w:rPr>
-        <w:t xml:space="preserve">использует стандартную кодировку символов </w:t>
-      </w:r>
-      <w:r>
-        <w:rPr>
-          <w:rFonts w:ascii="Times New Roman" w:hAnsi="Times New Roman" w:cs="Times New Roman"/>
-          <w:sz w:val="28"/>
-          <w:szCs w:val="28"/>
-          <w:lang w:val="en-US"/>
-        </w:rPr>
         <w:t>Windows</w:t>
       </w:r>
       <w:r>
@@ -2724,25 +2683,7 @@
           <w:sz w:val="28"/>
           <w:szCs w:val="28"/>
         </w:rPr>
-        <w:t xml:space="preserve">разрешены строчные и прописные латинские </w:t>
-      </w:r>
-      <w:proofErr w:type="gramStart"/>
-      <w:r>
-        <w:rPr>
-          <w:rFonts w:ascii="Times New Roman" w:hAnsi="Times New Roman" w:cs="Times New Roman"/>
-          <w:sz w:val="28"/>
-          <w:szCs w:val="28"/>
-        </w:rPr>
-        <w:t>буквы ,</w:t>
-      </w:r>
-      <w:proofErr w:type="gramEnd"/>
-      <w:r>
-        <w:rPr>
-          <w:rFonts w:ascii="Times New Roman" w:hAnsi="Times New Roman" w:cs="Times New Roman"/>
-          <w:sz w:val="28"/>
-          <w:szCs w:val="28"/>
-        </w:rPr>
-        <w:t xml:space="preserve"> цифры от 0 до 9 , символы пробела и новой строки</w:t>
+        <w:t>разрешены строчные и прописные латинские буквы , цифры от 0 до 9 , символы пробела и новой строки</w:t>
       </w:r>
       <w:r>
         <w:rPr>
@@ -2844,23 +2785,13 @@
         </w:rPr>
         <w:t>Строчные латинские буквы</w:t>
       </w:r>
-      <w:proofErr w:type="gramStart"/>
-      <w:r>
-        <w:rPr>
-          <w:rFonts w:ascii="Times New Roman" w:hAnsi="Times New Roman" w:cs="Times New Roman"/>
-          <w:sz w:val="28"/>
-          <w:szCs w:val="28"/>
-        </w:rPr>
-        <w:t>&gt;::</w:t>
-      </w:r>
-      <w:proofErr w:type="gramEnd"/>
-      <w:r>
-        <w:rPr>
-          <w:rFonts w:ascii="Times New Roman" w:hAnsi="Times New Roman" w:cs="Times New Roman"/>
-          <w:sz w:val="28"/>
-          <w:szCs w:val="28"/>
-        </w:rPr>
-        <w:t>=</w:t>
+      <w:r>
+        <w:rPr>
+          <w:rFonts w:ascii="Times New Roman" w:hAnsi="Times New Roman" w:cs="Times New Roman"/>
+          <w:sz w:val="28"/>
+          <w:szCs w:val="28"/>
+        </w:rPr>
+        <w:t>&gt;::=</w:t>
       </w:r>
       <w:r>
         <w:rPr>
@@ -3331,23 +3262,13 @@
         </w:rPr>
         <w:t>Прописные латинские буквы</w:t>
       </w:r>
-      <w:proofErr w:type="gramStart"/>
-      <w:r>
-        <w:rPr>
-          <w:rFonts w:ascii="Times New Roman" w:hAnsi="Times New Roman" w:cs="Times New Roman"/>
-          <w:sz w:val="28"/>
-          <w:szCs w:val="28"/>
-        </w:rPr>
-        <w:t>&gt;::</w:t>
-      </w:r>
-      <w:proofErr w:type="gramEnd"/>
-      <w:r>
-        <w:rPr>
-          <w:rFonts w:ascii="Times New Roman" w:hAnsi="Times New Roman" w:cs="Times New Roman"/>
-          <w:sz w:val="28"/>
-          <w:szCs w:val="28"/>
-        </w:rPr>
-        <w:t>= A|B|C|D|E|F|G|H|I|J|K|L|M|N|O|P|Q|R|S|T|U|V|W|X|Y|Z</w:t>
+      <w:r>
+        <w:rPr>
+          <w:rFonts w:ascii="Times New Roman" w:hAnsi="Times New Roman" w:cs="Times New Roman"/>
+          <w:sz w:val="28"/>
+          <w:szCs w:val="28"/>
+        </w:rPr>
+        <w:t>&gt;::= A|B|C|D|E|F|G|H|I|J|K|L|M|N|O|P|Q|R|S|T|U|V|W|X|Y|Z</w:t>
       </w:r>
     </w:p>
     <w:p>
@@ -3382,23 +3303,13 @@
         </w:rPr>
         <w:t>Цифры</w:t>
       </w:r>
-      <w:proofErr w:type="gramStart"/>
-      <w:r>
-        <w:rPr>
-          <w:rFonts w:ascii="Times New Roman" w:hAnsi="Times New Roman" w:cs="Times New Roman"/>
-          <w:sz w:val="28"/>
-          <w:szCs w:val="28"/>
-        </w:rPr>
-        <w:t>&gt;::</w:t>
-      </w:r>
-      <w:proofErr w:type="gramEnd"/>
-      <w:r>
-        <w:rPr>
-          <w:rFonts w:ascii="Times New Roman" w:hAnsi="Times New Roman" w:cs="Times New Roman"/>
-          <w:sz w:val="28"/>
-          <w:szCs w:val="28"/>
-        </w:rPr>
-        <w:t>=1|2|3|4|5|6|7|8|9</w:t>
+      <w:r>
+        <w:rPr>
+          <w:rFonts w:ascii="Times New Roman" w:hAnsi="Times New Roman" w:cs="Times New Roman"/>
+          <w:sz w:val="28"/>
+          <w:szCs w:val="28"/>
+        </w:rPr>
+        <w:t>&gt;::=1|2|3|4|5|6|7|8|9</w:t>
       </w:r>
     </w:p>
     <w:p>
@@ -3449,23 +3360,13 @@
         </w:rPr>
         <w:t>сепараторы</w:t>
       </w:r>
-      <w:proofErr w:type="gramStart"/>
-      <w:r>
-        <w:rPr>
-          <w:rFonts w:ascii="Times New Roman" w:hAnsi="Times New Roman" w:cs="Times New Roman"/>
-          <w:sz w:val="28"/>
-          <w:szCs w:val="28"/>
-        </w:rPr>
-        <w:t>&gt;::</w:t>
-      </w:r>
-      <w:proofErr w:type="gramEnd"/>
-      <w:r>
-        <w:rPr>
-          <w:rFonts w:ascii="Times New Roman" w:hAnsi="Times New Roman" w:cs="Times New Roman"/>
-          <w:sz w:val="28"/>
-          <w:szCs w:val="28"/>
-        </w:rPr>
-        <w:t>=,|{|}|(|)|</w:t>
+      <w:r>
+        <w:rPr>
+          <w:rFonts w:ascii="Times New Roman" w:hAnsi="Times New Roman" w:cs="Times New Roman"/>
+          <w:sz w:val="28"/>
+          <w:szCs w:val="28"/>
+        </w:rPr>
+        <w:t>&gt;::=,|{|}|(|)|</w:t>
       </w:r>
       <w:r>
         <w:rPr>
@@ -3564,23 +3465,13 @@
         </w:rPr>
         <w:t>сдвига</w:t>
       </w:r>
-      <w:proofErr w:type="gramStart"/>
-      <w:r>
-        <w:rPr>
-          <w:rFonts w:ascii="Times New Roman" w:hAnsi="Times New Roman" w:cs="Times New Roman"/>
-          <w:sz w:val="28"/>
-          <w:szCs w:val="28"/>
-        </w:rPr>
-        <w:t>&gt;::</w:t>
-      </w:r>
-      <w:proofErr w:type="gramEnd"/>
-      <w:r>
-        <w:rPr>
-          <w:rFonts w:ascii="Times New Roman" w:hAnsi="Times New Roman" w:cs="Times New Roman"/>
-          <w:sz w:val="28"/>
-          <w:szCs w:val="28"/>
-        </w:rPr>
-        <w:t>=&lt;&lt;|&gt;&gt;</w:t>
+      <w:r>
+        <w:rPr>
+          <w:rFonts w:ascii="Times New Roman" w:hAnsi="Times New Roman" w:cs="Times New Roman"/>
+          <w:sz w:val="28"/>
+          <w:szCs w:val="28"/>
+        </w:rPr>
+        <w:t>&gt;::=&lt;&lt;|&gt;&gt;</w:t>
       </w:r>
     </w:p>
     <w:p>
@@ -3798,23 +3689,13 @@
           <w:szCs w:val="28"/>
         </w:rPr>
       </w:pPr>
-      <w:proofErr w:type="gramStart"/>
-      <w:r>
-        <w:rPr>
-          <w:rFonts w:ascii="Times New Roman" w:hAnsi="Times New Roman" w:cs="Times New Roman"/>
-          <w:sz w:val="28"/>
-          <w:szCs w:val="28"/>
-        </w:rPr>
-        <w:t>+,-</w:t>
-      </w:r>
-      <w:proofErr w:type="gramEnd"/>
-      <w:r>
-        <w:rPr>
-          <w:rFonts w:ascii="Times New Roman" w:hAnsi="Times New Roman" w:cs="Times New Roman"/>
-          <w:sz w:val="28"/>
-          <w:szCs w:val="28"/>
-        </w:rPr>
-        <w:t xml:space="preserve">,*,/ - </w:t>
+      <w:r>
+        <w:rPr>
+          <w:rFonts w:ascii="Times New Roman" w:hAnsi="Times New Roman" w:cs="Times New Roman"/>
+          <w:sz w:val="28"/>
+          <w:szCs w:val="28"/>
+        </w:rPr>
+        <w:t xml:space="preserve">+,-,*,/ - </w:t>
       </w:r>
       <w:r>
         <w:rPr>
@@ -4850,25 +4731,7 @@
                 <w:sz w:val="28"/>
                 <w:szCs w:val="28"/>
               </w:rPr>
-              <w:t>Пользовательский тип данных. Используется для работы с группой значений одного из допустимых в языке типов данных. В памяти занимает (!) байт. Инициализация по умолчанию</w:t>
-            </w:r>
-            <w:proofErr w:type="gramStart"/>
-            <w:r>
-              <w:rPr>
-                <w:rFonts w:ascii="Times New Roman" w:hAnsi="Times New Roman" w:cs="Times New Roman"/>
-                <w:sz w:val="28"/>
-                <w:szCs w:val="28"/>
-              </w:rPr>
-              <w:t>: Каждый</w:t>
-            </w:r>
-            <w:proofErr w:type="gramEnd"/>
-            <w:r>
-              <w:rPr>
-                <w:rFonts w:ascii="Times New Roman" w:hAnsi="Times New Roman" w:cs="Times New Roman"/>
-                <w:sz w:val="28"/>
-                <w:szCs w:val="28"/>
-              </w:rPr>
-              <w:t xml:space="preserve"> из элементов массива инициализируется значением по умолчанию согласно типу данных значений, содержащихся в массиве.</w:t>
+              <w:t>Пользовательский тип данных. Используется для работы с группой значений одного из допустимых в языке типов данных. В памяти занимает (!) байт. Инициализация по умолчанию: Каждый из элементов массива инициализируется значением по умолчанию согласно типу данных значений, содержащихся в массиве.</w:t>
             </w:r>
           </w:p>
         </w:tc>
@@ -5043,18 +4906,8 @@
           <w:sz w:val="28"/>
           <w:szCs w:val="28"/>
         </w:rPr>
-        <w:t>‘_</w:t>
-      </w:r>
-      <w:proofErr w:type="gramStart"/>
-      <w:r>
-        <w:rPr>
-          <w:rFonts w:ascii="Times New Roman" w:hAnsi="Times New Roman" w:cs="Times New Roman"/>
-          <w:sz w:val="28"/>
-          <w:szCs w:val="28"/>
-        </w:rPr>
-        <w:t>’(</w:t>
-      </w:r>
-      <w:proofErr w:type="gramEnd"/>
+        <w:t>‘_’(</w:t>
+      </w:r>
       <w:r>
         <w:rPr>
           <w:rFonts w:ascii="Times New Roman" w:hAnsi="Times New Roman" w:cs="Times New Roman"/>
@@ -5407,25 +5260,7 @@
                 <w:sz w:val="28"/>
                 <w:szCs w:val="28"/>
               </w:rPr>
-              <w:t>Могут состоять только из цифр [</w:t>
-            </w:r>
-            <w:proofErr w:type="gramStart"/>
-            <w:r>
-              <w:rPr>
-                <w:rFonts w:ascii="Times New Roman" w:eastAsia="Calibri" w:hAnsi="Times New Roman" w:cs="Times New Roman"/>
-                <w:sz w:val="28"/>
-                <w:szCs w:val="28"/>
-              </w:rPr>
-              <w:t>0..</w:t>
-            </w:r>
-            <w:proofErr w:type="gramEnd"/>
-            <w:r>
-              <w:rPr>
-                <w:rFonts w:ascii="Times New Roman" w:eastAsia="Calibri" w:hAnsi="Times New Roman" w:cs="Times New Roman"/>
-                <w:sz w:val="28"/>
-                <w:szCs w:val="28"/>
-              </w:rPr>
-              <w:t xml:space="preserve">9] без дробной части при выводе. </w:t>
+              <w:t xml:space="preserve">Могут состоять только из цифр [0..9] без дробной части при выводе. </w:t>
             </w:r>
           </w:p>
           <w:p>
@@ -5494,34 +5329,15 @@
                 <w:szCs w:val="28"/>
                 <w:lang w:val="en-US"/>
               </w:rPr>
-              <w:t>8</w:t>
-            </w:r>
-            <w:proofErr w:type="gramStart"/>
-            <w:r>
-              <w:rPr>
-                <w:rFonts w:ascii="Times New Roman" w:hAnsi="Times New Roman" w:cs="Times New Roman"/>
-                <w:sz w:val="28"/>
-                <w:szCs w:val="28"/>
-                <w:lang w:val="en-US"/>
-              </w:rPr>
-              <w:t>x</w:t>
-            </w:r>
-            <w:r>
-              <w:rPr>
-                <w:rFonts w:ascii="Times New Roman" w:hAnsi="Times New Roman" w:cs="Times New Roman"/>
-                <w:sz w:val="28"/>
-                <w:szCs w:val="28"/>
-              </w:rPr>
-              <w:t>[</w:t>
-            </w:r>
-            <w:proofErr w:type="gramEnd"/>
-            <w:r>
-              <w:rPr>
-                <w:rFonts w:ascii="Times New Roman" w:hAnsi="Times New Roman" w:cs="Times New Roman"/>
-                <w:sz w:val="28"/>
-                <w:szCs w:val="28"/>
-              </w:rPr>
-              <w:t>0-7]*</w:t>
+              <w:t>8x</w:t>
+            </w:r>
+            <w:r>
+              <w:rPr>
+                <w:rFonts w:ascii="Times New Roman" w:hAnsi="Times New Roman" w:cs="Times New Roman"/>
+                <w:sz w:val="28"/>
+                <w:szCs w:val="28"/>
+              </w:rPr>
+              <w:t>[0-7]*</w:t>
             </w:r>
           </w:p>
         </w:tc>
@@ -5872,25 +5688,7 @@
           <w:sz w:val="28"/>
           <w:szCs w:val="28"/>
         </w:rPr>
-        <w:t xml:space="preserve">пределами какой-либо функции, то переменная будет видна в любой точке </w:t>
-      </w:r>
-      <w:proofErr w:type="gramStart"/>
-      <w:r>
-        <w:rPr>
-          <w:rFonts w:ascii="Times New Roman" w:hAnsi="Times New Roman" w:cs="Times New Roman"/>
-          <w:sz w:val="28"/>
-          <w:szCs w:val="28"/>
-        </w:rPr>
-        <w:t>программы(</w:t>
-      </w:r>
-      <w:proofErr w:type="gramEnd"/>
-      <w:r>
-        <w:rPr>
-          <w:rFonts w:ascii="Times New Roman" w:hAnsi="Times New Roman" w:cs="Times New Roman"/>
-          <w:sz w:val="28"/>
-          <w:szCs w:val="28"/>
-        </w:rPr>
-        <w:t xml:space="preserve">обязательно использование ключевого слова </w:t>
+        <w:t xml:space="preserve">пределами какой-либо функции, то переменная будет видна в любой точке программы(обязательно использование ключевого слова </w:t>
       </w:r>
       <w:r>
         <w:rPr>
@@ -6190,25 +5988,7 @@
           <w:sz w:val="28"/>
           <w:szCs w:val="28"/>
         </w:rPr>
-        <w:t xml:space="preserve">, после которого идет тип данных возвращаемого значения, а в круглых скобках указываются параметры </w:t>
-      </w:r>
-      <w:proofErr w:type="gramStart"/>
-      <w:r>
-        <w:rPr>
-          <w:rFonts w:ascii="Times New Roman" w:hAnsi="Times New Roman" w:cs="Times New Roman"/>
-          <w:sz w:val="28"/>
-          <w:szCs w:val="28"/>
-        </w:rPr>
-        <w:t>функции( или</w:t>
-      </w:r>
-      <w:proofErr w:type="gramEnd"/>
-      <w:r>
-        <w:rPr>
-          <w:rFonts w:ascii="Times New Roman" w:hAnsi="Times New Roman" w:cs="Times New Roman"/>
-          <w:sz w:val="28"/>
-          <w:szCs w:val="28"/>
-        </w:rPr>
-        <w:t xml:space="preserve"> не указывается ничего, если функция не принимает параметров).</w:t>
+        <w:t>, после которого идет тип данных возвращаемого значения, а в круглых скобках указываются параметры функции( или не указывается ничего, если функция не принимает параметров).</w:t>
       </w:r>
     </w:p>
     <w:p>
@@ -6367,33 +6147,15 @@
           <w:sz w:val="28"/>
           <w:szCs w:val="28"/>
         </w:rPr>
-        <w:t xml:space="preserve">Переменные можно инициализировать только тем типом данных, которым они объявлены. Исключением является присвоение символьному типу данных целочисленного значения и </w:t>
-      </w:r>
-      <w:proofErr w:type="gramStart"/>
-      <w:r>
-        <w:rPr>
-          <w:rFonts w:ascii="Times New Roman" w:hAnsi="Times New Roman" w:cs="Times New Roman"/>
-          <w:sz w:val="28"/>
-          <w:szCs w:val="28"/>
-        </w:rPr>
-        <w:t>наоборот</w:t>
-      </w:r>
-      <w:r>
-        <w:rPr>
-          <w:rFonts w:ascii="Times New Roman" w:hAnsi="Times New Roman" w:cs="Times New Roman"/>
-          <w:sz w:val="28"/>
-          <w:szCs w:val="28"/>
-        </w:rPr>
-        <w:t>(</w:t>
-      </w:r>
-      <w:proofErr w:type="gramEnd"/>
-      <w:r>
-        <w:rPr>
-          <w:rFonts w:ascii="Times New Roman" w:hAnsi="Times New Roman" w:cs="Times New Roman"/>
-          <w:sz w:val="28"/>
-          <w:szCs w:val="28"/>
-        </w:rPr>
-        <w:t xml:space="preserve">при </w:t>
+        <w:t>Переменные можно инициализировать только тем типом данных, которым они объявлены. Исключением является присвоение символьному типу данных целочисленного значения и наоборот</w:t>
+      </w:r>
+      <w:r>
+        <w:rPr>
+          <w:rFonts w:ascii="Times New Roman" w:hAnsi="Times New Roman" w:cs="Times New Roman"/>
+          <w:sz w:val="28"/>
+          <w:szCs w:val="28"/>
+        </w:rPr>
+        <w:t xml:space="preserve">(при </w:t>
       </w:r>
       <w:r>
         <w:rPr>
@@ -7044,18 +6806,8 @@
                 <w:sz w:val="28"/>
                 <w:szCs w:val="28"/>
               </w:rPr>
-              <w:t xml:space="preserve">параметры </w:t>
-            </w:r>
-            <w:proofErr w:type="gramStart"/>
-            <w:r>
-              <w:rPr>
-                <w:rFonts w:ascii="Times New Roman" w:hAnsi="Times New Roman" w:cs="Times New Roman"/>
-                <w:sz w:val="28"/>
-                <w:szCs w:val="28"/>
-              </w:rPr>
-              <w:t>через ,</w:t>
-            </w:r>
-            <w:proofErr w:type="gramEnd"/>
+              <w:t>параметры через ,</w:t>
+            </w:r>
             <w:r>
               <w:rPr>
                 <w:rFonts w:ascii="Times New Roman" w:hAnsi="Times New Roman" w:cs="Times New Roman"/>
@@ -7140,7 +6892,6 @@
               </w:rPr>
               <w:t xml:space="preserve"> function </w:t>
             </w:r>
-            <w:proofErr w:type="gramStart"/>
             <w:r>
               <w:rPr>
                 <w:rFonts w:ascii="Times New Roman" w:hAnsi="Times New Roman" w:cs="Times New Roman"/>
@@ -7160,7 +6911,6 @@
               <w:t>(</w:t>
             </w:r>
             <w:proofErr w:type="spellStart"/>
-            <w:proofErr w:type="gramEnd"/>
             <w:r>
               <w:rPr>
                 <w:rFonts w:ascii="Times New Roman" w:hAnsi="Times New Roman" w:cs="Times New Roman"/>
@@ -7373,23 +7123,13 @@
               </w:rPr>
               <w:t>условие выхода их цикла</w:t>
             </w:r>
-            <w:proofErr w:type="gramStart"/>
-            <w:r>
-              <w:rPr>
-                <w:rFonts w:ascii="Times New Roman" w:hAnsi="Times New Roman" w:cs="Times New Roman"/>
-                <w:sz w:val="28"/>
-                <w:szCs w:val="28"/>
-              </w:rPr>
-              <w:t>&gt;{</w:t>
-            </w:r>
-            <w:proofErr w:type="gramEnd"/>
-            <w:r>
-              <w:rPr>
-                <w:rFonts w:ascii="Times New Roman" w:hAnsi="Times New Roman" w:cs="Times New Roman"/>
-                <w:sz w:val="28"/>
-                <w:szCs w:val="28"/>
-              </w:rPr>
-              <w:t>&lt;</w:t>
+            <w:r>
+              <w:rPr>
+                <w:rFonts w:ascii="Times New Roman" w:hAnsi="Times New Roman" w:cs="Times New Roman"/>
+                <w:sz w:val="28"/>
+                <w:szCs w:val="28"/>
+              </w:rPr>
+              <w:t>&gt;{&lt;</w:t>
             </w:r>
             <w:r>
               <w:rPr>
@@ -9311,25 +9051,14 @@
                 <w:lang w:val="en-US"/>
               </w:rPr>
             </w:pPr>
-            <w:proofErr w:type="gramStart"/>
-            <w:r>
-              <w:rPr>
-                <w:rFonts w:ascii="Times New Roman" w:hAnsi="Times New Roman" w:cs="Times New Roman"/>
-                <w:sz w:val="28"/>
-                <w:szCs w:val="28"/>
-                <w:lang w:val="en-US"/>
-              </w:rPr>
-              <w:t>Main(</w:t>
-            </w:r>
-            <w:proofErr w:type="gramEnd"/>
-            <w:r>
-              <w:rPr>
-                <w:rFonts w:ascii="Times New Roman" w:hAnsi="Times New Roman" w:cs="Times New Roman"/>
-                <w:sz w:val="28"/>
-                <w:szCs w:val="28"/>
-                <w:lang w:val="en-US"/>
-              </w:rPr>
-              <w:t>){&lt;</w:t>
+            <w:r>
+              <w:rPr>
+                <w:rFonts w:ascii="Times New Roman" w:hAnsi="Times New Roman" w:cs="Times New Roman"/>
+                <w:sz w:val="28"/>
+                <w:szCs w:val="28"/>
+                <w:lang w:val="en-US"/>
+              </w:rPr>
+              <w:t>Main(){&lt;</w:t>
             </w:r>
             <w:r>
               <w:rPr>
@@ -9363,25 +9092,14 @@
                 <w:lang w:val="en-US"/>
               </w:rPr>
             </w:pPr>
-            <w:proofErr w:type="gramStart"/>
-            <w:r>
-              <w:rPr>
-                <w:rFonts w:ascii="Times New Roman" w:hAnsi="Times New Roman" w:cs="Times New Roman"/>
-                <w:sz w:val="28"/>
-                <w:szCs w:val="28"/>
-                <w:lang w:val="en-US"/>
-              </w:rPr>
-              <w:t>Main(</w:t>
-            </w:r>
-            <w:proofErr w:type="gramEnd"/>
-            <w:r>
-              <w:rPr>
-                <w:rFonts w:ascii="Times New Roman" w:hAnsi="Times New Roman" w:cs="Times New Roman"/>
-                <w:sz w:val="28"/>
-                <w:szCs w:val="28"/>
-                <w:lang w:val="en-US"/>
-              </w:rPr>
-              <w:t>){</w:t>
+            <w:r>
+              <w:rPr>
+                <w:rFonts w:ascii="Times New Roman" w:hAnsi="Times New Roman" w:cs="Times New Roman"/>
+                <w:sz w:val="28"/>
+                <w:szCs w:val="28"/>
+                <w:lang w:val="en-US"/>
+              </w:rPr>
+              <w:t>Main(){</w:t>
             </w:r>
           </w:p>
           <w:p>
@@ -9652,23 +9370,13 @@
               </w:rPr>
               <w:t>параметры</w:t>
             </w:r>
-            <w:proofErr w:type="gramStart"/>
-            <w:r>
-              <w:rPr>
-                <w:rFonts w:ascii="Times New Roman" w:hAnsi="Times New Roman" w:cs="Times New Roman"/>
-                <w:sz w:val="28"/>
-                <w:szCs w:val="28"/>
-              </w:rPr>
-              <w:t>&gt;){</w:t>
-            </w:r>
-            <w:proofErr w:type="gramEnd"/>
-            <w:r>
-              <w:rPr>
-                <w:rFonts w:ascii="Times New Roman" w:hAnsi="Times New Roman" w:cs="Times New Roman"/>
-                <w:sz w:val="28"/>
-                <w:szCs w:val="28"/>
-              </w:rPr>
-              <w:t>&lt;</w:t>
+            <w:r>
+              <w:rPr>
+                <w:rFonts w:ascii="Times New Roman" w:hAnsi="Times New Roman" w:cs="Times New Roman"/>
+                <w:sz w:val="28"/>
+                <w:szCs w:val="28"/>
+              </w:rPr>
+              <w:t>&gt;){&lt;</w:t>
             </w:r>
             <w:r>
               <w:rPr>
@@ -9728,20 +9436,9 @@
                 <w:szCs w:val="28"/>
                 <w:lang w:val="en-US"/>
               </w:rPr>
-              <w:t xml:space="preserve"> function </w:t>
-            </w:r>
-            <w:proofErr w:type="gramStart"/>
-            <w:r>
-              <w:rPr>
-                <w:rFonts w:ascii="Times New Roman" w:hAnsi="Times New Roman" w:cs="Times New Roman"/>
-                <w:sz w:val="28"/>
-                <w:szCs w:val="28"/>
-                <w:lang w:val="en-US"/>
-              </w:rPr>
-              <w:t>announce(</w:t>
+              <w:t xml:space="preserve"> function announce(</w:t>
             </w:r>
             <w:proofErr w:type="spellStart"/>
-            <w:proofErr w:type="gramEnd"/>
             <w:r>
               <w:rPr>
                 <w:rFonts w:ascii="Times New Roman" w:hAnsi="Times New Roman" w:cs="Times New Roman"/>
@@ -9880,23 +9577,13 @@
               </w:rPr>
               <w:t>условие выхода из цикла</w:t>
             </w:r>
-            <w:proofErr w:type="gramStart"/>
-            <w:r>
-              <w:rPr>
-                <w:rFonts w:ascii="Times New Roman" w:hAnsi="Times New Roman" w:cs="Times New Roman"/>
-                <w:sz w:val="28"/>
-                <w:szCs w:val="28"/>
-              </w:rPr>
-              <w:t>&gt;{</w:t>
-            </w:r>
-            <w:proofErr w:type="gramEnd"/>
-            <w:r>
-              <w:rPr>
-                <w:rFonts w:ascii="Times New Roman" w:hAnsi="Times New Roman" w:cs="Times New Roman"/>
-                <w:sz w:val="28"/>
-                <w:szCs w:val="28"/>
-              </w:rPr>
-              <w:t>&lt;</w:t>
+            <w:r>
+              <w:rPr>
+                <w:rFonts w:ascii="Times New Roman" w:hAnsi="Times New Roman" w:cs="Times New Roman"/>
+                <w:sz w:val="28"/>
+                <w:szCs w:val="28"/>
+              </w:rPr>
+              <w:t>&gt;{&lt;</w:t>
             </w:r>
             <w:r>
               <w:rPr>
@@ -10954,17 +10641,7 @@
                 <w:szCs w:val="28"/>
                 <w:lang w:val="en-US"/>
               </w:rPr>
-              <w:t>get_</w:t>
-            </w:r>
-            <w:proofErr w:type="gramStart"/>
-            <w:r>
-              <w:rPr>
-                <w:rFonts w:ascii="Times New Roman" w:hAnsi="Times New Roman" w:cs="Times New Roman"/>
-                <w:sz w:val="28"/>
-                <w:szCs w:val="28"/>
-                <w:lang w:val="en-US"/>
-              </w:rPr>
-              <w:t>date</w:t>
+              <w:t>get_date</w:t>
             </w:r>
             <w:proofErr w:type="spellEnd"/>
             <w:r>
@@ -10974,17 +10651,7 @@
                 <w:szCs w:val="28"/>
                 <w:lang w:val="en-US"/>
               </w:rPr>
-              <w:t>(</w:t>
-            </w:r>
-            <w:proofErr w:type="gramEnd"/>
-            <w:r>
-              <w:rPr>
-                <w:rFonts w:ascii="Times New Roman" w:hAnsi="Times New Roman" w:cs="Times New Roman"/>
-                <w:sz w:val="28"/>
-                <w:szCs w:val="28"/>
-                <w:lang w:val="en-US"/>
-              </w:rPr>
-              <w:t>)</w:t>
+              <w:t>()</w:t>
             </w:r>
           </w:p>
         </w:tc>
@@ -11035,17 +10702,7 @@
                 <w:szCs w:val="28"/>
                 <w:lang w:val="en-US"/>
               </w:rPr>
-              <w:t>get_</w:t>
-            </w:r>
-            <w:proofErr w:type="gramStart"/>
-            <w:r>
-              <w:rPr>
-                <w:rFonts w:ascii="Times New Roman" w:hAnsi="Times New Roman" w:cs="Times New Roman"/>
-                <w:sz w:val="28"/>
-                <w:szCs w:val="28"/>
-                <w:lang w:val="en-US"/>
-              </w:rPr>
-              <w:t>time</w:t>
+              <w:t>get_time</w:t>
             </w:r>
             <w:proofErr w:type="spellEnd"/>
             <w:r>
@@ -11055,17 +10712,7 @@
                 <w:szCs w:val="28"/>
                 <w:lang w:val="en-US"/>
               </w:rPr>
-              <w:t>(</w:t>
-            </w:r>
-            <w:proofErr w:type="gramEnd"/>
-            <w:r>
-              <w:rPr>
-                <w:rFonts w:ascii="Times New Roman" w:hAnsi="Times New Roman" w:cs="Times New Roman"/>
-                <w:sz w:val="28"/>
-                <w:szCs w:val="28"/>
-                <w:lang w:val="en-US"/>
-              </w:rPr>
-              <w:t>)</w:t>
+              <w:t>()</w:t>
             </w:r>
           </w:p>
         </w:tc>
@@ -11362,18 +11009,8 @@
                 <w:sz w:val="28"/>
                 <w:szCs w:val="28"/>
               </w:rPr>
-              <w:t xml:space="preserve">Оператор для ввода </w:t>
-            </w:r>
-            <w:proofErr w:type="gramStart"/>
-            <w:r>
-              <w:rPr>
-                <w:rFonts w:ascii="Times New Roman" w:hAnsi="Times New Roman" w:cs="Times New Roman"/>
-                <w:sz w:val="28"/>
-                <w:szCs w:val="28"/>
-              </w:rPr>
-              <w:t>одного  символа</w:t>
-            </w:r>
-            <w:proofErr w:type="gramEnd"/>
+              <w:t>Оператор для ввода одного  символа</w:t>
+            </w:r>
             <w:r>
               <w:rPr>
                 <w:rFonts w:ascii="Times New Roman" w:hAnsi="Times New Roman" w:cs="Times New Roman"/>
@@ -11406,16 +11043,7 @@
                 <w:sz w:val="28"/>
                 <w:szCs w:val="28"/>
               </w:rPr>
-              <w:t xml:space="preserve">Переменная, </w:t>
-            </w:r>
-            <w:proofErr w:type="gramStart"/>
-            <w:r>
-              <w:rPr>
-                <w:rFonts w:ascii="Times New Roman" w:hAnsi="Times New Roman" w:cs="Times New Roman"/>
-                <w:sz w:val="28"/>
-                <w:szCs w:val="28"/>
-              </w:rPr>
-              <w:t xml:space="preserve">в </w:t>
+              <w:t xml:space="preserve">Переменная, в </w:t>
             </w:r>
             <w:r>
               <w:rPr>
@@ -11431,16 +11059,7 @@
                 <w:sz w:val="28"/>
                 <w:szCs w:val="28"/>
               </w:rPr>
-              <w:t>которую</w:t>
-            </w:r>
-            <w:proofErr w:type="gramEnd"/>
-            <w:r>
-              <w:rPr>
-                <w:rFonts w:ascii="Times New Roman" w:hAnsi="Times New Roman" w:cs="Times New Roman"/>
-                <w:sz w:val="28"/>
-                <w:szCs w:val="28"/>
-              </w:rPr>
-              <w:t xml:space="preserve"> будет записано введённое значение, должна быть обязательно объявлена до </w:t>
+              <w:t xml:space="preserve">которую будет записано введённое значение, должна быть обязательно объявлена до </w:t>
             </w:r>
             <w:r>
               <w:rPr>
@@ -11917,25 +11536,7 @@
                 <w:sz w:val="28"/>
                 <w:szCs w:val="28"/>
               </w:rPr>
-              <w:t xml:space="preserve">Оператор для вывода </w:t>
-            </w:r>
-            <w:proofErr w:type="gramStart"/>
-            <w:r>
-              <w:rPr>
-                <w:rFonts w:ascii="Times New Roman" w:hAnsi="Times New Roman" w:cs="Times New Roman"/>
-                <w:sz w:val="28"/>
-                <w:szCs w:val="28"/>
-              </w:rPr>
-              <w:t>данных .</w:t>
-            </w:r>
-            <w:proofErr w:type="gramEnd"/>
-            <w:r>
-              <w:rPr>
-                <w:rFonts w:ascii="Times New Roman" w:hAnsi="Times New Roman" w:cs="Times New Roman"/>
-                <w:sz w:val="28"/>
-                <w:szCs w:val="28"/>
-              </w:rPr>
-              <w:t xml:space="preserve"> Выводит данные без перехода на следующую строку.</w:t>
+              <w:t>Оператор для вывода данных . Выводит данные без перехода на следующую строку.</w:t>
             </w:r>
           </w:p>
           <w:p>
@@ -12621,7 +12222,6 @@
         </w:rPr>
         <w:t xml:space="preserve"> (</w:t>
       </w:r>
-      <w:proofErr w:type="gramStart"/>
       <w:r>
         <w:rPr>
           <w:rFonts w:ascii="Times New Roman" w:hAnsi="Times New Roman" w:cs="Times New Roman"/>
@@ -12656,7 +12256,6 @@
         </w:rPr>
         <w:t>call</w:t>
       </w:r>
-      <w:proofErr w:type="gramEnd"/>
       <w:r>
         <w:rPr>
           <w:rFonts w:ascii="Times New Roman" w:hAnsi="Times New Roman" w:cs="Times New Roman"/>
@@ -13266,6 +12865,36 @@
     </w:p>
     <w:p>
       <w:pPr>
+        <w:jc w:val="center"/>
+        <w:rPr>
+          <w:rFonts w:ascii="Times New Roman" w:hAnsi="Times New Roman" w:cs="Times New Roman"/>
+          <w:sz w:val="28"/>
+          <w:szCs w:val="28"/>
+        </w:rPr>
+      </w:pPr>
+    </w:p>
+    <w:p>
+      <w:pPr>
+        <w:jc w:val="center"/>
+        <w:rPr>
+          <w:rFonts w:ascii="Times New Roman" w:hAnsi="Times New Roman" w:cs="Times New Roman"/>
+          <w:sz w:val="28"/>
+          <w:szCs w:val="28"/>
+        </w:rPr>
+      </w:pPr>
+    </w:p>
+    <w:p>
+      <w:pPr>
+        <w:jc w:val="center"/>
+        <w:rPr>
+          <w:rFonts w:ascii="Times New Roman" w:hAnsi="Times New Roman" w:cs="Times New Roman"/>
+          <w:sz w:val="28"/>
+          <w:szCs w:val="28"/>
+        </w:rPr>
+      </w:pPr>
+    </w:p>
+    <w:p>
+      <w:pPr>
         <w:ind w:firstLine="709"/>
         <w:jc w:val="both"/>
         <w:rPr>
@@ -13284,7 +12913,839 @@
           <w:sz w:val="28"/>
           <w:szCs w:val="28"/>
         </w:rPr>
+        <w:lastRenderedPageBreak/>
         <w:t>1.25 Контрольный пример</w:t>
+      </w:r>
+    </w:p>
+    <w:p>
+      <w:pPr>
+        <w:ind w:firstLine="709"/>
+        <w:jc w:val="both"/>
+        <w:rPr>
+          <w:rFonts w:ascii="Times New Roman" w:hAnsi="Times New Roman" w:cs="Times New Roman"/>
+          <w:sz w:val="28"/>
+          <w:szCs w:val="28"/>
+          <w:lang w:val="en-US"/>
+        </w:rPr>
+      </w:pPr>
+      <w:r>
+        <w:rPr>
+          <w:rFonts w:ascii="Times New Roman" w:hAnsi="Times New Roman" w:cs="Times New Roman"/>
+          <w:sz w:val="28"/>
+          <w:szCs w:val="28"/>
+          <w:lang w:val="en-US"/>
+        </w:rPr>
+        <w:t xml:space="preserve">using </w:t>
+      </w:r>
+      <w:proofErr w:type="spellStart"/>
+      <w:r>
+        <w:rPr>
+          <w:rFonts w:ascii="Times New Roman" w:hAnsi="Times New Roman" w:cs="Times New Roman"/>
+          <w:sz w:val="28"/>
+          <w:szCs w:val="28"/>
+          <w:lang w:val="en-US"/>
+        </w:rPr>
+        <w:t>stdlib</w:t>
+      </w:r>
+      <w:proofErr w:type="spellEnd"/>
+      <w:r>
+        <w:rPr>
+          <w:rFonts w:ascii="Times New Roman" w:hAnsi="Times New Roman" w:cs="Times New Roman"/>
+          <w:sz w:val="28"/>
+          <w:szCs w:val="28"/>
+          <w:lang w:val="en-US"/>
+        </w:rPr>
+        <w:t>;</w:t>
+      </w:r>
+    </w:p>
+    <w:p>
+      <w:pPr>
+        <w:ind w:firstLine="709"/>
+        <w:jc w:val="both"/>
+        <w:rPr>
+          <w:rFonts w:ascii="Times New Roman" w:hAnsi="Times New Roman" w:cs="Times New Roman"/>
+          <w:sz w:val="28"/>
+          <w:szCs w:val="28"/>
+          <w:lang w:val="en-US"/>
+        </w:rPr>
+      </w:pPr>
+    </w:p>
+    <w:p>
+      <w:pPr>
+        <w:ind w:firstLine="709"/>
+        <w:jc w:val="both"/>
+        <w:rPr>
+          <w:rFonts w:ascii="Times New Roman" w:hAnsi="Times New Roman" w:cs="Times New Roman"/>
+          <w:sz w:val="28"/>
+          <w:szCs w:val="28"/>
+          <w:lang w:val="en-US"/>
+        </w:rPr>
+      </w:pPr>
+      <w:proofErr w:type="spellStart"/>
+      <w:r>
+        <w:rPr>
+          <w:rFonts w:ascii="Times New Roman" w:hAnsi="Times New Roman" w:cs="Times New Roman"/>
+          <w:sz w:val="28"/>
+          <w:szCs w:val="28"/>
+          <w:lang w:val="en-US"/>
+        </w:rPr>
+        <w:t>unt</w:t>
+      </w:r>
+      <w:proofErr w:type="spellEnd"/>
+      <w:r>
+        <w:rPr>
+          <w:rFonts w:ascii="Times New Roman" w:hAnsi="Times New Roman" w:cs="Times New Roman"/>
+          <w:sz w:val="28"/>
+          <w:szCs w:val="28"/>
+          <w:lang w:val="en-US"/>
+        </w:rPr>
+        <w:t xml:space="preserve"> function </w:t>
+      </w:r>
+      <w:proofErr w:type="spellStart"/>
+      <w:r>
+        <w:rPr>
+          <w:rFonts w:ascii="Times New Roman" w:hAnsi="Times New Roman" w:cs="Times New Roman"/>
+          <w:sz w:val="28"/>
+          <w:szCs w:val="28"/>
+          <w:lang w:val="en-US"/>
+        </w:rPr>
+        <w:t>func</w:t>
+      </w:r>
+      <w:proofErr w:type="spellEnd"/>
+      <w:r>
+        <w:rPr>
+          <w:rFonts w:ascii="Times New Roman" w:hAnsi="Times New Roman" w:cs="Times New Roman"/>
+          <w:sz w:val="28"/>
+          <w:szCs w:val="28"/>
+          <w:lang w:val="en-US"/>
+        </w:rPr>
+        <w:t>(</w:t>
+      </w:r>
+      <w:proofErr w:type="spellStart"/>
+      <w:r>
+        <w:rPr>
+          <w:rFonts w:ascii="Times New Roman" w:hAnsi="Times New Roman" w:cs="Times New Roman"/>
+          <w:sz w:val="28"/>
+          <w:szCs w:val="28"/>
+          <w:lang w:val="en-US"/>
+        </w:rPr>
+        <w:t>unt</w:t>
+      </w:r>
+      <w:proofErr w:type="spellEnd"/>
+      <w:r>
+        <w:rPr>
+          <w:rFonts w:ascii="Times New Roman" w:hAnsi="Times New Roman" w:cs="Times New Roman"/>
+          <w:sz w:val="28"/>
+          <w:szCs w:val="28"/>
+          <w:lang w:val="en-US"/>
+        </w:rPr>
+        <w:t xml:space="preserve"> a, </w:t>
+      </w:r>
+      <w:proofErr w:type="spellStart"/>
+      <w:r>
+        <w:rPr>
+          <w:rFonts w:ascii="Times New Roman" w:hAnsi="Times New Roman" w:cs="Times New Roman"/>
+          <w:sz w:val="28"/>
+          <w:szCs w:val="28"/>
+          <w:lang w:val="en-US"/>
+        </w:rPr>
+        <w:t>unt</w:t>
+      </w:r>
+      <w:proofErr w:type="spellEnd"/>
+      <w:r>
+        <w:rPr>
+          <w:rFonts w:ascii="Times New Roman" w:hAnsi="Times New Roman" w:cs="Times New Roman"/>
+          <w:sz w:val="28"/>
+          <w:szCs w:val="28"/>
+          <w:lang w:val="en-US"/>
+        </w:rPr>
+        <w:t xml:space="preserve"> b)</w:t>
+      </w:r>
+    </w:p>
+    <w:p>
+      <w:pPr>
+        <w:ind w:firstLine="709"/>
+        <w:jc w:val="both"/>
+        <w:rPr>
+          <w:rFonts w:ascii="Times New Roman" w:hAnsi="Times New Roman" w:cs="Times New Roman"/>
+          <w:sz w:val="28"/>
+          <w:szCs w:val="28"/>
+          <w:lang w:val="en-US"/>
+        </w:rPr>
+      </w:pPr>
+      <w:r>
+        <w:rPr>
+          <w:rFonts w:ascii="Times New Roman" w:hAnsi="Times New Roman" w:cs="Times New Roman"/>
+          <w:sz w:val="28"/>
+          <w:szCs w:val="28"/>
+          <w:lang w:val="en-US"/>
+        </w:rPr>
+        <w:t>{</w:t>
+      </w:r>
+    </w:p>
+    <w:p>
+      <w:pPr>
+        <w:ind w:left="709" w:firstLine="709"/>
+        <w:jc w:val="both"/>
+        <w:rPr>
+          <w:rFonts w:ascii="Times New Roman" w:hAnsi="Times New Roman" w:cs="Times New Roman"/>
+          <w:sz w:val="28"/>
+          <w:szCs w:val="28"/>
+          <w:lang w:val="en-US"/>
+        </w:rPr>
+      </w:pPr>
+      <w:r>
+        <w:rPr>
+          <w:rFonts w:ascii="Times New Roman" w:hAnsi="Times New Roman" w:cs="Times New Roman"/>
+          <w:sz w:val="28"/>
+          <w:szCs w:val="28"/>
+          <w:lang w:val="en-US"/>
+        </w:rPr>
+        <w:t xml:space="preserve">create </w:t>
+      </w:r>
+      <w:proofErr w:type="spellStart"/>
+      <w:r>
+        <w:rPr>
+          <w:rFonts w:ascii="Times New Roman" w:hAnsi="Times New Roman" w:cs="Times New Roman"/>
+          <w:sz w:val="28"/>
+          <w:szCs w:val="28"/>
+          <w:lang w:val="en-US"/>
+        </w:rPr>
+        <w:t>unt</w:t>
+      </w:r>
+      <w:proofErr w:type="spellEnd"/>
+      <w:r>
+        <w:rPr>
+          <w:rFonts w:ascii="Times New Roman" w:hAnsi="Times New Roman" w:cs="Times New Roman"/>
+          <w:sz w:val="28"/>
+          <w:szCs w:val="28"/>
+          <w:lang w:val="en-US"/>
+        </w:rPr>
+        <w:t xml:space="preserve"> number = 0xA;</w:t>
+      </w:r>
+    </w:p>
+    <w:p>
+      <w:pPr>
+        <w:ind w:left="709" w:firstLine="709"/>
+        <w:jc w:val="both"/>
+        <w:rPr>
+          <w:rFonts w:ascii="Times New Roman" w:hAnsi="Times New Roman" w:cs="Times New Roman"/>
+          <w:sz w:val="28"/>
+          <w:szCs w:val="28"/>
+          <w:lang w:val="en-US"/>
+        </w:rPr>
+      </w:pPr>
+      <w:r>
+        <w:rPr>
+          <w:rFonts w:ascii="Times New Roman" w:hAnsi="Times New Roman" w:cs="Times New Roman"/>
+          <w:sz w:val="28"/>
+          <w:szCs w:val="28"/>
+          <w:lang w:val="en-US"/>
+        </w:rPr>
+        <w:t>number&gt;&gt;2;</w:t>
+      </w:r>
+    </w:p>
+    <w:p>
+      <w:pPr>
+        <w:ind w:left="709" w:firstLine="709"/>
+        <w:jc w:val="both"/>
+        <w:rPr>
+          <w:rFonts w:ascii="Times New Roman" w:hAnsi="Times New Roman" w:cs="Times New Roman"/>
+          <w:sz w:val="28"/>
+          <w:szCs w:val="28"/>
+          <w:lang w:val="en-US"/>
+        </w:rPr>
+      </w:pPr>
+      <w:r>
+        <w:rPr>
+          <w:rFonts w:ascii="Times New Roman" w:hAnsi="Times New Roman" w:cs="Times New Roman"/>
+          <w:sz w:val="28"/>
+          <w:szCs w:val="28"/>
+          <w:lang w:val="en-US"/>
+        </w:rPr>
+        <w:t>number&lt;&lt;1;</w:t>
+      </w:r>
+    </w:p>
+    <w:p>
+      <w:pPr>
+        <w:ind w:left="709" w:firstLine="709"/>
+        <w:jc w:val="both"/>
+        <w:rPr>
+          <w:rFonts w:ascii="Times New Roman" w:hAnsi="Times New Roman" w:cs="Times New Roman"/>
+          <w:sz w:val="28"/>
+          <w:szCs w:val="28"/>
+          <w:lang w:val="en-US"/>
+        </w:rPr>
+      </w:pPr>
+      <w:r>
+        <w:rPr>
+          <w:rFonts w:ascii="Times New Roman" w:hAnsi="Times New Roman" w:cs="Times New Roman"/>
+          <w:sz w:val="28"/>
+          <w:szCs w:val="28"/>
+          <w:lang w:val="en-US"/>
+        </w:rPr>
+        <w:t>a+=b;</w:t>
+      </w:r>
+    </w:p>
+    <w:p>
+      <w:pPr>
+        <w:ind w:left="709" w:firstLine="709"/>
+        <w:jc w:val="both"/>
+        <w:rPr>
+          <w:rFonts w:ascii="Times New Roman" w:hAnsi="Times New Roman" w:cs="Times New Roman"/>
+          <w:sz w:val="28"/>
+          <w:szCs w:val="28"/>
+          <w:lang w:val="en-US"/>
+        </w:rPr>
+      </w:pPr>
+      <w:r>
+        <w:rPr>
+          <w:rFonts w:ascii="Times New Roman" w:hAnsi="Times New Roman" w:cs="Times New Roman"/>
+          <w:sz w:val="28"/>
+          <w:szCs w:val="28"/>
+          <w:lang w:val="en-US"/>
+        </w:rPr>
+        <w:t>number+=a;</w:t>
+      </w:r>
+    </w:p>
+    <w:p>
+      <w:pPr>
+        <w:ind w:left="709" w:firstLine="709"/>
+        <w:jc w:val="both"/>
+        <w:rPr>
+          <w:rFonts w:ascii="Times New Roman" w:hAnsi="Times New Roman" w:cs="Times New Roman"/>
+          <w:sz w:val="28"/>
+          <w:szCs w:val="28"/>
+          <w:lang w:val="en-US"/>
+        </w:rPr>
+      </w:pPr>
+      <w:r>
+        <w:rPr>
+          <w:rFonts w:ascii="Times New Roman" w:hAnsi="Times New Roman" w:cs="Times New Roman"/>
+          <w:sz w:val="28"/>
+          <w:szCs w:val="28"/>
+          <w:lang w:val="en-US"/>
+        </w:rPr>
+        <w:t>return number;</w:t>
+      </w:r>
+    </w:p>
+    <w:p>
+      <w:pPr>
+        <w:ind w:firstLine="709"/>
+        <w:jc w:val="both"/>
+        <w:rPr>
+          <w:rFonts w:ascii="Times New Roman" w:hAnsi="Times New Roman" w:cs="Times New Roman"/>
+          <w:sz w:val="28"/>
+          <w:szCs w:val="28"/>
+          <w:lang w:val="en-US"/>
+        </w:rPr>
+      </w:pPr>
+      <w:r>
+        <w:rPr>
+          <w:rFonts w:ascii="Times New Roman" w:hAnsi="Times New Roman" w:cs="Times New Roman"/>
+          <w:sz w:val="28"/>
+          <w:szCs w:val="28"/>
+          <w:lang w:val="en-US"/>
+        </w:rPr>
+        <w:t>}</w:t>
+      </w:r>
+    </w:p>
+    <w:p>
+      <w:pPr>
+        <w:ind w:firstLine="709"/>
+        <w:jc w:val="both"/>
+        <w:rPr>
+          <w:rFonts w:ascii="Times New Roman" w:hAnsi="Times New Roman" w:cs="Times New Roman"/>
+          <w:sz w:val="28"/>
+          <w:szCs w:val="28"/>
+          <w:lang w:val="en-US"/>
+        </w:rPr>
+      </w:pPr>
+      <w:r>
+        <w:rPr>
+          <w:rFonts w:ascii="Times New Roman" w:hAnsi="Times New Roman" w:cs="Times New Roman"/>
+          <w:sz w:val="28"/>
+          <w:szCs w:val="28"/>
+          <w:lang w:val="en-US"/>
+        </w:rPr>
+        <w:t>Main</w:t>
+      </w:r>
+    </w:p>
+    <w:p>
+      <w:pPr>
+        <w:ind w:firstLine="709"/>
+        <w:jc w:val="both"/>
+        <w:rPr>
+          <w:rFonts w:ascii="Times New Roman" w:hAnsi="Times New Roman" w:cs="Times New Roman"/>
+          <w:sz w:val="28"/>
+          <w:szCs w:val="28"/>
+          <w:lang w:val="en-US"/>
+        </w:rPr>
+      </w:pPr>
+      <w:r>
+        <w:rPr>
+          <w:rFonts w:ascii="Times New Roman" w:hAnsi="Times New Roman" w:cs="Times New Roman"/>
+          <w:sz w:val="28"/>
+          <w:szCs w:val="28"/>
+          <w:lang w:val="en-US"/>
+        </w:rPr>
+        <w:t>{</w:t>
+      </w:r>
+    </w:p>
+    <w:p>
+      <w:pPr>
+        <w:ind w:left="709" w:firstLine="709"/>
+        <w:jc w:val="both"/>
+        <w:rPr>
+          <w:rFonts w:ascii="Times New Roman" w:hAnsi="Times New Roman" w:cs="Times New Roman"/>
+          <w:sz w:val="28"/>
+          <w:szCs w:val="28"/>
+          <w:lang w:val="en-US"/>
+        </w:rPr>
+      </w:pPr>
+      <w:r>
+        <w:rPr>
+          <w:rFonts w:ascii="Times New Roman" w:hAnsi="Times New Roman" w:cs="Times New Roman"/>
+          <w:sz w:val="28"/>
+          <w:szCs w:val="28"/>
+          <w:lang w:val="en-US"/>
+        </w:rPr>
+        <w:t xml:space="preserve">create </w:t>
+      </w:r>
+      <w:proofErr w:type="spellStart"/>
+      <w:r>
+        <w:rPr>
+          <w:rFonts w:ascii="Times New Roman" w:hAnsi="Times New Roman" w:cs="Times New Roman"/>
+          <w:sz w:val="28"/>
+          <w:szCs w:val="28"/>
+          <w:lang w:val="en-US"/>
+        </w:rPr>
+        <w:t>unt</w:t>
+      </w:r>
+      <w:proofErr w:type="spellEnd"/>
+      <w:r>
+        <w:rPr>
+          <w:rFonts w:ascii="Times New Roman" w:hAnsi="Times New Roman" w:cs="Times New Roman"/>
+          <w:sz w:val="28"/>
+          <w:szCs w:val="28"/>
+          <w:lang w:val="en-US"/>
+        </w:rPr>
+        <w:t xml:space="preserve"> x;</w:t>
+      </w:r>
+    </w:p>
+    <w:p>
+      <w:pPr>
+        <w:ind w:left="709" w:firstLine="709"/>
+        <w:jc w:val="both"/>
+        <w:rPr>
+          <w:rFonts w:ascii="Times New Roman" w:hAnsi="Times New Roman" w:cs="Times New Roman"/>
+          <w:sz w:val="28"/>
+          <w:szCs w:val="28"/>
+          <w:lang w:val="en-US"/>
+        </w:rPr>
+      </w:pPr>
+      <w:r>
+        <w:rPr>
+          <w:rFonts w:ascii="Times New Roman" w:hAnsi="Times New Roman" w:cs="Times New Roman"/>
+          <w:sz w:val="28"/>
+          <w:szCs w:val="28"/>
+          <w:lang w:val="en-US"/>
+        </w:rPr>
+        <w:t xml:space="preserve">create </w:t>
+      </w:r>
+      <w:proofErr w:type="spellStart"/>
+      <w:r>
+        <w:rPr>
+          <w:rFonts w:ascii="Times New Roman" w:hAnsi="Times New Roman" w:cs="Times New Roman"/>
+          <w:sz w:val="28"/>
+          <w:szCs w:val="28"/>
+          <w:lang w:val="en-US"/>
+        </w:rPr>
+        <w:t>unt</w:t>
+      </w:r>
+      <w:proofErr w:type="spellEnd"/>
+      <w:r>
+        <w:rPr>
+          <w:rFonts w:ascii="Times New Roman" w:hAnsi="Times New Roman" w:cs="Times New Roman"/>
+          <w:sz w:val="28"/>
+          <w:szCs w:val="28"/>
+          <w:lang w:val="en-US"/>
+        </w:rPr>
+        <w:t xml:space="preserve"> y;</w:t>
+      </w:r>
+    </w:p>
+    <w:p>
+      <w:pPr>
+        <w:ind w:left="709" w:firstLine="709"/>
+        <w:jc w:val="both"/>
+        <w:rPr>
+          <w:rFonts w:ascii="Times New Roman" w:hAnsi="Times New Roman" w:cs="Times New Roman"/>
+          <w:sz w:val="28"/>
+          <w:szCs w:val="28"/>
+          <w:lang w:val="en-US"/>
+        </w:rPr>
+      </w:pPr>
+      <w:r>
+        <w:rPr>
+          <w:rFonts w:ascii="Times New Roman" w:hAnsi="Times New Roman" w:cs="Times New Roman"/>
+          <w:sz w:val="28"/>
+          <w:szCs w:val="28"/>
+          <w:lang w:val="en-US"/>
+        </w:rPr>
+        <w:t>x=1;</w:t>
+      </w:r>
+    </w:p>
+    <w:p>
+      <w:pPr>
+        <w:ind w:left="709" w:firstLine="709"/>
+        <w:jc w:val="both"/>
+        <w:rPr>
+          <w:rFonts w:ascii="Times New Roman" w:hAnsi="Times New Roman" w:cs="Times New Roman"/>
+          <w:sz w:val="28"/>
+          <w:szCs w:val="28"/>
+          <w:lang w:val="en-US"/>
+        </w:rPr>
+      </w:pPr>
+      <w:r>
+        <w:rPr>
+          <w:rFonts w:ascii="Times New Roman" w:hAnsi="Times New Roman" w:cs="Times New Roman"/>
+          <w:sz w:val="28"/>
+          <w:szCs w:val="28"/>
+          <w:lang w:val="en-US"/>
+        </w:rPr>
+        <w:t>y=x;</w:t>
+      </w:r>
+    </w:p>
+    <w:p>
+      <w:pPr>
+        <w:ind w:left="709" w:firstLine="709"/>
+        <w:jc w:val="both"/>
+        <w:rPr>
+          <w:rFonts w:ascii="Times New Roman" w:hAnsi="Times New Roman" w:cs="Times New Roman"/>
+          <w:sz w:val="28"/>
+          <w:szCs w:val="28"/>
+          <w:lang w:val="en-US"/>
+        </w:rPr>
+      </w:pPr>
+      <w:r>
+        <w:rPr>
+          <w:rFonts w:ascii="Times New Roman" w:hAnsi="Times New Roman" w:cs="Times New Roman"/>
+          <w:sz w:val="28"/>
+          <w:szCs w:val="28"/>
+          <w:lang w:val="en-US"/>
+        </w:rPr>
+        <w:t xml:space="preserve">create </w:t>
+      </w:r>
+      <w:proofErr w:type="spellStart"/>
+      <w:r>
+        <w:rPr>
+          <w:rFonts w:ascii="Times New Roman" w:hAnsi="Times New Roman" w:cs="Times New Roman"/>
+          <w:sz w:val="28"/>
+          <w:szCs w:val="28"/>
+          <w:lang w:val="en-US"/>
+        </w:rPr>
+        <w:t>sym</w:t>
+      </w:r>
+      <w:proofErr w:type="spellEnd"/>
+      <w:r>
+        <w:rPr>
+          <w:rFonts w:ascii="Times New Roman" w:hAnsi="Times New Roman" w:cs="Times New Roman"/>
+          <w:sz w:val="28"/>
+          <w:szCs w:val="28"/>
+          <w:lang w:val="en-US"/>
+        </w:rPr>
+        <w:t xml:space="preserve"> </w:t>
+      </w:r>
+      <w:proofErr w:type="spellStart"/>
+      <w:r>
+        <w:rPr>
+          <w:rFonts w:ascii="Times New Roman" w:hAnsi="Times New Roman" w:cs="Times New Roman"/>
+          <w:sz w:val="28"/>
+          <w:szCs w:val="28"/>
+          <w:lang w:val="en-US"/>
+        </w:rPr>
+        <w:t>sa</w:t>
+      </w:r>
+      <w:proofErr w:type="spellEnd"/>
+      <w:r>
+        <w:rPr>
+          <w:rFonts w:ascii="Times New Roman" w:hAnsi="Times New Roman" w:cs="Times New Roman"/>
+          <w:sz w:val="28"/>
+          <w:szCs w:val="28"/>
+          <w:lang w:val="en-US"/>
+        </w:rPr>
+        <w:t>;</w:t>
+      </w:r>
+    </w:p>
+    <w:p>
+      <w:pPr>
+        <w:ind w:left="709" w:firstLine="709"/>
+        <w:jc w:val="both"/>
+        <w:rPr>
+          <w:rFonts w:ascii="Times New Roman" w:hAnsi="Times New Roman" w:cs="Times New Roman"/>
+          <w:sz w:val="28"/>
+          <w:szCs w:val="28"/>
+          <w:lang w:val="en-US"/>
+        </w:rPr>
+      </w:pPr>
+      <w:proofErr w:type="spellStart"/>
+      <w:r>
+        <w:rPr>
+          <w:rFonts w:ascii="Times New Roman" w:hAnsi="Times New Roman" w:cs="Times New Roman"/>
+          <w:sz w:val="28"/>
+          <w:szCs w:val="28"/>
+          <w:lang w:val="en-US"/>
+        </w:rPr>
+        <w:t>sa</w:t>
+      </w:r>
+      <w:proofErr w:type="spellEnd"/>
+      <w:r>
+        <w:rPr>
+          <w:rFonts w:ascii="Times New Roman" w:hAnsi="Times New Roman" w:cs="Times New Roman"/>
+          <w:sz w:val="28"/>
+          <w:szCs w:val="28"/>
+          <w:lang w:val="en-US"/>
+        </w:rPr>
+        <w:t xml:space="preserve"> = 'A'</w:t>
+      </w:r>
+    </w:p>
+    <w:p>
+      <w:pPr>
+        <w:ind w:left="709" w:firstLine="709"/>
+        <w:jc w:val="both"/>
+        <w:rPr>
+          <w:rFonts w:ascii="Times New Roman" w:hAnsi="Times New Roman" w:cs="Times New Roman"/>
+          <w:sz w:val="28"/>
+          <w:szCs w:val="28"/>
+          <w:lang w:val="en-US"/>
+        </w:rPr>
+      </w:pPr>
+      <w:r>
+        <w:rPr>
+          <w:rFonts w:ascii="Times New Roman" w:hAnsi="Times New Roman" w:cs="Times New Roman"/>
+          <w:sz w:val="28"/>
+          <w:szCs w:val="28"/>
+          <w:lang w:val="en-US"/>
+        </w:rPr>
+        <w:t xml:space="preserve">Write </w:t>
+      </w:r>
+      <w:proofErr w:type="spellStart"/>
+      <w:r>
+        <w:rPr>
+          <w:rFonts w:ascii="Times New Roman" w:hAnsi="Times New Roman" w:cs="Times New Roman"/>
+          <w:sz w:val="28"/>
+          <w:szCs w:val="28"/>
+          <w:lang w:val="en-US"/>
+        </w:rPr>
+        <w:t>sa</w:t>
+      </w:r>
+      <w:proofErr w:type="spellEnd"/>
+      <w:r>
+        <w:rPr>
+          <w:rFonts w:ascii="Times New Roman" w:hAnsi="Times New Roman" w:cs="Times New Roman"/>
+          <w:sz w:val="28"/>
+          <w:szCs w:val="28"/>
+          <w:lang w:val="en-US"/>
+        </w:rPr>
+        <w:t>;</w:t>
+      </w:r>
+    </w:p>
+    <w:p>
+      <w:pPr>
+        <w:ind w:left="709" w:firstLine="709"/>
+        <w:jc w:val="both"/>
+        <w:rPr>
+          <w:rFonts w:ascii="Times New Roman" w:hAnsi="Times New Roman" w:cs="Times New Roman"/>
+          <w:sz w:val="28"/>
+          <w:szCs w:val="28"/>
+          <w:lang w:val="en-US"/>
+        </w:rPr>
+      </w:pPr>
+      <w:r>
+        <w:rPr>
+          <w:rFonts w:ascii="Times New Roman" w:hAnsi="Times New Roman" w:cs="Times New Roman"/>
+          <w:sz w:val="28"/>
+          <w:szCs w:val="28"/>
+          <w:lang w:val="en-US"/>
+        </w:rPr>
+        <w:t>WriteLine y;</w:t>
+      </w:r>
+    </w:p>
+    <w:p>
+      <w:pPr>
+        <w:ind w:left="709" w:firstLine="709"/>
+        <w:jc w:val="both"/>
+        <w:rPr>
+          <w:rFonts w:ascii="Times New Roman" w:hAnsi="Times New Roman" w:cs="Times New Roman"/>
+          <w:sz w:val="28"/>
+          <w:szCs w:val="28"/>
+          <w:lang w:val="en-US"/>
+        </w:rPr>
+      </w:pPr>
+      <w:proofErr w:type="spellStart"/>
+      <w:r>
+        <w:rPr>
+          <w:rFonts w:ascii="Times New Roman" w:hAnsi="Times New Roman" w:cs="Times New Roman"/>
+          <w:sz w:val="28"/>
+          <w:szCs w:val="28"/>
+          <w:lang w:val="en-US"/>
+        </w:rPr>
+        <w:t>untill</w:t>
+      </w:r>
+      <w:proofErr w:type="spellEnd"/>
+      <w:r>
+        <w:rPr>
+          <w:rFonts w:ascii="Times New Roman" w:hAnsi="Times New Roman" w:cs="Times New Roman"/>
+          <w:sz w:val="28"/>
+          <w:szCs w:val="28"/>
+          <w:lang w:val="en-US"/>
+        </w:rPr>
+        <w:t xml:space="preserve"> x&lt;10{x++};</w:t>
+      </w:r>
+    </w:p>
+    <w:p>
+      <w:pPr>
+        <w:ind w:left="709" w:firstLine="709"/>
+        <w:jc w:val="both"/>
+        <w:rPr>
+          <w:rFonts w:ascii="Times New Roman" w:hAnsi="Times New Roman" w:cs="Times New Roman"/>
+          <w:sz w:val="28"/>
+          <w:szCs w:val="28"/>
+          <w:lang w:val="en-US"/>
+        </w:rPr>
+      </w:pPr>
+      <w:r>
+        <w:rPr>
+          <w:rFonts w:ascii="Times New Roman" w:hAnsi="Times New Roman" w:cs="Times New Roman"/>
+          <w:sz w:val="28"/>
+          <w:szCs w:val="28"/>
+          <w:lang w:val="en-US"/>
+        </w:rPr>
+        <w:t>Write x;</w:t>
+      </w:r>
+    </w:p>
+    <w:p>
+      <w:pPr>
+        <w:ind w:left="709" w:firstLine="709"/>
+        <w:jc w:val="both"/>
+        <w:rPr>
+          <w:rFonts w:ascii="Times New Roman" w:hAnsi="Times New Roman" w:cs="Times New Roman"/>
+          <w:sz w:val="28"/>
+          <w:szCs w:val="28"/>
+          <w:lang w:val="en-US"/>
+        </w:rPr>
+      </w:pPr>
+      <w:proofErr w:type="spellStart"/>
+      <w:r>
+        <w:rPr>
+          <w:rFonts w:ascii="Times New Roman" w:hAnsi="Times New Roman" w:cs="Times New Roman"/>
+          <w:sz w:val="28"/>
+          <w:szCs w:val="28"/>
+          <w:lang w:val="en-US"/>
+        </w:rPr>
+        <w:t>get_date</w:t>
+      </w:r>
+      <w:proofErr w:type="spellEnd"/>
+      <w:r>
+        <w:rPr>
+          <w:rFonts w:ascii="Times New Roman" w:hAnsi="Times New Roman" w:cs="Times New Roman"/>
+          <w:sz w:val="28"/>
+          <w:szCs w:val="28"/>
+          <w:lang w:val="en-US"/>
+        </w:rPr>
+        <w:t>();</w:t>
+      </w:r>
+    </w:p>
+    <w:p>
+      <w:pPr>
+        <w:ind w:left="709" w:firstLine="709"/>
+        <w:jc w:val="both"/>
+        <w:rPr>
+          <w:rFonts w:ascii="Times New Roman" w:hAnsi="Times New Roman" w:cs="Times New Roman"/>
+          <w:sz w:val="28"/>
+          <w:szCs w:val="28"/>
+          <w:lang w:val="en-US"/>
+        </w:rPr>
+      </w:pPr>
+      <w:proofErr w:type="spellStart"/>
+      <w:r>
+        <w:rPr>
+          <w:rFonts w:ascii="Times New Roman" w:hAnsi="Times New Roman" w:cs="Times New Roman"/>
+          <w:sz w:val="28"/>
+          <w:szCs w:val="28"/>
+          <w:lang w:val="en-US"/>
+        </w:rPr>
+        <w:t>get_time</w:t>
+      </w:r>
+      <w:proofErr w:type="spellEnd"/>
+      <w:r>
+        <w:rPr>
+          <w:rFonts w:ascii="Times New Roman" w:hAnsi="Times New Roman" w:cs="Times New Roman"/>
+          <w:sz w:val="28"/>
+          <w:szCs w:val="28"/>
+          <w:lang w:val="en-US"/>
+        </w:rPr>
+        <w:t>();</w:t>
+      </w:r>
+    </w:p>
+    <w:p>
+      <w:pPr>
+        <w:ind w:firstLine="709"/>
+        <w:jc w:val="both"/>
+        <w:rPr>
+          <w:rFonts w:ascii="Times New Roman" w:hAnsi="Times New Roman" w:cs="Times New Roman"/>
+          <w:sz w:val="28"/>
+          <w:szCs w:val="28"/>
+          <w:lang w:val="en-US"/>
+        </w:rPr>
+      </w:pPr>
+    </w:p>
+    <w:p>
+      <w:pPr>
+        <w:ind w:left="709" w:firstLine="709"/>
+        <w:jc w:val="both"/>
+        <w:rPr>
+          <w:rFonts w:ascii="Times New Roman" w:hAnsi="Times New Roman" w:cs="Times New Roman"/>
+          <w:sz w:val="28"/>
+          <w:szCs w:val="28"/>
+        </w:rPr>
+      </w:pPr>
+      <w:proofErr w:type="spellStart"/>
+      <w:r>
+        <w:rPr>
+          <w:rFonts w:ascii="Times New Roman" w:hAnsi="Times New Roman" w:cs="Times New Roman"/>
+          <w:sz w:val="28"/>
+          <w:szCs w:val="28"/>
+        </w:rPr>
+        <w:t>return</w:t>
+      </w:r>
+      <w:proofErr w:type="spellEnd"/>
+      <w:r>
+        <w:rPr>
+          <w:rFonts w:ascii="Times New Roman" w:hAnsi="Times New Roman" w:cs="Times New Roman"/>
+          <w:sz w:val="28"/>
+          <w:szCs w:val="28"/>
+        </w:rPr>
+        <w:t xml:space="preserve"> 0;</w:t>
+      </w:r>
+    </w:p>
+    <w:p>
+      <w:pPr>
+        <w:ind w:firstLine="709"/>
+        <w:jc w:val="both"/>
+        <w:rPr>
+          <w:rFonts w:ascii="Times New Roman" w:hAnsi="Times New Roman" w:cs="Times New Roman"/>
+          <w:sz w:val="28"/>
+          <w:szCs w:val="28"/>
+        </w:rPr>
+      </w:pPr>
+      <w:r>
+        <w:rPr>
+          <w:rFonts w:ascii="Times New Roman" w:hAnsi="Times New Roman" w:cs="Times New Roman"/>
+          <w:sz w:val="28"/>
+          <w:szCs w:val="28"/>
+        </w:rPr>
+        <w:t>}</w:t>
       </w:r>
     </w:p>
     <w:p>

</xml_diff>